<commit_message>
Finalizado Machine Learning, Finalizada Memoria
</commit_message>
<xml_diff>
--- a/Proyecto/Memoria/La Inteligencia Artificial aplicada a la Inteligencia Emocional.docx
+++ b/Proyecto/Memoria/La Inteligencia Artificial aplicada a la Inteligencia Emocional.docx
@@ -1,6 +1,6 @@
 
 <file path=word/document.xml><?xml version="1.0" encoding="utf-8"?>
-<w:document xmlns:wpc="http://schemas.microsoft.com/office/word/2010/wordprocessingCanvas" xmlns:cx="http://schemas.microsoft.com/office/drawing/2014/chartex" xmlns:cx1="http://schemas.microsoft.com/office/drawing/2015/9/8/chartex" xmlns:cx2="http://schemas.microsoft.com/office/drawing/2015/10/21/chartex" xmlns:cx3="http://schemas.microsoft.com/office/drawing/2016/5/9/chartex" xmlns:cx4="http://schemas.microsoft.com/office/drawing/2016/5/10/chartex" xmlns:cx5="http://schemas.microsoft.com/office/drawing/2016/5/11/chartex" xmlns:cx6="http://schemas.microsoft.com/office/drawing/2016/5/12/chartex" xmlns:cx7="http://schemas.microsoft.com/office/drawing/2016/5/13/chartex" xmlns:cx8="http://schemas.microsoft.com/office/drawing/2016/5/14/chartex" xmlns:mc="http://schemas.openxmlformats.org/markup-compatibility/2006" xmlns:aink="http://schemas.microsoft.com/office/drawing/2016/ink" xmlns:am3d="http://schemas.microsoft.com/office/drawing/2017/model3d" xmlns:o="urn:schemas-microsoft-com:office:office" xmlns:r="http://schemas.openxmlformats.org/officeDocument/2006/relationships" xmlns:m="http://schemas.openxmlformats.org/officeDocument/2006/math" xmlns:v="urn:schemas-microsoft-com:vml" xmlns:wp14="http://schemas.microsoft.com/office/word/2010/wordprocessingDrawing" xmlns:wp="http://schemas.openxmlformats.org/drawingml/2006/wordprocessingDrawing" xmlns:w10="urn:schemas-microsoft-com:office:word" xmlns:w="http://schemas.openxmlformats.org/wordprocessingml/2006/main" xmlns:w14="http://schemas.microsoft.com/office/word/2010/wordml" xmlns:w15="http://schemas.microsoft.com/office/word/2012/wordml" xmlns:w16cid="http://schemas.microsoft.com/office/word/2016/wordml/cid" xmlns:w16se="http://schemas.microsoft.com/office/word/2015/wordml/symex" xmlns:wpg="http://schemas.microsoft.com/office/word/2010/wordprocessingGroup" xmlns:wpi="http://schemas.microsoft.com/office/word/2010/wordprocessingInk" xmlns:wne="http://schemas.microsoft.com/office/word/2006/wordml" xmlns:wps="http://schemas.microsoft.com/office/word/2010/wordprocessingShape" mc:Ignorable="w14 w15 w16se w16cid wp14">
+<w:document xmlns:wpc="http://schemas.microsoft.com/office/word/2010/wordprocessingCanvas" xmlns:mc="http://schemas.openxmlformats.org/markup-compatibility/2006" xmlns:o="urn:schemas-microsoft-com:office:office" xmlns:r="http://schemas.openxmlformats.org/officeDocument/2006/relationships" xmlns:m="http://schemas.openxmlformats.org/officeDocument/2006/math" xmlns:v="urn:schemas-microsoft-com:vml" xmlns:wp14="http://schemas.microsoft.com/office/word/2010/wordprocessingDrawing" xmlns:wp="http://schemas.openxmlformats.org/drawingml/2006/wordprocessingDrawing" xmlns:w10="urn:schemas-microsoft-com:office:word" xmlns:w="http://schemas.openxmlformats.org/wordprocessingml/2006/main" xmlns:w14="http://schemas.microsoft.com/office/word/2010/wordml" xmlns:w15="http://schemas.microsoft.com/office/word/2012/wordml" xmlns:wpg="http://schemas.microsoft.com/office/word/2010/wordprocessingGroup" xmlns:wpi="http://schemas.microsoft.com/office/word/2010/wordprocessingInk" xmlns:wne="http://schemas.microsoft.com/office/word/2006/wordml" xmlns:wps="http://schemas.microsoft.com/office/word/2010/wordprocessingShape" mc:Ignorable="w14 w15 wp14">
   <w:body>
     <w:p>
       <w:pPr>
@@ -1547,23 +1547,7 @@
           <w:sz w:val="28"/>
           <w:szCs w:val="28"/>
         </w:rPr>
-        <w:t xml:space="preserve">Salamanca, </w:t>
-      </w:r>
-      <w:proofErr w:type="gramStart"/>
-      <w:r>
-        <w:rPr>
-          <w:sz w:val="28"/>
-          <w:szCs w:val="28"/>
-        </w:rPr>
-        <w:t>Junio</w:t>
-      </w:r>
-      <w:proofErr w:type="gramEnd"/>
-      <w:r>
-        <w:rPr>
-          <w:sz w:val="28"/>
-          <w:szCs w:val="28"/>
-        </w:rPr>
-        <w:t xml:space="preserve"> de 2019</w:t>
+        <w:t>Salamanca, Junio de 2019</w:t>
       </w:r>
     </w:p>
     <w:p>
@@ -12149,18 +12133,10 @@
         <w:t xml:space="preserve"> (1929</w:t>
       </w:r>
       <w:r>
-        <w:t xml:space="preserve"> </w:t>
-      </w:r>
-      <w:proofErr w:type="gramStart"/>
-      <w:r>
-        <w:t xml:space="preserve">- </w:t>
-      </w:r>
-      <w:r>
-        <w:t>)</w:t>
-      </w:r>
-      <w:proofErr w:type="gramEnd"/>
-      <w:r>
-        <w:t xml:space="preserve"> afirmando que “la representación es información almacenada por un sistema mental y dispuesta para ser utilizada por ese sistema”. No es una definición aceptada unánimemente, pero es simple y lo suficientemente precisa para usarla durante este trabajo.</w:t>
+        <w:t xml:space="preserve"> - </w:t>
+      </w:r>
+      <w:r>
+        <w:t>) afirmando que “la representación es información almacenada por un sistema mental y dispuesta para ser utilizada por ese sistema”. No es una definición aceptada unánimemente, pero es simple y lo suficientemente precisa para usarla durante este trabajo.</w:t>
       </w:r>
     </w:p>
     <w:p>
@@ -12668,15 +12644,7 @@
     </w:p>
     <w:p>
       <w:r>
-        <w:t xml:space="preserve">Investigado por un grupo liderado por Albert Bandura (1925 </w:t>
-      </w:r>
-      <w:proofErr w:type="gramStart"/>
-      <w:r>
-        <w:t>- )</w:t>
-      </w:r>
-      <w:proofErr w:type="gramEnd"/>
-      <w:r>
-        <w:t>, la teoría del aprendizaje social conjunta una serie de hipótesis mediante las cuales se afirma que el aprendizaje no solo viene de la experiencia de la propia persona, sino también de la información que puede recibir la persona mediante estímulos auditivos o visuales entre otros.</w:t>
+        <w:t>Investigado por un grupo liderado por Albert Bandura (1925 - ), la teoría del aprendizaje social conjunta una serie de hipótesis mediante las cuales se afirma que el aprendizaje no solo viene de la experiencia de la propia persona, sino también de la información que puede recibir la persona mediante estímulos auditivos o visuales entre otros.</w:t>
       </w:r>
     </w:p>
     <w:p/>
@@ -12750,24 +12718,21 @@
       </w:r>
     </w:p>
     <w:p>
-      <w:r>
-        <w:t xml:space="preserve">Aaron </w:t>
-      </w:r>
       <w:proofErr w:type="spellStart"/>
       <w:r>
+        <w:t>Aaron</w:t>
+      </w:r>
+      <w:proofErr w:type="spellEnd"/>
+      <w:r>
+        <w:t xml:space="preserve"> </w:t>
+      </w:r>
+      <w:proofErr w:type="spellStart"/>
+      <w:r>
         <w:t>Temkin</w:t>
       </w:r>
       <w:proofErr w:type="spellEnd"/>
       <w:r>
-        <w:t xml:space="preserve"> Beck (1921 </w:t>
-      </w:r>
-      <w:proofErr w:type="gramStart"/>
-      <w:r>
-        <w:t>- )</w:t>
-      </w:r>
-      <w:proofErr w:type="gramEnd"/>
-      <w:r>
-        <w:t xml:space="preserve"> y Albert Ellis (1913 – 2007) usaron los </w:t>
+        <w:t xml:space="preserve"> Beck (1921 - ) y Albert Ellis (1913 – 2007) usaron los </w:t>
       </w:r>
       <w:r>
         <w:t>tres</w:t>
@@ -12964,7 +12929,6 @@
                               </w:rPr>
                               <w:fldChar w:fldCharType="separate"/>
                             </w:r>
-                            <w:bookmarkStart w:id="18" w:name="_Toc8734083"/>
                             <w:r>
                               <w:rPr>
                                 <w:noProof/>
@@ -13013,6 +12977,7 @@
                               </w:rPr>
                               <w:fldChar w:fldCharType="end"/>
                             </w:r>
+                            <w:bookmarkStart w:id="18" w:name="_Toc8734083"/>
                             <w:r>
                               <w:t>. Resumen Economía de Fichas</w:t>
                             </w:r>
@@ -13066,7 +13031,6 @@
                         </w:rPr>
                         <w:fldChar w:fldCharType="separate"/>
                       </w:r>
-                      <w:bookmarkStart w:id="19" w:name="_Toc8734083"/>
                       <w:r>
                         <w:rPr>
                           <w:noProof/>
@@ -13115,6 +13079,7 @@
                         </w:rPr>
                         <w:fldChar w:fldCharType="end"/>
                       </w:r>
+                      <w:bookmarkStart w:id="19" w:name="_Toc8734083"/>
                       <w:r>
                         <w:t>. Resumen Economía de Fichas</w:t>
                       </w:r>
@@ -13730,15 +13695,7 @@
     <w:p/>
     <w:p>
       <w:r>
-        <w:t xml:space="preserve">Los trastornos depresivos son aquellos en los que la persona ha sufrido uno o varios episodios afectivos depresivos anteriormente, y consisten en una alteración del estado de ánimo muy severa, similar a la </w:t>
-      </w:r>
-      <w:proofErr w:type="gramStart"/>
-      <w:r>
-        <w:t>tristeza</w:t>
-      </w:r>
-      <w:proofErr w:type="gramEnd"/>
-      <w:r>
-        <w:t xml:space="preserve"> pero en mayores dimensiones.</w:t>
+        <w:t>Los trastornos depresivos son aquellos en los que la persona ha sufrido uno o varios episodios afectivos depresivos anteriormente, y consisten en una alteración del estado de ánimo muy severa, similar a la tristeza pero en mayores dimensiones.</w:t>
       </w:r>
     </w:p>
     <w:p>
@@ -14164,15 +14121,7 @@
     </w:p>
     <w:p>
       <w:r>
-        <w:t xml:space="preserve">Gracias a, entre otros, David D. Burns (1942 </w:t>
-      </w:r>
-      <w:proofErr w:type="gramStart"/>
-      <w:r>
-        <w:t>- )</w:t>
-      </w:r>
-      <w:proofErr w:type="gramEnd"/>
-      <w:r>
-        <w:t xml:space="preserve"> </w:t>
+        <w:t xml:space="preserve">Gracias a, entre otros, David D. Burns (1942 - ) </w:t>
       </w:r>
       <w:r>
         <w:t>hay una serie de distorsiones cognitivas aceptadas dentro de la terapia cognitivo-conductual, y son las siguientes:</w:t>
@@ -14448,13 +14397,8 @@
         <w:t xml:space="preserve"> Siempre piensan que se van a morir con ello, y luego al tomarse alguna medicina se sienten mejor y ven que su pensamiento era erróneo.</w:t>
       </w:r>
       <w:r>
-        <w:t xml:space="preserve"> Otro ejemplo, muy común entre los estudiantes, es el pensamiento de los días antes del examen de “a ver si suspendo”, “a ver si me quedo en </w:t>
-      </w:r>
-      <w:proofErr w:type="gramStart"/>
-      <w:r>
-        <w:t>blanco”…</w:t>
-      </w:r>
-      <w:proofErr w:type="gramEnd"/>
+        <w:t xml:space="preserve"> Otro ejemplo, muy común entre los estudiantes, es el pensamiento de los días antes del examen de “a ver si suspendo”, “a ver si me quedo en blanco”…</w:t>
+      </w:r>
     </w:p>
     <w:p>
       <w:pPr>
@@ -14625,7 +14569,6 @@
                               </w:rPr>
                               <w:fldChar w:fldCharType="separate"/>
                             </w:r>
-                            <w:bookmarkStart w:id="36" w:name="_Toc8734084"/>
                             <w:r>
                               <w:rPr>
                                 <w:noProof/>
@@ -14674,6 +14617,7 @@
                               </w:rPr>
                               <w:fldChar w:fldCharType="end"/>
                             </w:r>
+                            <w:bookmarkStart w:id="36" w:name="_Toc8734084"/>
                             <w:r>
                               <w:t>. Ejemplo Maximización</w:t>
                             </w:r>
@@ -14721,7 +14665,6 @@
                         </w:rPr>
                         <w:fldChar w:fldCharType="separate"/>
                       </w:r>
-                      <w:bookmarkStart w:id="37" w:name="_Toc8734084"/>
                       <w:r>
                         <w:rPr>
                           <w:noProof/>
@@ -14770,6 +14713,7 @@
                         </w:rPr>
                         <w:fldChar w:fldCharType="end"/>
                       </w:r>
+                      <w:bookmarkStart w:id="37" w:name="_Toc8734084"/>
                       <w:r>
                         <w:t>. Ejemplo Maximización</w:t>
                       </w:r>
@@ -14805,15 +14749,7 @@
     <w:p>
       <w:r>
         <w:lastRenderedPageBreak/>
-        <w:t xml:space="preserve">Un ejemplo de razonamiento emocional sería: “Me siento como un fracasado, por lo </w:t>
-      </w:r>
-      <w:proofErr w:type="gramStart"/>
-      <w:r>
-        <w:t>tanto</w:t>
-      </w:r>
-      <w:proofErr w:type="gramEnd"/>
-      <w:r>
-        <w:t xml:space="preserve"> jamás aprobaré la carrera y nunca conseguiré un trabajo”.</w:t>
+        <w:t>Un ejemplo de razonamiento emocional sería: “Me siento como un fracasado, por lo tanto jamás aprobaré la carrera y nunca conseguiré un trabajo”.</w:t>
       </w:r>
     </w:p>
     <w:p>
@@ -15030,13 +14966,8 @@
     <w:p/>
     <w:p>
       <w:r>
-        <w:t xml:space="preserve">A </w:t>
-      </w:r>
-      <w:proofErr w:type="gramStart"/>
-      <w:r>
-        <w:t>continuación</w:t>
-      </w:r>
-      <w:proofErr w:type="gramEnd"/>
+        <w:t>A continuación</w:t>
+      </w:r>
       <w:r>
         <w:t xml:space="preserve"> </w:t>
       </w:r>
@@ -15149,15 +15080,7 @@
         <w:t>acuden más a consulta</w:t>
       </w:r>
       <w:r>
-        <w:t xml:space="preserve">. Además, los cuadros no son iguales en un sexo o en otro. Si por ejemplo analizamos en los trastornos de la alimentación, la anorexia es un trastorno que lo tiene </w:t>
-      </w:r>
-      <w:proofErr w:type="gramStart"/>
-      <w:r>
-        <w:t>un ratio</w:t>
-      </w:r>
-      <w:proofErr w:type="gramEnd"/>
-      <w:r>
-        <w:t xml:space="preserve"> de mujeres muy superior al de los hombres, pero en cambio en la vigorexia ocurre todo lo contrario.</w:t>
+        <w:t>. Además, los cuadros no son iguales en un sexo o en otro. Si por ejemplo analizamos en los trastornos de la alimentación, la anorexia es un trastorno que lo tiene un ratio de mujeres muy superior al de los hombres, pero en cambio en la vigorexia ocurre todo lo contrario.</w:t>
       </w:r>
     </w:p>
     <w:p/>
@@ -15385,15 +15308,7 @@
     <w:p>
       <w:r>
         <w:lastRenderedPageBreak/>
-        <w:t xml:space="preserve">Las personas que tienen impulsividad suelen ser más propensas a la pérdida del autocontrol, </w:t>
-      </w:r>
-      <w:proofErr w:type="gramStart"/>
-      <w:r>
-        <w:t>y</w:t>
-      </w:r>
-      <w:proofErr w:type="gramEnd"/>
-      <w:r>
-        <w:t xml:space="preserve"> por ende, trastornos como la hiperactividad</w:t>
+        <w:t>Las personas que tienen impulsividad suelen ser más propensas a la pérdida del autocontrol, y por ende, trastornos como la hiperactividad</w:t>
       </w:r>
       <w:r>
         <w:t xml:space="preserve"> o cuadros de ansiedad </w:t>
@@ -15504,23 +15419,7 @@
     </w:p>
     <w:p>
       <w:r>
-        <w:t xml:space="preserve">Los orígenes </w:t>
-      </w:r>
-      <w:proofErr w:type="gramStart"/>
-      <w:r>
-        <w:t>del data</w:t>
-      </w:r>
-      <w:proofErr w:type="gramEnd"/>
-      <w:r>
-        <w:t xml:space="preserve"> mining vienen de la dificultad de poder manejar diferentes tipos de datos con las herramientas existentes. De este trabajo se acabó derivando en ideas que se tomaron prestadas de otros campos, como la estimación o el muestreo tomados de la estadística, o los algoritmos y las técnicas de aprendizaje provenientes de la inteligencia artificial. También otras áreas tienen un papel esencial en todo lo que rodea </w:t>
-      </w:r>
-      <w:proofErr w:type="gramStart"/>
-      <w:r>
-        <w:t>al data</w:t>
-      </w:r>
-      <w:proofErr w:type="gramEnd"/>
-      <w:r>
-        <w:t xml:space="preserve"> mining, como es el área de visualización, de bases de datos o de computación.</w:t>
+        <w:t>Los orígenes del data mining vienen de la dificultad de poder manejar diferentes tipos de datos con las herramientas existentes. De este trabajo se acabó derivando en ideas que se tomaron prestadas de otros campos, como la estimación o el muestreo tomados de la estadística, o los algoritmos y las técnicas de aprendizaje provenientes de la inteligencia artificial. También otras áreas tienen un papel esencial en todo lo que rodea al data mining, como es el área de visualización, de bases de datos o de computación.</w:t>
       </w:r>
     </w:p>
     <w:p>
@@ -15573,7 +15472,21 @@
         <w:rPr>
           <w:i/>
         </w:rPr>
-        <w:t xml:space="preserve"> Discovery in </w:t>
+        <w:t xml:space="preserve"> </w:t>
+      </w:r>
+      <w:proofErr w:type="spellStart"/>
+      <w:r>
+        <w:rPr>
+          <w:i/>
+        </w:rPr>
+        <w:t>Discovery</w:t>
+      </w:r>
+      <w:proofErr w:type="spellEnd"/>
+      <w:r>
+        <w:rPr>
+          <w:i/>
+        </w:rPr>
+        <w:t xml:space="preserve"> in </w:t>
       </w:r>
       <w:proofErr w:type="spellStart"/>
       <w:r>
@@ -15733,7 +15646,6 @@
                               </w:rPr>
                               <w:fldChar w:fldCharType="separate"/>
                             </w:r>
-                            <w:bookmarkStart w:id="47" w:name="_Toc8734085"/>
                             <w:r>
                               <w:rPr>
                                 <w:noProof/>
@@ -15782,6 +15694,7 @@
                               </w:rPr>
                               <w:fldChar w:fldCharType="end"/>
                             </w:r>
+                            <w:bookmarkStart w:id="47" w:name="_Toc8734085"/>
                             <w:r>
                               <w:t xml:space="preserve"> Proceso KDD detallado</w:t>
                             </w:r>
@@ -15831,7 +15744,6 @@
                         </w:rPr>
                         <w:fldChar w:fldCharType="separate"/>
                       </w:r>
-                      <w:bookmarkStart w:id="48" w:name="_Toc8734085"/>
                       <w:r>
                         <w:rPr>
                           <w:noProof/>
@@ -15880,6 +15792,7 @@
                         </w:rPr>
                         <w:fldChar w:fldCharType="end"/>
                       </w:r>
+                      <w:bookmarkStart w:id="48" w:name="_Toc8734085"/>
                       <w:r>
                         <w:t xml:space="preserve"> Proceso KDD detallado</w:t>
                       </w:r>
@@ -15896,21 +15809,13 @@
     </w:p>
     <w:p>
       <w:r>
-        <w:t xml:space="preserve">Este descubrimiento de información consiste en una serie de pasos, que van desde un </w:t>
-      </w:r>
-      <w:proofErr w:type="spellStart"/>
-      <w:r>
-        <w:t>pre</w:t>
+        <w:t>Este descubrimiento de información consiste en una serie de pasos, que van desde un pre</w:t>
       </w:r>
       <w:r>
         <w:t>-</w:t>
       </w:r>
       <w:r>
-        <w:t>procesamiento</w:t>
-      </w:r>
-      <w:proofErr w:type="spellEnd"/>
-      <w:r>
-        <w:t xml:space="preserve"> de los datos para su preparación, hasta un post-procesamiento para su posterior obtención de información. Observemos este proceso con más detenimiento:</w:t>
+        <w:t>procesamiento de los datos para su preparación, hasta un post-procesamiento para su posterior obtención de información. Observemos este proceso con más detenimiento:</w:t>
       </w:r>
     </w:p>
     <w:p/>
@@ -15922,7 +15827,6 @@
           <w:numId w:val="18"/>
         </w:numPr>
       </w:pPr>
-      <w:proofErr w:type="spellStart"/>
       <w:r>
         <w:t>Pre</w:t>
       </w:r>
@@ -15930,30 +15834,18 @@
         <w:t>-</w:t>
       </w:r>
       <w:r>
-        <w:t>procesamiento</w:t>
-      </w:r>
-      <w:proofErr w:type="spellEnd"/>
-      <w:r>
-        <w:t xml:space="preserve"> de los datos:</w:t>
-      </w:r>
-    </w:p>
-    <w:p>
-      <w:r>
-        <w:t xml:space="preserve">El </w:t>
-      </w:r>
-      <w:proofErr w:type="spellStart"/>
-      <w:r>
-        <w:t>pre</w:t>
+        <w:t>procesamiento de los datos:</w:t>
+      </w:r>
+    </w:p>
+    <w:p>
+      <w:r>
+        <w:t>El pre</w:t>
       </w:r>
       <w:r>
         <w:t>-</w:t>
       </w:r>
       <w:r>
-        <w:t>procesamiento</w:t>
-      </w:r>
-      <w:proofErr w:type="spellEnd"/>
-      <w:r>
-        <w:t xml:space="preserve"> de los datos es un paso esencial en data mining, debido a que los datos pueden estar guardados en una gran cantidad de formatos y formas, o incluso estar distribuidos en diferentes repositorios. </w:t>
+        <w:t xml:space="preserve">procesamiento de los datos es un paso esencial en data mining, debido a que los datos pueden estar guardados en una gran cantidad de formatos y formas, o incluso estar distribuidos en diferentes repositorios. </w:t>
       </w:r>
     </w:p>
     <w:p>
@@ -15976,29 +15868,13 @@
         <w:t>este</w:t>
       </w:r>
       <w:r>
-        <w:t xml:space="preserve"> </w:t>
-      </w:r>
-      <w:proofErr w:type="spellStart"/>
-      <w:r>
-        <w:t>pre</w:t>
+        <w:t xml:space="preserve"> pre</w:t>
       </w:r>
       <w:r>
         <w:t>-</w:t>
       </w:r>
       <w:r>
-        <w:t>procesamiento</w:t>
-      </w:r>
-      <w:proofErr w:type="spellEnd"/>
-      <w:r>
-        <w:t xml:space="preserve"> de los datos para prepararlos de cara </w:t>
-      </w:r>
-      <w:proofErr w:type="gramStart"/>
-      <w:r>
-        <w:t>al data</w:t>
-      </w:r>
-      <w:proofErr w:type="gramEnd"/>
-      <w:r>
-        <w:t xml:space="preserve"> mining. De esta manera, acciones como </w:t>
+        <w:t xml:space="preserve">procesamiento de los datos para prepararlos de cara al data mining. De esta manera, acciones como </w:t>
       </w:r>
       <w:r>
         <w:t xml:space="preserve">la unión de tablas, </w:t>
@@ -16009,21 +15885,13 @@
     </w:p>
     <w:p>
       <w:r>
-        <w:t xml:space="preserve">Normalmente, este </w:t>
-      </w:r>
-      <w:proofErr w:type="spellStart"/>
-      <w:r>
-        <w:t>pre</w:t>
+        <w:t>Normalmente, este pre</w:t>
       </w:r>
       <w:r>
         <w:t>-</w:t>
       </w:r>
       <w:r>
-        <w:t>procesamiento</w:t>
-      </w:r>
-      <w:proofErr w:type="spellEnd"/>
-      <w:r>
-        <w:t xml:space="preserve"> suele ser la parte que más tiempo consume en el proceso de la minería de datos, debido a que es muy manual y laboriosa.</w:t>
+        <w:t>procesamiento suele ser la parte que más tiempo consume en el proceso de la minería de datos, debido a que es muy manual y laboriosa.</w:t>
       </w:r>
     </w:p>
     <w:p>
@@ -16319,7 +16187,6 @@
                               </w:rPr>
                               <w:fldChar w:fldCharType="separate"/>
                             </w:r>
-                            <w:bookmarkStart w:id="51" w:name="_Toc8734086"/>
                             <w:r>
                               <w:rPr>
                                 <w:noProof/>
@@ -16368,6 +16235,7 @@
                               </w:rPr>
                               <w:fldChar w:fldCharType="end"/>
                             </w:r>
+                            <w:bookmarkStart w:id="51" w:name="_Toc8734086"/>
                             <w:r>
                               <w:t>. Subdivisiones de la Inteligencia Artificial</w:t>
                             </w:r>
@@ -16420,7 +16288,6 @@
                         </w:rPr>
                         <w:fldChar w:fldCharType="separate"/>
                       </w:r>
-                      <w:bookmarkStart w:id="52" w:name="_Toc8734086"/>
                       <w:r>
                         <w:rPr>
                           <w:noProof/>
@@ -16469,6 +16336,7 @@
                         </w:rPr>
                         <w:fldChar w:fldCharType="end"/>
                       </w:r>
+                      <w:bookmarkStart w:id="52" w:name="_Toc8734086"/>
                       <w:r>
                         <w:t>. Subdivisiones de la Inteligencia Artificial</w:t>
                       </w:r>
@@ -16610,21 +16478,13 @@
         <w:t>realiza</w:t>
       </w:r>
       <w:r>
-        <w:t xml:space="preserve"> después del </w:t>
-      </w:r>
-      <w:proofErr w:type="spellStart"/>
-      <w:r>
-        <w:t>pre</w:t>
+        <w:t xml:space="preserve"> después del pre</w:t>
       </w:r>
       <w:r>
         <w:t>-</w:t>
       </w:r>
       <w:r>
-        <w:t>procesamiento</w:t>
-      </w:r>
-      <w:proofErr w:type="spellEnd"/>
-      <w:r>
-        <w:t xml:space="preserve"> y análisis exploratorio de los datos</w:t>
+        <w:t>procesamiento y análisis exploratorio de los datos</w:t>
       </w:r>
       <w:r>
         <w:t>.</w:t>
@@ -17131,7 +16991,6 @@
                               </w:rPr>
                               <w:fldChar w:fldCharType="separate"/>
                             </w:r>
-                            <w:bookmarkStart w:id="57" w:name="_Toc8734087"/>
                             <w:r>
                               <w:rPr>
                                 <w:noProof/>
@@ -17180,6 +17039,7 @@
                               </w:rPr>
                               <w:fldChar w:fldCharType="end"/>
                             </w:r>
+                            <w:bookmarkStart w:id="57" w:name="_Toc8734087"/>
                             <w:r>
                               <w:t xml:space="preserve">. Las 3 </w:t>
                             </w:r>
@@ -17237,7 +17097,6 @@
                         </w:rPr>
                         <w:fldChar w:fldCharType="separate"/>
                       </w:r>
-                      <w:bookmarkStart w:id="58" w:name="_Toc8734087"/>
                       <w:r>
                         <w:rPr>
                           <w:noProof/>
@@ -17286,6 +17145,7 @@
                         </w:rPr>
                         <w:fldChar w:fldCharType="end"/>
                       </w:r>
+                      <w:bookmarkStart w:id="58" w:name="_Toc8734087"/>
                       <w:r>
                         <w:t xml:space="preserve">. Las 3 </w:t>
                       </w:r>
@@ -17957,21 +17817,13 @@
         <w:t xml:space="preserve">Este paso se hace ciertamente </w:t>
       </w:r>
       <w:r>
-        <w:t xml:space="preserve">“a ciegas”, por lo que el primer paso de comprensión del negocio se antoja vital. Después, mediante </w:t>
-      </w:r>
-      <w:proofErr w:type="spellStart"/>
-      <w:r>
-        <w:t>pre</w:t>
+        <w:t>“a ciegas”, por lo que el primer paso de comprensión del negocio se antoja vital. Después, mediante pre</w:t>
       </w:r>
       <w:r>
         <w:t>-</w:t>
       </w:r>
       <w:r>
-        <w:t>procesamiento</w:t>
-      </w:r>
-      <w:proofErr w:type="spellEnd"/>
-      <w:r>
-        <w:t xml:space="preserve"> de los datos </w:t>
+        <w:t xml:space="preserve">procesamiento de los datos </w:t>
       </w:r>
       <w:r>
         <w:t>se podrá</w:t>
@@ -18009,11 +17861,7 @@
         <w:t xml:space="preserve">a compresión de cada dimensión en profundidad para conocer lo que aporta hacia el problema, saber si los datasets tienen sentido juntos, y conocer si el cambio de algún dato o de alguna dimensión es necesario, </w:t>
       </w:r>
       <w:r>
-        <w:t xml:space="preserve">se antoja necesario puesto que empezar a operar “a </w:t>
-      </w:r>
-      <w:proofErr w:type="gramStart"/>
-      <w:r>
-        <w:t>ciegas”</w:t>
+        <w:t>se antoja necesario puesto que empezar a operar “a ciegas”</w:t>
       </w:r>
       <w:r>
         <w:t xml:space="preserve"> </w:t>
@@ -18022,11 +17870,7 @@
         <w:t xml:space="preserve"> </w:t>
       </w:r>
       <w:r>
-        <w:t>no</w:t>
-      </w:r>
-      <w:proofErr w:type="gramEnd"/>
-      <w:r>
-        <w:t xml:space="preserve"> es la forma óptima para obtener buenos resultados en la etapa de machine learning.</w:t>
+        <w:t>no es la forma óptima para obtener buenos resultados en la etapa de machine learning.</w:t>
       </w:r>
       <w:r>
         <w:t xml:space="preserve"> </w:t>
@@ -18236,21 +18080,13 @@
         <w:t>se debe de valorar</w:t>
       </w:r>
       <w:r>
-        <w:t xml:space="preserve"> la opción de un </w:t>
-      </w:r>
-      <w:proofErr w:type="spellStart"/>
-      <w:r>
-        <w:t>pre</w:t>
+        <w:t xml:space="preserve"> la opción de un pre</w:t>
       </w:r>
       <w:r>
         <w:t>-</w:t>
       </w:r>
       <w:r>
-        <w:t>procesamiento</w:t>
-      </w:r>
-      <w:proofErr w:type="spellEnd"/>
-      <w:r>
-        <w:t xml:space="preserve"> y transformación de los mismos, atendiendo a algunas técnicas como:</w:t>
+        <w:t>procesamiento y transformación de los mismos, atendiendo a algunas técnicas como:</w:t>
       </w:r>
     </w:p>
     <w:p/>
@@ -18403,24 +18239,11 @@
     </w:p>
     <w:p>
       <w:r>
-        <w:t>La reducción de la dimensionalidad es una técnica consistente en la eliminación de columnas del dataset (</w:t>
-      </w:r>
-      <w:proofErr w:type="gramStart"/>
-      <w:r>
-        <w:t>y</w:t>
-      </w:r>
-      <w:proofErr w:type="gramEnd"/>
-      <w:r>
-        <w:t xml:space="preserve"> por lo tanto, dimensiones), de tal manera que mejore la eficacia de los algoritmos de data mining.</w:t>
-      </w:r>
-      <w:r>
-        <w:t xml:space="preserve"> En parte, esto se debe a </w:t>
-      </w:r>
-      <w:proofErr w:type="gramStart"/>
-      <w:r>
-        <w:t>que</w:t>
-      </w:r>
-      <w:proofErr w:type="gramEnd"/>
+        <w:t>La reducción de la dimensionalidad es una técnica consistente en la eliminación de columnas del dataset (y por lo tanto, dimensiones), de tal manera que mejore la eficacia de los algoritmos de data mining.</w:t>
+      </w:r>
+      <w:r>
+        <w:t xml:space="preserve"> En parte, esto se debe a que</w:t>
+      </w:r>
       <w:r>
         <w:t xml:space="preserve"> en la reducción de dimensiones, algunas características innecesarias son eliminadas, además del </w:t>
       </w:r>
@@ -18481,15 +18304,7 @@
         <w:t>Haciendo uso de</w:t>
       </w:r>
       <w:r>
-        <w:t xml:space="preserve"> esta técnica, si las variables son ortogonales, se obtendrá mucha información, mientras </w:t>
-      </w:r>
-      <w:proofErr w:type="gramStart"/>
-      <w:r>
-        <w:t>que</w:t>
-      </w:r>
-      <w:proofErr w:type="gramEnd"/>
-      <w:r>
-        <w:t xml:space="preserve"> si las variables tienen vectores muy similares en tamaño y dirección, se explicarán mucho la una a la otra y de este modo una de las dos será “innecesaria”</w:t>
+        <w:t xml:space="preserve"> esta técnica, si las variables son ortogonales, se obtendrá mucha información, mientras que si las variables tienen vectores muy similares en tamaño y dirección, se explicarán mucho la una a la otra y de este modo una de las dos será “innecesaria”</w:t>
       </w:r>
       <w:r>
         <w:t xml:space="preserve"> en una gran medida.</w:t>
@@ -18564,7 +18379,6 @@
                               </w:rPr>
                               <w:fldChar w:fldCharType="separate"/>
                             </w:r>
-                            <w:bookmarkStart w:id="67" w:name="_Toc8734088"/>
                             <w:r>
                               <w:rPr>
                                 <w:noProof/>
@@ -18613,6 +18427,7 @@
                               </w:rPr>
                               <w:fldChar w:fldCharType="end"/>
                             </w:r>
+                            <w:bookmarkStart w:id="67" w:name="_Toc8734088"/>
                             <w:r>
                               <w:t>. Reducción Dimensionalidad Dataset Iris</w:t>
                             </w:r>
@@ -18665,7 +18480,6 @@
                         </w:rPr>
                         <w:fldChar w:fldCharType="separate"/>
                       </w:r>
-                      <w:bookmarkStart w:id="68" w:name="_Toc8734088"/>
                       <w:r>
                         <w:rPr>
                           <w:noProof/>
@@ -18714,6 +18528,7 @@
                         </w:rPr>
                         <w:fldChar w:fldCharType="end"/>
                       </w:r>
+                      <w:bookmarkStart w:id="68" w:name="_Toc8734088"/>
                       <w:r>
                         <w:t>. Reducción Dimensionalidad Dataset Iris</w:t>
                       </w:r>
@@ -19057,15 +18872,7 @@
         <w:t xml:space="preserve"> de técnicas de binarización. </w:t>
       </w:r>
       <w:r>
-        <w:t xml:space="preserve">A </w:t>
-      </w:r>
-      <w:proofErr w:type="gramStart"/>
-      <w:r>
-        <w:t>continuación</w:t>
-      </w:r>
-      <w:proofErr w:type="gramEnd"/>
-      <w:r>
-        <w:t xml:space="preserve"> se ven con mayor detalle:</w:t>
+        <w:t>A continuación se ven con mayor detalle:</w:t>
       </w:r>
     </w:p>
     <w:p>
@@ -19945,7 +19752,6 @@
                               </w:rPr>
                               <w:fldChar w:fldCharType="separate"/>
                             </w:r>
-                            <w:bookmarkStart w:id="74" w:name="_Toc8734089"/>
                             <w:r>
                               <w:rPr>
                                 <w:noProof/>
@@ -19994,6 +19800,7 @@
                               </w:rPr>
                               <w:fldChar w:fldCharType="end"/>
                             </w:r>
+                            <w:bookmarkStart w:id="74" w:name="_Toc8734089"/>
                             <w:r>
                               <w:t>. Percentiles sobre una normal</w:t>
                             </w:r>
@@ -20043,7 +19850,6 @@
                         </w:rPr>
                         <w:fldChar w:fldCharType="separate"/>
                       </w:r>
-                      <w:bookmarkStart w:id="75" w:name="_Toc8734089"/>
                       <w:r>
                         <w:rPr>
                           <w:noProof/>
@@ -20092,6 +19898,7 @@
                         </w:rPr>
                         <w:fldChar w:fldCharType="end"/>
                       </w:r>
+                      <w:bookmarkStart w:id="75" w:name="_Toc8734089"/>
                       <w:r>
                         <w:t>. Percentiles sobre una normal</w:t>
                       </w:r>
@@ -21191,7 +20998,15 @@
       </w:r>
       <w:proofErr w:type="spellEnd"/>
       <w:r>
-        <w:t xml:space="preserve"> Processing). Debido a esto, el enfoque que </w:t>
+        <w:t xml:space="preserve"> </w:t>
+      </w:r>
+      <w:proofErr w:type="spellStart"/>
+      <w:r>
+        <w:t>Processing</w:t>
+      </w:r>
+      <w:proofErr w:type="spellEnd"/>
+      <w:r>
+        <w:t xml:space="preserve">). Debido a esto, el enfoque que </w:t>
       </w:r>
       <w:r>
         <w:t>se aportará</w:t>
@@ -21267,15 +21082,31 @@
       </w:r>
       <w:proofErr w:type="spellEnd"/>
       <w:r>
-        <w:t xml:space="preserve"> table”, que no deja de ser una tabla donde se representan las combinaciones distintas que se pueden dar de los datos y la cantidad de observaciones que lo cumplen. Cada una de las observaciones de esta “</w:t>
+        <w:t xml:space="preserve"> </w:t>
       </w:r>
       <w:proofErr w:type="spellStart"/>
       <w:r>
+        <w:t>table</w:t>
+      </w:r>
+      <w:proofErr w:type="spellEnd"/>
+      <w:r>
+        <w:t>”, que no deja de ser una tabla donde se representan las combinaciones distintas que se pueden dar de los datos y la cantidad de observaciones que lo cumplen. Cada una de las observaciones de esta “</w:t>
+      </w:r>
+      <w:proofErr w:type="spellStart"/>
+      <w:r>
         <w:t>fact</w:t>
       </w:r>
       <w:proofErr w:type="spellEnd"/>
       <w:r>
-        <w:t xml:space="preserve"> table” es única, puesto que cada fila representa una combinación única.</w:t>
+        <w:t xml:space="preserve"> </w:t>
+      </w:r>
+      <w:proofErr w:type="spellStart"/>
+      <w:r>
+        <w:t>table</w:t>
+      </w:r>
+      <w:proofErr w:type="spellEnd"/>
+      <w:r>
+        <w:t>” es única, puesto que cada fila representa una combinación única.</w:t>
       </w:r>
     </w:p>
     <w:p>
@@ -21299,7 +21130,15 @@
       </w:r>
       <w:proofErr w:type="spellEnd"/>
       <w:r>
-        <w:t xml:space="preserve"> table” será una celda del array multidimensional, que contendrá como valor la cantidad de observaciones que lo cumplían. Así, </w:t>
+        <w:t xml:space="preserve"> </w:t>
+      </w:r>
+      <w:proofErr w:type="spellStart"/>
+      <w:r>
+        <w:t>table</w:t>
+      </w:r>
+      <w:proofErr w:type="spellEnd"/>
+      <w:r>
+        <w:t xml:space="preserve">” será una celda del array multidimensional, que contendrá como valor la cantidad de observaciones que lo cumplían. Así, </w:t>
       </w:r>
       <w:r>
         <w:t>se podrá</w:t>
@@ -21425,7 +21264,6 @@
                               </w:rPr>
                               <w:fldChar w:fldCharType="separate"/>
                             </w:r>
-                            <w:bookmarkStart w:id="77" w:name="_Toc8734090"/>
                             <w:r>
                               <w:rPr>
                                 <w:noProof/>
@@ -21474,6 +21312,7 @@
                               </w:rPr>
                               <w:fldChar w:fldCharType="end"/>
                             </w:r>
+                            <w:bookmarkStart w:id="77" w:name="_Toc8734090"/>
                             <w:r>
                               <w:rPr>
                                 <w:noProof/>
@@ -21526,7 +21365,6 @@
                         </w:rPr>
                         <w:fldChar w:fldCharType="separate"/>
                       </w:r>
-                      <w:bookmarkStart w:id="78" w:name="_Toc8734090"/>
                       <w:r>
                         <w:rPr>
                           <w:noProof/>
@@ -21575,6 +21413,7 @@
                         </w:rPr>
                         <w:fldChar w:fldCharType="end"/>
                       </w:r>
+                      <w:bookmarkStart w:id="78" w:name="_Toc8734090"/>
                       <w:r>
                         <w:rPr>
                           <w:noProof/>
@@ -21731,15 +21570,7 @@
         <w:t>se estará</w:t>
       </w:r>
       <w:r>
-        <w:t xml:space="preserve"> haciendo lo </w:t>
-      </w:r>
-      <w:proofErr w:type="gramStart"/>
-      <w:r>
-        <w:t>mismo</w:t>
-      </w:r>
-      <w:proofErr w:type="gramEnd"/>
-      <w:r>
-        <w:t xml:space="preserve"> pero, en vez de determinar un cierto valor, </w:t>
+        <w:t xml:space="preserve"> haciendo lo mismo pero, en vez de determinar un cierto valor, </w:t>
       </w:r>
       <w:r>
         <w:t>se determinan</w:t>
@@ -21825,13 +21656,8 @@
     </w:p>
     <w:p>
       <w:r>
-        <w:t xml:space="preserve">A </w:t>
-      </w:r>
-      <w:proofErr w:type="gramStart"/>
-      <w:r>
-        <w:t>continuación</w:t>
-      </w:r>
-      <w:proofErr w:type="gramEnd"/>
+        <w:t>A continuación</w:t>
+      </w:r>
       <w:r>
         <w:t xml:space="preserve"> se expone el</w:t>
       </w:r>
@@ -21898,15 +21724,7 @@
         <w:t xml:space="preserve"> estos pequeños detalles, </w:t>
       </w:r>
       <w:r>
-        <w:t xml:space="preserve">a </w:t>
-      </w:r>
-      <w:proofErr w:type="gramStart"/>
-      <w:r>
-        <w:t>continuación</w:t>
-      </w:r>
-      <w:proofErr w:type="gramEnd"/>
-      <w:r>
-        <w:t xml:space="preserve"> se dará </w:t>
+        <w:t xml:space="preserve">a continuación se dará </w:t>
       </w:r>
       <w:r>
         <w:t xml:space="preserve">un paso más para </w:t>
@@ -21973,15 +21791,7 @@
         <w:t>se debe</w:t>
       </w:r>
       <w:r>
-        <w:t xml:space="preserve"> de dividir el dataset en dos grupos, siendo el primer grupo para el entrenamiento del modelo y el segundo para el test del mismo. Es importante tener en cuenta que esta división no debe de ser igual, sino que el conjunto de entrenamiento debe de ser muy significativamente mayor al de test, con </w:t>
-      </w:r>
-      <w:proofErr w:type="gramStart"/>
-      <w:r>
-        <w:t>un ratio</w:t>
-      </w:r>
-      <w:proofErr w:type="gramEnd"/>
-      <w:r>
-        <w:t xml:space="preserve"> de aproximadamente 8</w:t>
+        <w:t xml:space="preserve"> de dividir el dataset en dos grupos, siendo el primer grupo para el entrenamiento del modelo y el segundo para el test del mismo. Es importante tener en cuenta que esta división no debe de ser igual, sino que el conjunto de entrenamiento debe de ser muy significativamente mayor al de test, con un ratio de aproximadamente 8</w:t>
       </w:r>
       <w:r>
         <w:t xml:space="preserve"> a </w:t>
@@ -22229,15 +22039,7 @@
         <w:t xml:space="preserve">. Debido a ello, </w:t>
       </w:r>
       <w:r>
-        <w:t xml:space="preserve">a </w:t>
-      </w:r>
-      <w:proofErr w:type="gramStart"/>
-      <w:r>
-        <w:t>continuación</w:t>
-      </w:r>
-      <w:proofErr w:type="gramEnd"/>
-      <w:r>
-        <w:t xml:space="preserve"> se analizarán</w:t>
+        <w:t>a continuación se analizarán</w:t>
       </w:r>
       <w:r>
         <w:t xml:space="preserve"> algunas de las causas por las que puede haber overfitting en un modelo clasificatorio:</w:t>
@@ -22478,7 +22280,6 @@
                               </w:rPr>
                               <w:fldChar w:fldCharType="separate"/>
                             </w:r>
-                            <w:bookmarkStart w:id="83" w:name="_Toc8734091"/>
                             <w:r>
                               <w:rPr>
                                 <w:noProof/>
@@ -22527,6 +22328,7 @@
                               </w:rPr>
                               <w:fldChar w:fldCharType="end"/>
                             </w:r>
+                            <w:bookmarkStart w:id="83" w:name="_Toc8734091"/>
                             <w:r>
                               <w:t>. Underfitting, Óptimo y Overfitting</w:t>
                             </w:r>
@@ -22576,7 +22378,6 @@
                         </w:rPr>
                         <w:fldChar w:fldCharType="separate"/>
                       </w:r>
-                      <w:bookmarkStart w:id="84" w:name="_Toc8734091"/>
                       <w:r>
                         <w:rPr>
                           <w:noProof/>
@@ -22625,6 +22426,7 @@
                         </w:rPr>
                         <w:fldChar w:fldCharType="end"/>
                       </w:r>
+                      <w:bookmarkStart w:id="84" w:name="_Toc8734091"/>
                       <w:r>
                         <w:t>. Underfitting, Óptimo y Overfitting</w:t>
                       </w:r>
@@ -22810,7 +22612,15 @@
       </w:r>
       <w:proofErr w:type="spellEnd"/>
       <w:r>
-        <w:t xml:space="preserve"> (en castellano, submuestras aleatorias) simplemente consiste en la repetición del método holdout n veces para probar las mejoras que se pueden dar en el rendimiento del clasificador.</w:t>
+        <w:t xml:space="preserve"> (en castellano, </w:t>
+      </w:r>
+      <w:proofErr w:type="spellStart"/>
+      <w:r>
+        <w:t>submuestras</w:t>
+      </w:r>
+      <w:proofErr w:type="spellEnd"/>
+      <w:r>
+        <w:t xml:space="preserve"> aleatorias) simplemente consiste en la repetición del método holdout n veces para probar las mejoras que se pueden dar en el rendimiento del clasificador.</w:t>
       </w:r>
     </w:p>
     <w:p>
@@ -23026,7 +22836,6 @@
                               </w:rPr>
                               <w:fldChar w:fldCharType="separate"/>
                             </w:r>
-                            <w:bookmarkStart w:id="85" w:name="_Toc8734092"/>
                             <w:r>
                               <w:rPr>
                                 <w:noProof/>
@@ -23075,6 +22884,7 @@
                               </w:rPr>
                               <w:fldChar w:fldCharType="end"/>
                             </w:r>
+                            <w:bookmarkStart w:id="85" w:name="_Toc8734092"/>
                             <w:r>
                               <w:t xml:space="preserve">. Ejemplo 5-fold Cross </w:t>
                             </w:r>
@@ -23132,7 +22942,6 @@
                         </w:rPr>
                         <w:fldChar w:fldCharType="separate"/>
                       </w:r>
-                      <w:bookmarkStart w:id="86" w:name="_Toc8734092"/>
                       <w:r>
                         <w:rPr>
                           <w:noProof/>
@@ -23181,6 +22990,7 @@
                         </w:rPr>
                         <w:fldChar w:fldCharType="end"/>
                       </w:r>
+                      <w:bookmarkStart w:id="86" w:name="_Toc8734092"/>
                       <w:r>
                         <w:t xml:space="preserve">. Ejemplo 5-fold Cross </w:t>
                       </w:r>
@@ -23997,21 +23807,13 @@
     </w:p>
     <w:p>
       <w:r>
-        <w:t xml:space="preserve">Estos algoritmos se entrenan usando ejemplos </w:t>
-      </w:r>
-      <w:proofErr w:type="spellStart"/>
-      <w:r>
-        <w:t>pre</w:t>
+        <w:t>Estos algoritmos se entrenan usando ejemplos pre</w:t>
       </w:r>
       <w:r>
         <w:t>-</w:t>
       </w:r>
       <w:r>
-        <w:t>procesados</w:t>
-      </w:r>
-      <w:proofErr w:type="spellEnd"/>
-      <w:r>
-        <w:t>, y su precisión se mide con un conjunto de test que es, como hemos visto anteriormente, excluyente respecto al conjunto de entrenamiento.</w:t>
+        <w:t>procesados, y su precisión se mide con un conjunto de test que es, como hemos visto anteriormente, excluyente respecto al conjunto de entrenamiento.</w:t>
       </w:r>
     </w:p>
     <w:p>
@@ -24159,13 +23961,8 @@
       <w:r>
         <w:t xml:space="preserve"> aquel que se basa en la búsqueda de atributos similares dentro del conjunto de los datos, y así poder predecir la clase a la que pertenece dicho atributo. Llevado hacia un razonamiento más humano, </w:t>
       </w:r>
-      <w:proofErr w:type="gramStart"/>
-      <w:r>
-        <w:t>se  podría</w:t>
-      </w:r>
-      <w:proofErr w:type="gramEnd"/>
-      <w:r>
-        <w:t xml:space="preserve"> explicar</w:t>
+      <w:r>
+        <w:t>se  podría explicar</w:t>
       </w:r>
       <w:r>
         <w:t xml:space="preserve"> </w:t>
@@ -24272,7 +24069,6 @@
                               </w:rPr>
                               <w:fldChar w:fldCharType="separate"/>
                             </w:r>
-                            <w:bookmarkStart w:id="89" w:name="_Toc8734093"/>
                             <w:r>
                               <w:rPr>
                                 <w:noProof/>
@@ -24321,6 +24117,7 @@
                               </w:rPr>
                               <w:fldChar w:fldCharType="end"/>
                             </w:r>
+                            <w:bookmarkStart w:id="89" w:name="_Toc8734093"/>
                             <w:r>
                               <w:t>. KNN</w:t>
                             </w:r>
@@ -24370,7 +24167,6 @@
                         </w:rPr>
                         <w:fldChar w:fldCharType="separate"/>
                       </w:r>
-                      <w:bookmarkStart w:id="90" w:name="_Toc8734093"/>
                       <w:r>
                         <w:rPr>
                           <w:noProof/>
@@ -24419,6 +24215,7 @@
                         </w:rPr>
                         <w:fldChar w:fldCharType="end"/>
                       </w:r>
+                      <w:bookmarkStart w:id="90" w:name="_Toc8734093"/>
                       <w:r>
                         <w:t>. KNN</w:t>
                       </w:r>
@@ -24672,40 +24469,24 @@
         </w:numPr>
       </w:pPr>
       <w:r>
-        <w:t xml:space="preserve">KNN produce predicciones erróneas si no se hace un </w:t>
-      </w:r>
-      <w:proofErr w:type="spellStart"/>
-      <w:r>
-        <w:t>pre</w:t>
+        <w:t>KNN produce predicciones erróneas si no se hace un pre</w:t>
       </w:r>
       <w:r>
         <w:t>-</w:t>
       </w:r>
       <w:r>
-        <w:t>procesamiento</w:t>
-      </w:r>
-      <w:proofErr w:type="spellEnd"/>
-      <w:r>
-        <w:t xml:space="preserve"> correcto</w:t>
-      </w:r>
-    </w:p>
-    <w:p>
-      <w:r>
-        <w:t xml:space="preserve">KNN es un algoritmo muy delicado en términos de </w:t>
-      </w:r>
-      <w:proofErr w:type="spellStart"/>
-      <w:r>
-        <w:t>pre</w:t>
+        <w:t>procesamiento correcto</w:t>
+      </w:r>
+    </w:p>
+    <w:p>
+      <w:r>
+        <w:t>KNN es un algoritmo muy delicado en términos de pre</w:t>
       </w:r>
       <w:r>
         <w:t>-</w:t>
       </w:r>
       <w:r>
-        <w:t>procesamiento</w:t>
-      </w:r>
-      <w:proofErr w:type="spellEnd"/>
-      <w:r>
-        <w:t xml:space="preserve">, puesto que al trabajar con distancias </w:t>
+        <w:t xml:space="preserve">procesamiento, puesto que al trabajar con distancias </w:t>
       </w:r>
       <w:r>
         <w:t>son</w:t>
@@ -24716,21 +24497,13 @@
     </w:p>
     <w:p>
       <w:r>
-        <w:t xml:space="preserve">De este modo, para trabajar con este algoritmo un </w:t>
-      </w:r>
-      <w:proofErr w:type="spellStart"/>
-      <w:r>
-        <w:t>pre</w:t>
+        <w:t>De este modo, para trabajar con este algoritmo un pre</w:t>
       </w:r>
       <w:r>
         <w:t>-</w:t>
       </w:r>
       <w:r>
-        <w:t>procesamiento</w:t>
-      </w:r>
-      <w:proofErr w:type="spellEnd"/>
-      <w:r>
-        <w:t xml:space="preserve"> a base de centrado y escalado, y una eliminación de las columnas menos importantes escogidas con un PCA sería </w:t>
+        <w:t xml:space="preserve">procesamiento a base de centrado y escalado, y una eliminación de las columnas menos importantes escogidas con un PCA sería </w:t>
       </w:r>
       <w:r>
         <w:t>óptimo</w:t>
@@ -24789,11 +24562,11 @@
       </w:r>
       <w:proofErr w:type="gramStart"/>
       <w:r>
-        <w:t>del raíz</w:t>
+        <w:t>del</w:t>
       </w:r>
       <w:proofErr w:type="gramEnd"/>
       <w:r>
-        <w:t xml:space="preserve"> serán denominados</w:t>
+        <w:t xml:space="preserve"> raíz serán denominados</w:t>
       </w:r>
       <w:r>
         <w:t xml:space="preserve"> nodos intermedios, y las respuestas finales se denominarán como hojas, de las que por supuesto no saldrá ningún camin</w:t>
@@ -24913,7 +24686,6 @@
                               </w:rPr>
                               <w:fldChar w:fldCharType="separate"/>
                             </w:r>
-                            <w:bookmarkStart w:id="92" w:name="_Toc8734094"/>
                             <w:r>
                               <w:rPr>
                                 <w:noProof/>
@@ -24962,6 +24734,7 @@
                               </w:rPr>
                               <w:fldChar w:fldCharType="end"/>
                             </w:r>
+                            <w:bookmarkStart w:id="92" w:name="_Toc8734094"/>
                             <w:r>
                               <w:t>. Estructura básica de un árbol de decisión</w:t>
                             </w:r>
@@ -25014,7 +24787,6 @@
                         </w:rPr>
                         <w:fldChar w:fldCharType="separate"/>
                       </w:r>
-                      <w:bookmarkStart w:id="93" w:name="_Toc8734094"/>
                       <w:r>
                         <w:rPr>
                           <w:noProof/>
@@ -25063,6 +24835,7 @@
                         </w:rPr>
                         <w:fldChar w:fldCharType="end"/>
                       </w:r>
+                      <w:bookmarkStart w:id="93" w:name="_Toc8734094"/>
                       <w:r>
                         <w:t>. Estructura básica de un árbol de decisión</w:t>
                       </w:r>
@@ -25193,13 +24966,8 @@
         <w:ind w:firstLine="708"/>
       </w:pPr>
       <w:r>
-        <w:t xml:space="preserve">1. Método de la </w:t>
-      </w:r>
-      <w:proofErr w:type="spellStart"/>
-      <w:r>
-        <w:t>Pre-poda</w:t>
-      </w:r>
-      <w:proofErr w:type="spellEnd"/>
+        <w:t>1. Método de la Pre-poda</w:t>
+      </w:r>
     </w:p>
     <w:p>
       <w:r>
@@ -25234,13 +25002,8 @@
         <w:t xml:space="preserve">2. </w:t>
       </w:r>
       <w:r>
-        <w:t xml:space="preserve">Método de la </w:t>
-      </w:r>
-      <w:proofErr w:type="spellStart"/>
-      <w:r>
-        <w:t>Post-poda</w:t>
-      </w:r>
-      <w:proofErr w:type="spellEnd"/>
+        <w:t>Método de la Post-poda</w:t>
+      </w:r>
     </w:p>
     <w:p>
       <w:r>
@@ -25516,7 +25279,15 @@
       </w:r>
       <w:proofErr w:type="spellEnd"/>
       <w:r>
-        <w:t xml:space="preserve"> Square </w:t>
+        <w:t xml:space="preserve"> </w:t>
+      </w:r>
+      <w:proofErr w:type="spellStart"/>
+      <w:r>
+        <w:t>Square</w:t>
+      </w:r>
+      <w:proofErr w:type="spellEnd"/>
+      <w:r>
+        <w:t xml:space="preserve"> </w:t>
       </w:r>
       <w:proofErr w:type="spellStart"/>
       <w:r>
@@ -25659,7 +25430,6 @@
                               </w:rPr>
                               <w:fldChar w:fldCharType="separate"/>
                             </w:r>
-                            <w:bookmarkStart w:id="95" w:name="_Toc8734095"/>
                             <w:r>
                               <w:rPr>
                                 <w:noProof/>
@@ -25708,6 +25478,7 @@
                               </w:rPr>
                               <w:fldChar w:fldCharType="end"/>
                             </w:r>
+                            <w:bookmarkStart w:id="95" w:name="_Toc8734095"/>
                             <w:r>
                               <w:t>. Regresiones</w:t>
                             </w:r>
@@ -25757,7 +25528,6 @@
                         </w:rPr>
                         <w:fldChar w:fldCharType="separate"/>
                       </w:r>
-                      <w:bookmarkStart w:id="96" w:name="_Toc8734095"/>
                       <w:r>
                         <w:rPr>
                           <w:noProof/>
@@ -25806,6 +25576,7 @@
                         </w:rPr>
                         <w:fldChar w:fldCharType="end"/>
                       </w:r>
+                      <w:bookmarkStart w:id="96" w:name="_Toc8734095"/>
                       <w:r>
                         <w:t>. Regresiones</w:t>
                       </w:r>
@@ -26270,7 +26041,6 @@
                               </w:rPr>
                               <w:fldChar w:fldCharType="separate"/>
                             </w:r>
-                            <w:bookmarkStart w:id="98" w:name="_Toc8734096"/>
                             <w:r>
                               <w:rPr>
                                 <w:noProof/>
@@ -26319,6 +26089,7 @@
                               </w:rPr>
                               <w:fldChar w:fldCharType="end"/>
                             </w:r>
+                            <w:bookmarkStart w:id="98" w:name="_Toc8734096"/>
                             <w:r>
                               <w:t>. SVM Linealmente Separable</w:t>
                             </w:r>
@@ -26368,7 +26139,6 @@
                         </w:rPr>
                         <w:fldChar w:fldCharType="separate"/>
                       </w:r>
-                      <w:bookmarkStart w:id="99" w:name="_Toc8734096"/>
                       <w:r>
                         <w:rPr>
                           <w:noProof/>
@@ -26417,6 +26187,7 @@
                         </w:rPr>
                         <w:fldChar w:fldCharType="end"/>
                       </w:r>
+                      <w:bookmarkStart w:id="99" w:name="_Toc8734096"/>
                       <w:r>
                         <w:t>. SVM Linealmente Separable</w:t>
                       </w:r>
@@ -26573,15 +26344,7 @@
       </w:r>
       <w:r>
         <w:lastRenderedPageBreak/>
-        <w:t xml:space="preserve">el número de clasificaciones erróneas que se dan en el entrenamiento. Esto es reducible en cierto modo en la etapa previa al algoritmo, </w:t>
-      </w:r>
-      <w:proofErr w:type="gramStart"/>
-      <w:r>
-        <w:t>puesto que</w:t>
-      </w:r>
-      <w:proofErr w:type="gramEnd"/>
-      <w:r>
-        <w:t xml:space="preserve"> si se dividen los datos por su grupo real creando subgrupos, y se detectan los outliers, </w:t>
+        <w:t xml:space="preserve">el número de clasificaciones erróneas que se dan en el entrenamiento. Esto es reducible en cierto modo en la etapa previa al algoritmo, puesto que si se dividen los datos por su grupo real creando subgrupos, y se detectan los outliers, </w:t>
       </w:r>
       <w:r>
         <w:t>se puede</w:t>
@@ -26687,7 +26450,6 @@
                               </w:rPr>
                               <w:fldChar w:fldCharType="separate"/>
                             </w:r>
-                            <w:bookmarkStart w:id="100" w:name="_Toc8734097"/>
                             <w:r>
                               <w:rPr>
                                 <w:noProof/>
@@ -26736,6 +26498,7 @@
                               </w:rPr>
                               <w:fldChar w:fldCharType="end"/>
                             </w:r>
+                            <w:bookmarkStart w:id="100" w:name="_Toc8734097"/>
                             <w:r>
                               <w:t>. SVM No Lineal</w:t>
                             </w:r>
@@ -26788,7 +26551,6 @@
                         </w:rPr>
                         <w:fldChar w:fldCharType="separate"/>
                       </w:r>
-                      <w:bookmarkStart w:id="101" w:name="_Toc8734097"/>
                       <w:r>
                         <w:rPr>
                           <w:noProof/>
@@ -26837,6 +26599,7 @@
                         </w:rPr>
                         <w:fldChar w:fldCharType="end"/>
                       </w:r>
+                      <w:bookmarkStart w:id="101" w:name="_Toc8734097"/>
                       <w:r>
                         <w:t>. SVM No Lineal</w:t>
                       </w:r>
@@ -26919,18 +26682,10 @@
         </w:drawing>
       </w:r>
       <w:r>
-        <w:t xml:space="preserve">En </w:t>
-      </w:r>
-      <w:proofErr w:type="gramStart"/>
-      <w:r>
-        <w:t xml:space="preserve">el  </w:t>
-      </w:r>
-      <w:r>
-        <w:t>caso</w:t>
-      </w:r>
-      <w:proofErr w:type="gramEnd"/>
-      <w:r>
-        <w:t xml:space="preserve"> de</w:t>
+        <w:t xml:space="preserve">En el  </w:t>
+      </w:r>
+      <w:r>
+        <w:t>caso de</w:t>
       </w:r>
       <w:r>
         <w:t xml:space="preserve"> haber un problema de</w:t>
@@ -27050,11 +26805,11 @@
     </w:p>
     <w:p>
       <w:r>
-        <w:t xml:space="preserve">Estos algoritmos se utilizan en ámbitos muy diversos, como los sistemas </w:t>
+        <w:t>Estos algoritmos se utilizan en ámbitos muy diversos, como los sistemas anti-</w:t>
       </w:r>
       <w:proofErr w:type="spellStart"/>
       <w:r>
-        <w:t>anti-spam</w:t>
+        <w:t>spam</w:t>
       </w:r>
       <w:proofErr w:type="spellEnd"/>
       <w:r>
@@ -27183,7 +26938,6 @@
                               </w:rPr>
                               <w:fldChar w:fldCharType="separate"/>
                             </w:r>
-                            <w:bookmarkStart w:id="104" w:name="_Toc8734098"/>
                             <w:r>
                               <w:rPr>
                                 <w:noProof/>
@@ -27232,6 +26986,7 @@
                               </w:rPr>
                               <w:fldChar w:fldCharType="end"/>
                             </w:r>
+                            <w:bookmarkStart w:id="104" w:name="_Toc8734098"/>
                             <w:r>
                               <w:t>. K-Means paso a paso</w:t>
                             </w:r>
@@ -27281,7 +27036,6 @@
                         </w:rPr>
                         <w:fldChar w:fldCharType="separate"/>
                       </w:r>
-                      <w:bookmarkStart w:id="105" w:name="_Toc8734098"/>
                       <w:r>
                         <w:rPr>
                           <w:noProof/>
@@ -27330,6 +27084,7 @@
                         </w:rPr>
                         <w:fldChar w:fldCharType="end"/>
                       </w:r>
+                      <w:bookmarkStart w:id="105" w:name="_Toc8734098"/>
                       <w:r>
                         <w:t>. K-Means paso a paso</w:t>
                       </w:r>
@@ -27521,13 +27276,8 @@
         <w:t xml:space="preserve"> la mediana. Por otra parte, la distancia de Jaccard es una distancia que se suele usar más en el análisis de documentos y la similitud e</w:t>
       </w:r>
       <w:r>
-        <w:t xml:space="preserve">ntre los mismos y, por lo </w:t>
-      </w:r>
-      <w:proofErr w:type="gramStart"/>
-      <w:r>
-        <w:t>tanto</w:t>
-      </w:r>
-      <w:proofErr w:type="gramEnd"/>
+        <w:t>ntre los mismos y, por lo tanto</w:t>
+      </w:r>
       <w:r>
         <w:t xml:space="preserve"> no es la más indicada para este algoritmo ni para este problema.</w:t>
       </w:r>
@@ -27635,21 +27385,13 @@
     </w:p>
     <w:p>
       <w:r>
-        <w:t xml:space="preserve">Una técnica que se suele utilizar es la inicialización del algoritmo N veces de forma aleatoria, llegando hasta el final y seleccionando los clusters con menor suma de error cuadrado. Esta técnica presenta numerosos problemas, puesto que por una parte es muy costosa computacionalmente, pero además de ello, la </w:t>
-      </w:r>
-      <w:proofErr w:type="spellStart"/>
-      <w:r>
-        <w:t>re</w:t>
+        <w:t>Una técnica que se suele utilizar es la inicialización del algoritmo N veces de forma aleatoria, llegando hasta el final y seleccionando los clusters con menor suma de error cuadrado. Esta técnica presenta numerosos problemas, puesto que por una parte es muy costosa computacionalmente, pero además de ello, la re</w:t>
       </w:r>
       <w:r>
         <w:t>-</w:t>
       </w:r>
       <w:r>
-        <w:t>inicialización</w:t>
-      </w:r>
-      <w:proofErr w:type="spellEnd"/>
-      <w:r>
-        <w:t xml:space="preserve"> del algoritmo sobre los mismos datos </w:t>
+        <w:t xml:space="preserve">inicialización del algoritmo sobre los mismos datos </w:t>
       </w:r>
       <w:r>
         <w:t>conlleva</w:t>
@@ -27896,13 +27638,8 @@
     </w:p>
     <w:p>
       <w:r>
-        <w:t xml:space="preserve">De forma obvia se puede inferir </w:t>
-      </w:r>
-      <w:proofErr w:type="gramStart"/>
-      <w:r>
-        <w:t>que</w:t>
-      </w:r>
-      <w:proofErr w:type="gramEnd"/>
+        <w:t>De forma obvia se puede inferir que</w:t>
+      </w:r>
       <w:r>
         <w:t xml:space="preserve"> si</w:t>
       </w:r>
@@ -27988,18 +27725,10 @@
         <w:t xml:space="preserve">, la búsqueda de soluciones para mejorar los algoritmos de clustering es obligatoria. </w:t>
       </w:r>
       <w:r>
-        <w:t xml:space="preserve">A consecuencia de esto, técnicas como el </w:t>
-      </w:r>
-      <w:proofErr w:type="spellStart"/>
-      <w:r>
-        <w:t>post-</w:t>
-      </w:r>
-      <w:r>
-        <w:t>procesado</w:t>
-      </w:r>
-      <w:proofErr w:type="spellEnd"/>
-      <w:r>
-        <w:t xml:space="preserve"> del clustering para reducir la suma del error cuadrado se plantean como técnicas interesantes a emplear</w:t>
+        <w:t>A consecuencia de esto, técnicas como el post-</w:t>
+      </w:r>
+      <w:r>
+        <w:t>procesado del clustering para reducir la suma del error cuadrado se plantean como técnicas interesantes a emplear</w:t>
       </w:r>
       <w:r>
         <w:t>, además de otras estrategias que se presentarán a continuación:</w:t>
@@ -28010,13 +27739,8 @@
         <w:t>Normalmente se puede mejorar el error obten</w:t>
       </w:r>
       <w:r>
-        <w:t xml:space="preserve">ido aumentando la K, </w:t>
-      </w:r>
-      <w:proofErr w:type="gramStart"/>
-      <w:r>
-        <w:t>puesto que</w:t>
-      </w:r>
-      <w:proofErr w:type="gramEnd"/>
+        <w:t>ido aumentando la K, puesto que</w:t>
+      </w:r>
       <w:r>
         <w:t xml:space="preserve"> al haber más centroides, si se inicializan de una manera correcta, los puntos estarán más cercanos a ellos y por lo tanto las distancias disminuirán. Pero normalmente no </w:t>
       </w:r>
@@ -28062,18 +27786,10 @@
         <w:t>En caso de que estas técnicas anteriores no sean satisfactorias, se de</w:t>
       </w:r>
       <w:r>
-        <w:t xml:space="preserve">berá de pensar en hacer un </w:t>
-      </w:r>
-      <w:proofErr w:type="spellStart"/>
-      <w:r>
-        <w:t>post-</w:t>
-      </w:r>
-      <w:r>
-        <w:t>procesado</w:t>
-      </w:r>
-      <w:proofErr w:type="spellEnd"/>
-      <w:r>
-        <w:t xml:space="preserve"> del clustering. Hay dos métodos:</w:t>
+        <w:t>berá de pensar en hacer un post-</w:t>
+      </w:r>
+      <w:r>
+        <w:t>procesado del clustering. Hay dos métodos:</w:t>
       </w:r>
     </w:p>
     <w:p/>
@@ -28252,13 +27968,8 @@
     <w:p/>
     <w:p>
       <w:r>
-        <w:t xml:space="preserve">A </w:t>
-      </w:r>
-      <w:proofErr w:type="gramStart"/>
-      <w:r>
-        <w:t>continuación</w:t>
-      </w:r>
-      <w:proofErr w:type="gramEnd"/>
+        <w:t>A continuación</w:t>
+      </w:r>
       <w:r>
         <w:t xml:space="preserve"> </w:t>
       </w:r>
@@ -28434,7 +28145,7 @@
     </w:p>
     <w:p>
       <w:pPr>
-        <w:pStyle w:val="TtuloTDC"/>
+        <w:pStyle w:val="TtulodeTDC"/>
         <w:ind w:left="1416" w:hanging="1416"/>
       </w:pPr>
       <w:bookmarkStart w:id="107" w:name="_Toc8734119"/>
@@ -28465,7 +28176,7 @@
     </w:p>
     <w:tbl>
       <w:tblPr>
-        <w:tblStyle w:val="Tablaconcuadrcula1clara"/>
+        <w:tblStyle w:val="Tabladecuadrcula1clara"/>
         <w:tblW w:w="8642" w:type="dxa"/>
         <w:jc w:val="center"/>
         <w:tblLook w:val="04A0" w:firstRow="1" w:lastRow="0" w:firstColumn="1" w:lastColumn="0" w:noHBand="0" w:noVBand="1"/>
@@ -29221,7 +28932,6 @@
                               <w:pStyle w:val="Descripcin"/>
                             </w:pPr>
                             <w:fldSimple w:instr=" STYLEREF 1 \s ">
-                              <w:bookmarkStart w:id="108" w:name="_Toc8734099"/>
                               <w:r>
                                 <w:rPr>
                                   <w:noProof/>
@@ -29240,6 +28950,7 @@
                                 <w:t>15</w:t>
                               </w:r>
                             </w:fldSimple>
+                            <w:bookmarkStart w:id="108" w:name="_Toc8734099"/>
                             <w:r>
                               <w:t>. Ejemplo en inglés de tabla de reglas</w:t>
                             </w:r>
@@ -29269,7 +28980,6 @@
                         <w:pStyle w:val="Descripcin"/>
                       </w:pPr>
                       <w:fldSimple w:instr=" STYLEREF 1 \s ">
-                        <w:bookmarkStart w:id="109" w:name="_Toc8734099"/>
                         <w:r>
                           <w:rPr>
                             <w:noProof/>
@@ -29288,6 +28998,7 @@
                           <w:t>15</w:t>
                         </w:r>
                       </w:fldSimple>
+                      <w:bookmarkStart w:id="109" w:name="_Toc8734099"/>
                       <w:r>
                         <w:t>. Ejemplo en inglés de tabla de reglas</w:t>
                       </w:r>
@@ -29933,15 +29644,7 @@
     </w:p>
     <w:p>
       <w:r>
-        <w:t xml:space="preserve">Muchos algoritmos supervisados ya explicados pueden hacer la función como algoritmos </w:t>
-      </w:r>
-      <w:proofErr w:type="spellStart"/>
-      <w:r>
-        <w:t>semi-supervisados</w:t>
-      </w:r>
-      <w:proofErr w:type="spellEnd"/>
-      <w:r>
-        <w:t>, entre los que se incluyen Support Vector Machines</w:t>
+        <w:t>Muchos algoritmos supervisados ya explicados pueden hacer la función como algoritmos semi-supervisados, entre los que se incluyen Support Vector Machines</w:t>
       </w:r>
       <w:r>
         <w:t xml:space="preserve"> (SVM)</w:t>
@@ -30310,7 +30013,6 @@
                               </w:rPr>
                               <w:fldChar w:fldCharType="separate"/>
                             </w:r>
-                            <w:bookmarkStart w:id="113" w:name="_Toc8734100"/>
                             <w:r>
                               <w:rPr>
                                 <w:noProof/>
@@ -30359,6 +30061,7 @@
                               </w:rPr>
                               <w:fldChar w:fldCharType="end"/>
                             </w:r>
+                            <w:bookmarkStart w:id="113" w:name="_Toc8734100"/>
                             <w:r>
                               <w:t>. Ejemplo de Tabla Q</w:t>
                             </w:r>
@@ -30408,7 +30111,6 @@
                         </w:rPr>
                         <w:fldChar w:fldCharType="separate"/>
                       </w:r>
-                      <w:bookmarkStart w:id="114" w:name="_Toc8734100"/>
                       <w:r>
                         <w:rPr>
                           <w:noProof/>
@@ -30457,6 +30159,7 @@
                         </w:rPr>
                         <w:fldChar w:fldCharType="end"/>
                       </w:r>
+                      <w:bookmarkStart w:id="114" w:name="_Toc8734100"/>
                       <w:r>
                         <w:t>. Ejemplo de Tabla Q</w:t>
                       </w:r>
@@ -30643,15 +30346,7 @@
         <w:t>:</w:t>
       </w:r>
       <w:r>
-        <w:t xml:space="preserve"> Este parámetro se define como </w:t>
-      </w:r>
-      <w:proofErr w:type="gramStart"/>
-      <w:r>
-        <w:t>el ratio</w:t>
-      </w:r>
-      <w:proofErr w:type="gramEnd"/>
-      <w:r>
-        <w:t xml:space="preserve"> de descuento, y será un valor que fluctúe de 0 a 1. Cuanto más se acerque a uno, menor será el descuento que se hará en el algoritmo.</w:t>
+        <w:t xml:space="preserve"> Este parámetro se define como el ratio de descuento, y será un valor que fluctúe de 0 a 1. Cuanto más se acerque a uno, menor será el descuento que se hará en el algoritmo.</w:t>
       </w:r>
     </w:p>
     <w:p>
@@ -30717,26 +30412,10 @@
         <w:t>f</w:t>
       </w:r>
       <w:r>
-        <w:t xml:space="preserve">a se puede denominar como </w:t>
-      </w:r>
-      <w:proofErr w:type="gramStart"/>
-      <w:r>
-        <w:t>el ratio</w:t>
-      </w:r>
-      <w:proofErr w:type="gramEnd"/>
-      <w:r>
-        <w:t xml:space="preserve"> de aprendizaje. </w:t>
-      </w:r>
-      <w:r>
-        <w:t xml:space="preserve">Como los parámetros anteriores, </w:t>
-      </w:r>
-      <w:proofErr w:type="gramStart"/>
-      <w:r>
-        <w:t>este ratio</w:t>
-      </w:r>
-      <w:proofErr w:type="gramEnd"/>
-      <w:r>
-        <w:t xml:space="preserve"> se moverá entre 0 y 1, y un valor más cercano al 1 conllevará un ajuste muy agresivo del modelo, mientras que un valor más cercano a cero incurrirá en un modelo con un aprendizaje más conservador.</w:t>
+        <w:t xml:space="preserve">a se puede denominar como el ratio de aprendizaje. </w:t>
+      </w:r>
+      <w:r>
+        <w:t>Como los parámetros anteriores, este ratio se moverá entre 0 y 1, y un valor más cercano al 1 conllevará un ajuste muy agresivo del modelo, mientras que un valor más cercano a cero incurrirá en un modelo con un aprendizaje más conservador.</w:t>
       </w:r>
     </w:p>
     <w:p>
@@ -30847,11 +30526,11 @@
       </w:r>
       <w:proofErr w:type="gramStart"/>
       <w:r>
-        <w:t>un lambda correspondiente</w:t>
+        <w:t>un</w:t>
       </w:r>
       <w:proofErr w:type="gramEnd"/>
       <w:r>
-        <w:t xml:space="preserve"> al número entre paréntesis. En este caso, al ser lambda con valor uno, el crédito que se le puede aplicar a las acciones anteriores tiene el valor extremo por encima. Esto es de vital importancia, debido a que </w:t>
+        <w:t xml:space="preserve"> lambda correspondiente al número entre paréntesis. En este caso, al ser lambda con valor uno, el crédito que se le puede aplicar a las acciones anteriores tiene el valor extremo por encima. Esto es de vital importancia, debido a que </w:t>
       </w:r>
       <w:r>
         <w:t>este algoritmo funciona de una manera similar que el método de Monte</w:t>
@@ -32003,15 +31682,7 @@
     </w:p>
     <w:p>
       <w:r>
-        <w:t xml:space="preserve">La red neuronal más sencilla es el perceptrón. Debido a su sencillez, a </w:t>
-      </w:r>
-      <w:proofErr w:type="gramStart"/>
-      <w:r>
-        <w:t>continuación</w:t>
-      </w:r>
-      <w:proofErr w:type="gramEnd"/>
-      <w:r>
-        <w:t xml:space="preserve"> se explicará el funcionamiento del mismo, así </w:t>
+        <w:t xml:space="preserve">La red neuronal más sencilla es el perceptrón. Debido a su sencillez, a continuación se explicará el funcionamiento del mismo, así </w:t>
       </w:r>
       <w:proofErr w:type="spellStart"/>
       <w:r>
@@ -32073,26 +31744,10 @@
         <w:t>gradiente</w:t>
       </w:r>
       <w:r>
-        <w:t xml:space="preserve">. En el caso de que </w:t>
-      </w:r>
-      <w:proofErr w:type="gramStart"/>
-      <w:r>
-        <w:t>este ratio</w:t>
-      </w:r>
-      <w:proofErr w:type="gramEnd"/>
-      <w:r>
-        <w:t xml:space="preserve"> sea pequeño, la red neuronal avanzará poco a poco, lo cual es un elemento a favor ya que se buscará con cautela un mínimo local donde converger, pero por otra parte cuanto más pequeño sea el ratio de aprendizaje más costoso computacionalmente será entrenar a la red.</w:t>
-      </w:r>
-      <w:r>
-        <w:t xml:space="preserve"> </w:t>
-      </w:r>
-      <w:proofErr w:type="gramStart"/>
-      <w:r>
-        <w:t>El ratio</w:t>
-      </w:r>
-      <w:proofErr w:type="gramEnd"/>
-      <w:r>
-        <w:t xml:space="preserve"> de aprendizaje también es ampliamente conocido con otro nombre: Decay.</w:t>
+        <w:t>. En el caso de que este ratio sea pequeño, la red neuronal avanzará poco a poco, lo cual es un elemento a favor ya que se buscará con cautela un mínimo local donde converger, pero por otra parte cuanto más pequeño sea el ratio de aprendizaje más costoso computacionalmente será entrenar a la red.</w:t>
+      </w:r>
+      <w:r>
+        <w:t xml:space="preserve"> El ratio de aprendizaje también es ampliamente conocido con otro nombre: Decay.</w:t>
       </w:r>
     </w:p>
     <w:p>
@@ -32225,7 +31880,6 @@
                               </w:rPr>
                               <w:fldChar w:fldCharType="separate"/>
                             </w:r>
-                            <w:bookmarkStart w:id="118" w:name="_Toc8734101"/>
                             <w:r>
                               <w:rPr>
                                 <w:noProof/>
@@ -32274,6 +31928,7 @@
                               </w:rPr>
                               <w:fldChar w:fldCharType="end"/>
                             </w:r>
+                            <w:bookmarkStart w:id="118" w:name="_Toc8734101"/>
                             <w:r>
                               <w:t xml:space="preserve">. Red Neuronal Multicapa </w:t>
                             </w:r>
@@ -32331,7 +31986,6 @@
                         </w:rPr>
                         <w:fldChar w:fldCharType="separate"/>
                       </w:r>
-                      <w:bookmarkStart w:id="119" w:name="_Toc8734101"/>
                       <w:r>
                         <w:rPr>
                           <w:noProof/>
@@ -32380,6 +32034,7 @@
                         </w:rPr>
                         <w:fldChar w:fldCharType="end"/>
                       </w:r>
+                      <w:bookmarkStart w:id="119" w:name="_Toc8734101"/>
                       <w:r>
                         <w:t xml:space="preserve">. Red Neuronal Multicapa </w:t>
                       </w:r>
@@ -32696,13 +32351,8 @@
     <w:p/>
     <w:p>
       <w:r>
-        <w:t xml:space="preserve">A </w:t>
-      </w:r>
-      <w:proofErr w:type="gramStart"/>
-      <w:r>
-        <w:t>continuación</w:t>
-      </w:r>
-      <w:proofErr w:type="gramEnd"/>
+        <w:t>A continuación</w:t>
+      </w:r>
       <w:r>
         <w:t xml:space="preserve"> se hace </w:t>
       </w:r>
@@ -32737,15 +32387,7 @@
         <w:t>previamente</w:t>
       </w:r>
       <w:r>
-        <w:t xml:space="preserve">, </w:t>
-      </w:r>
-      <w:proofErr w:type="gramStart"/>
-      <w:r>
-        <w:t>puesto que</w:t>
-      </w:r>
-      <w:proofErr w:type="gramEnd"/>
-      <w:r>
-        <w:t xml:space="preserve"> </w:t>
+        <w:t xml:space="preserve">, puesto que </w:t>
       </w:r>
       <w:r>
         <w:t>a mayor dimensionalidad del problema,</w:t>
@@ -33036,7 +32678,6 @@
                               </w:rPr>
                               <w:fldChar w:fldCharType="separate"/>
                             </w:r>
-                            <w:bookmarkStart w:id="122" w:name="_Toc8734102"/>
                             <w:r>
                               <w:rPr>
                                 <w:noProof/>
@@ -33085,6 +32726,7 @@
                               </w:rPr>
                               <w:fldChar w:fldCharType="end"/>
                             </w:r>
+                            <w:bookmarkStart w:id="122" w:name="_Toc8734102"/>
                             <w:r>
                               <w:t>. Esquema de Red Convolucional</w:t>
                             </w:r>
@@ -33134,7 +32776,6 @@
                         </w:rPr>
                         <w:fldChar w:fldCharType="separate"/>
                       </w:r>
-                      <w:bookmarkStart w:id="123" w:name="_Toc8734102"/>
                       <w:r>
                         <w:rPr>
                           <w:noProof/>
@@ -33183,6 +32824,7 @@
                         </w:rPr>
                         <w:fldChar w:fldCharType="end"/>
                       </w:r>
+                      <w:bookmarkStart w:id="123" w:name="_Toc8734102"/>
                       <w:r>
                         <w:t>. Esquema de Red Convolucional</w:t>
                       </w:r>
@@ -33446,7 +33088,6 @@
                               </w:rPr>
                               <w:fldChar w:fldCharType="separate"/>
                             </w:r>
-                            <w:bookmarkStart w:id="125" w:name="_Toc8734103"/>
                             <w:r>
                               <w:rPr>
                                 <w:noProof/>
@@ -33495,6 +33136,7 @@
                               </w:rPr>
                               <w:fldChar w:fldCharType="end"/>
                             </w:r>
+                            <w:bookmarkStart w:id="125" w:name="_Toc8734103"/>
                             <w:r>
                               <w:t>. Red SRN vs Red LSTM</w:t>
                             </w:r>
@@ -33544,7 +33186,6 @@
                         </w:rPr>
                         <w:fldChar w:fldCharType="separate"/>
                       </w:r>
-                      <w:bookmarkStart w:id="126" w:name="_Toc8734103"/>
                       <w:r>
                         <w:rPr>
                           <w:noProof/>
@@ -33593,6 +33234,7 @@
                         </w:rPr>
                         <w:fldChar w:fldCharType="end"/>
                       </w:r>
+                      <w:bookmarkStart w:id="126" w:name="_Toc8734103"/>
                       <w:r>
                         <w:t>. Red SRN vs Red LSTM</w:t>
                       </w:r>
@@ -34070,7 +33712,6 @@
                               </w:rPr>
                               <w:fldChar w:fldCharType="separate"/>
                             </w:r>
-                            <w:bookmarkStart w:id="129" w:name="_Toc8734104"/>
                             <w:r>
                               <w:rPr>
                                 <w:noProof/>
@@ -34119,6 +33760,7 @@
                               </w:rPr>
                               <w:fldChar w:fldCharType="end"/>
                             </w:r>
+                            <w:bookmarkStart w:id="129" w:name="_Toc8734104"/>
                             <w:r>
                               <w:t>. Mismos datos, diferentes escalas</w:t>
                             </w:r>
@@ -34168,7 +33810,6 @@
                         </w:rPr>
                         <w:fldChar w:fldCharType="separate"/>
                       </w:r>
-                      <w:bookmarkStart w:id="130" w:name="_Toc8734104"/>
                       <w:r>
                         <w:rPr>
                           <w:noProof/>
@@ -34217,6 +33858,7 @@
                         </w:rPr>
                         <w:fldChar w:fldCharType="end"/>
                       </w:r>
+                      <w:bookmarkStart w:id="130" w:name="_Toc8734104"/>
                       <w:r>
                         <w:t>. Mismos datos, diferentes escalas</w:t>
                       </w:r>
@@ -34447,7 +34089,6 @@
                               <w:pStyle w:val="Descripcin"/>
                             </w:pPr>
                             <w:fldSimple w:instr=" STYLEREF 1 \s ">
-                              <w:bookmarkStart w:id="131" w:name="_Toc8734105"/>
                               <w:r>
                                 <w:rPr>
                                   <w:noProof/>
@@ -34466,6 +34107,7 @@
                                 <w:t>21</w:t>
                               </w:r>
                             </w:fldSimple>
+                            <w:bookmarkStart w:id="131" w:name="_Toc8734105"/>
                             <w:r>
                               <w:t>. Clustering Colores</w:t>
                             </w:r>
@@ -34495,7 +34137,6 @@
                         <w:pStyle w:val="Descripcin"/>
                       </w:pPr>
                       <w:fldSimple w:instr=" STYLEREF 1 \s ">
-                        <w:bookmarkStart w:id="132" w:name="_Toc8734105"/>
                         <w:r>
                           <w:rPr>
                             <w:noProof/>
@@ -34514,6 +34155,7 @@
                           <w:t>21</w:t>
                         </w:r>
                       </w:fldSimple>
+                      <w:bookmarkStart w:id="132" w:name="_Toc8734105"/>
                       <w:r>
                         <w:t>. Clustering Colores</w:t>
                       </w:r>
@@ -34678,29 +34320,13 @@
     </w:p>
     <w:p>
       <w:r>
-        <w:t xml:space="preserve">Finalmente, </w:t>
-      </w:r>
-      <w:proofErr w:type="gramStart"/>
-      <w:r>
-        <w:t>el ratio</w:t>
-      </w:r>
-      <w:proofErr w:type="gramEnd"/>
-      <w:r>
-        <w:t xml:space="preserve"> es quizás el elemento más complicado de este apartado, puesto que tiene un gran impacto en c</w:t>
+        <w:t>Finalmente, el ratio es quizás el elemento más complicado de este apartado, puesto que tiene un gran impacto en c</w:t>
       </w:r>
       <w:r>
         <w:t>ó</w:t>
       </w:r>
       <w:r>
-        <w:t xml:space="preserve">mo se visualizará. De este modo, un aumento del eje y conllevará una dramatización de cualquier cambio, mientras que una elongación del eje x muestra un cambio más gradual en las series temporales. Sea como fuere, </w:t>
-      </w:r>
-      <w:proofErr w:type="gramStart"/>
-      <w:r>
-        <w:t>el ratio</w:t>
-      </w:r>
-      <w:proofErr w:type="gramEnd"/>
-      <w:r>
-        <w:t xml:space="preserve"> es un parámetro muy delicado y se debe de actuar con cautela a la hora de elegirlo.</w:t>
+        <w:t>mo se visualizará. De este modo, un aumento del eje y conllevará una dramatización de cualquier cambio, mientras que una elongación del eje x muestra un cambio más gradual en las series temporales. Sea como fuere, el ratio es un parámetro muy delicado y se debe de actuar con cautela a la hora de elegirlo.</w:t>
       </w:r>
     </w:p>
     <w:p/>
@@ -34756,15 +34382,7 @@
     </w:p>
     <w:p>
       <w:r>
-        <w:t xml:space="preserve">Este gráfico es ideal para cuando se quieren representar datos con variables discretas, como por ejemplo con frecuencias en las que se da un determinado evento. Es muy importante tener en cuenta en este gráfico el parámetro </w:t>
-      </w:r>
-      <w:proofErr w:type="gramStart"/>
-      <w:r>
-        <w:t>del ratio</w:t>
-      </w:r>
-      <w:proofErr w:type="gramEnd"/>
-      <w:r>
-        <w:t>, puesto que este es de los gráficos más sensibles al cambio si las barras se sitúan en posición vertical y se amplía la componente y.</w:t>
+        <w:t>Este gráfico es ideal para cuando se quieren representar datos con variables discretas, como por ejemplo con frecuencias en las que se da un determinado evento. Es muy importante tener en cuenta en este gráfico el parámetro del ratio, puesto que este es de los gráficos más sensibles al cambio si las barras se sitúan en posición vertical y se amplía la componente y.</w:t>
       </w:r>
     </w:p>
     <w:p/>
@@ -35034,7 +34652,6 @@
                               </w:rPr>
                               <w:fldChar w:fldCharType="separate"/>
                             </w:r>
-                            <w:bookmarkStart w:id="133" w:name="_Toc8734106"/>
                             <w:r>
                               <w:rPr>
                                 <w:noProof/>
@@ -35083,6 +34700,7 @@
                               </w:rPr>
                               <w:fldChar w:fldCharType="end"/>
                             </w:r>
+                            <w:bookmarkStart w:id="133" w:name="_Toc8734106"/>
                             <w:r>
                               <w:t>. Gráfico de Líneas</w:t>
                             </w:r>
@@ -35132,7 +34750,6 @@
                         </w:rPr>
                         <w:fldChar w:fldCharType="separate"/>
                       </w:r>
-                      <w:bookmarkStart w:id="134" w:name="_Toc8734106"/>
                       <w:r>
                         <w:rPr>
                           <w:noProof/>
@@ -35181,6 +34798,7 @@
                         </w:rPr>
                         <w:fldChar w:fldCharType="end"/>
                       </w:r>
+                      <w:bookmarkStart w:id="134" w:name="_Toc8734106"/>
                       <w:r>
                         <w:t>. Gráfico de Líneas</w:t>
                       </w:r>
@@ -35479,7 +35097,6 @@
                               </w:rPr>
                               <w:fldChar w:fldCharType="separate"/>
                             </w:r>
-                            <w:bookmarkStart w:id="135" w:name="_Toc8734107"/>
                             <w:r>
                               <w:rPr>
                                 <w:noProof/>
@@ -35528,6 +35145,7 @@
                               </w:rPr>
                               <w:fldChar w:fldCharType="end"/>
                             </w:r>
+                            <w:bookmarkStart w:id="135" w:name="_Toc8734107"/>
                             <w:r>
                               <w:t xml:space="preserve">. Explicación de </w:t>
                             </w:r>
@@ -35585,7 +35203,6 @@
                         </w:rPr>
                         <w:fldChar w:fldCharType="separate"/>
                       </w:r>
-                      <w:bookmarkStart w:id="136" w:name="_Toc8734107"/>
                       <w:r>
                         <w:rPr>
                           <w:noProof/>
@@ -35634,6 +35251,7 @@
                         </w:rPr>
                         <w:fldChar w:fldCharType="end"/>
                       </w:r>
+                      <w:bookmarkStart w:id="136" w:name="_Toc8734107"/>
                       <w:r>
                         <w:t xml:space="preserve">. Explicación de </w:t>
                       </w:r>
@@ -35852,7 +35470,6 @@
                               </w:rPr>
                               <w:fldChar w:fldCharType="separate"/>
                             </w:r>
-                            <w:bookmarkStart w:id="137" w:name="_Toc8734108"/>
                             <w:r>
                               <w:rPr>
                                 <w:noProof/>
@@ -35901,6 +35518,7 @@
                               </w:rPr>
                               <w:fldChar w:fldCharType="end"/>
                             </w:r>
+                            <w:bookmarkStart w:id="137" w:name="_Toc8734108"/>
                             <w:r>
                               <w:t>. Ejemplo Cartograma</w:t>
                             </w:r>
@@ -35950,7 +35568,6 @@
                         </w:rPr>
                         <w:fldChar w:fldCharType="separate"/>
                       </w:r>
-                      <w:bookmarkStart w:id="138" w:name="_Toc8734108"/>
                       <w:r>
                         <w:rPr>
                           <w:noProof/>
@@ -35999,6 +35616,7 @@
                         </w:rPr>
                         <w:fldChar w:fldCharType="end"/>
                       </w:r>
+                      <w:bookmarkStart w:id="138" w:name="_Toc8734108"/>
                       <w:r>
                         <w:t>. Ejemplo Cartograma</w:t>
                       </w:r>
@@ -36098,15 +35716,7 @@
         <w:t>se deben</w:t>
       </w:r>
       <w:r>
-        <w:t xml:space="preserve"> tener en cuenta numerosos factores que pueden dificultar la interpretación de los gráficos, como </w:t>
-      </w:r>
-      <w:proofErr w:type="gramStart"/>
-      <w:r>
-        <w:t>el ratio</w:t>
-      </w:r>
-      <w:proofErr w:type="gramEnd"/>
-      <w:r>
-        <w:t xml:space="preserve"> o el color, y elegir correctamente la representación para poder alcanzar un nivel de entendimiento y precisión adecuados</w:t>
+        <w:t xml:space="preserve"> tener en cuenta numerosos factores que pueden dificultar la interpretación de los gráficos, como el ratio o el color, y elegir correctamente la representación para poder alcanzar un nivel de entendimiento y precisión adecuados</w:t>
       </w:r>
       <w:bookmarkStart w:id="139" w:name="_Toc201762"/>
       <w:r>
@@ -36416,7 +36026,6 @@
                               </w:rPr>
                               <w:fldChar w:fldCharType="separate"/>
                             </w:r>
-                            <w:bookmarkStart w:id="141" w:name="_Toc8734109"/>
                             <w:r>
                               <w:rPr>
                                 <w:noProof/>
@@ -36465,6 +36074,7 @@
                               </w:rPr>
                               <w:fldChar w:fldCharType="end"/>
                             </w:r>
+                            <w:bookmarkStart w:id="141" w:name="_Toc8734109"/>
                             <w:r>
                               <w:t>. Petición GET en API REST</w:t>
                             </w:r>
@@ -36514,7 +36124,6 @@
                         </w:rPr>
                         <w:fldChar w:fldCharType="separate"/>
                       </w:r>
-                      <w:bookmarkStart w:id="142" w:name="_Toc8734109"/>
                       <w:r>
                         <w:rPr>
                           <w:noProof/>
@@ -36563,6 +36172,7 @@
                         </w:rPr>
                         <w:fldChar w:fldCharType="end"/>
                       </w:r>
+                      <w:bookmarkStart w:id="142" w:name="_Toc8734109"/>
                       <w:r>
                         <w:t>. Petición GET en API REST</w:t>
                       </w:r>
@@ -36823,7 +36433,6 @@
                               </w:rPr>
                               <w:fldChar w:fldCharType="separate"/>
                             </w:r>
-                            <w:bookmarkStart w:id="144" w:name="_Toc8734110"/>
                             <w:r>
                               <w:rPr>
                                 <w:noProof/>
@@ -36872,6 +36481,7 @@
                               </w:rPr>
                               <w:fldChar w:fldCharType="end"/>
                             </w:r>
+                            <w:bookmarkStart w:id="144" w:name="_Toc8734110"/>
                             <w:r>
                               <w:t>. Logo de MongoDB</w:t>
                             </w:r>
@@ -36921,7 +36531,6 @@
                         </w:rPr>
                         <w:fldChar w:fldCharType="separate"/>
                       </w:r>
-                      <w:bookmarkStart w:id="145" w:name="_Toc8734110"/>
                       <w:r>
                         <w:rPr>
                           <w:noProof/>
@@ -36970,6 +36579,7 @@
                         </w:rPr>
                         <w:fldChar w:fldCharType="end"/>
                       </w:r>
+                      <w:bookmarkStart w:id="145" w:name="_Toc8734110"/>
                       <w:r>
                         <w:t>. Logo de MongoDB</w:t>
                       </w:r>
@@ -37418,7 +37028,6 @@
                               </w:rPr>
                               <w:fldChar w:fldCharType="separate"/>
                             </w:r>
-                            <w:bookmarkStart w:id="147" w:name="_Toc8734111"/>
                             <w:r>
                               <w:rPr>
                                 <w:noProof/>
@@ -37467,6 +37076,7 @@
                               </w:rPr>
                               <w:fldChar w:fldCharType="end"/>
                             </w:r>
+                            <w:bookmarkStart w:id="147" w:name="_Toc8734111"/>
                             <w:r>
                               <w:t>. Entrada/Salida Bloqueante Vs Entrada Salida no Bloqueante</w:t>
                             </w:r>
@@ -37519,7 +37129,6 @@
                         </w:rPr>
                         <w:fldChar w:fldCharType="separate"/>
                       </w:r>
-                      <w:bookmarkStart w:id="148" w:name="_Toc8734111"/>
                       <w:r>
                         <w:rPr>
                           <w:noProof/>
@@ -37568,6 +37177,7 @@
                         </w:rPr>
                         <w:fldChar w:fldCharType="end"/>
                       </w:r>
+                      <w:bookmarkStart w:id="148" w:name="_Toc8734111"/>
                       <w:r>
                         <w:t>. Entrada/Salida Bloqueante Vs Entrada Salida no Bloqueante</w:t>
                       </w:r>
@@ -37619,15 +37229,7 @@
     <w:p/>
     <w:p>
       <w:r>
-        <w:t xml:space="preserve">Como se puede apreciar, en la imagen de la izquierda hasta que el usuario 1 no ha recibido la respuesta a su petición el usuario 2 no inicia su petición al sistema. En cambio, en la imagen de la derecha, la entrada/salida no es bloqueante, lo que significa </w:t>
-      </w:r>
-      <w:proofErr w:type="gramStart"/>
-      <w:r>
-        <w:t>que</w:t>
-      </w:r>
-      <w:proofErr w:type="gramEnd"/>
-      <w:r>
-        <w:t xml:space="preserve"> ante dos peticiones muy juntas, el sistema las ejecutará “en paralelo” y según se vayan teniendo las salidas se irán entregando</w:t>
+        <w:t>Como se puede apreciar, en la imagen de la izquierda hasta que el usuario 1 no ha recibido la respuesta a su petición el usuario 2 no inicia su petición al sistema. En cambio, en la imagen de la derecha, la entrada/salida no es bloqueante, lo que significa que ante dos peticiones muy juntas, el sistema las ejecutará “en paralelo” y según se vayan teniendo las salidas se irán entregando</w:t>
       </w:r>
       <w:r>
         <w:t xml:space="preserve"> a los dispositivos correspondientes.</w:t>
@@ -37744,13 +37346,8 @@
     </w:p>
     <w:p>
       <w:r>
-        <w:t xml:space="preserve">A </w:t>
-      </w:r>
-      <w:proofErr w:type="gramStart"/>
-      <w:r>
-        <w:t>continuación</w:t>
-      </w:r>
-      <w:proofErr w:type="gramEnd"/>
+        <w:t>A continuación</w:t>
+      </w:r>
       <w:r>
         <w:t xml:space="preserve"> se exponen </w:t>
       </w:r>
@@ -37917,7 +37514,6 @@
                               </w:rPr>
                               <w:fldChar w:fldCharType="separate"/>
                             </w:r>
-                            <w:bookmarkStart w:id="152" w:name="_Toc8734112"/>
                             <w:r>
                               <w:rPr>
                                 <w:noProof/>
@@ -37966,6 +37562,7 @@
                               </w:rPr>
                               <w:fldChar w:fldCharType="end"/>
                             </w:r>
+                            <w:bookmarkStart w:id="152" w:name="_Toc8734112"/>
                             <w:r>
                               <w:t xml:space="preserve">. </w:t>
                             </w:r>
@@ -38023,7 +37620,6 @@
                         </w:rPr>
                         <w:fldChar w:fldCharType="separate"/>
                       </w:r>
-                      <w:bookmarkStart w:id="153" w:name="_Toc8734112"/>
                       <w:r>
                         <w:rPr>
                           <w:noProof/>
@@ -38072,6 +37668,7 @@
                         </w:rPr>
                         <w:fldChar w:fldCharType="end"/>
                       </w:r>
+                      <w:bookmarkStart w:id="153" w:name="_Toc8734112"/>
                       <w:r>
                         <w:t xml:space="preserve">. </w:t>
                       </w:r>
@@ -38188,7 +37785,6 @@
                               </w:rPr>
                               <w:fldChar w:fldCharType="separate"/>
                             </w:r>
-                            <w:bookmarkStart w:id="154" w:name="_Toc8734113"/>
                             <w:r>
                               <w:rPr>
                                 <w:noProof/>
@@ -38237,6 +37833,7 @@
                               </w:rPr>
                               <w:fldChar w:fldCharType="end"/>
                             </w:r>
+                            <w:bookmarkStart w:id="154" w:name="_Toc8734113"/>
                             <w:r>
                               <w:t>. Scatterplot Edad - Sexo</w:t>
                             </w:r>
@@ -38286,7 +37883,6 @@
                         </w:rPr>
                         <w:fldChar w:fldCharType="separate"/>
                       </w:r>
-                      <w:bookmarkStart w:id="155" w:name="_Toc8734113"/>
                       <w:r>
                         <w:rPr>
                           <w:noProof/>
@@ -38335,6 +37931,7 @@
                         </w:rPr>
                         <w:fldChar w:fldCharType="end"/>
                       </w:r>
+                      <w:bookmarkStart w:id="155" w:name="_Toc8734113"/>
                       <w:r>
                         <w:t>. Scatterplot Edad - Sexo</w:t>
                       </w:r>
@@ -38571,7 +38168,6 @@
                               </w:rPr>
                               <w:fldChar w:fldCharType="separate"/>
                             </w:r>
-                            <w:bookmarkStart w:id="156" w:name="_Toc8734114"/>
                             <w:r>
                               <w:rPr>
                                 <w:noProof/>
@@ -38620,6 +38216,7 @@
                               </w:rPr>
                               <w:fldChar w:fldCharType="end"/>
                             </w:r>
+                            <w:bookmarkStart w:id="156" w:name="_Toc8734114"/>
                             <w:r>
                               <w:t>. Inhibido Vs Impulsivo</w:t>
                             </w:r>
@@ -38669,7 +38266,6 @@
                         </w:rPr>
                         <w:fldChar w:fldCharType="separate"/>
                       </w:r>
-                      <w:bookmarkStart w:id="157" w:name="_Toc8734114"/>
                       <w:r>
                         <w:rPr>
                           <w:noProof/>
@@ -38718,6 +38314,7 @@
                         </w:rPr>
                         <w:fldChar w:fldCharType="end"/>
                       </w:r>
+                      <w:bookmarkStart w:id="157" w:name="_Toc8734114"/>
                       <w:r>
                         <w:t>. Inhibido Vs Impulsivo</w:t>
                       </w:r>
@@ -38825,7 +38422,6 @@
                               </w:rPr>
                               <w:fldChar w:fldCharType="separate"/>
                             </w:r>
-                            <w:bookmarkStart w:id="158" w:name="_Toc8734115"/>
                             <w:r>
                               <w:rPr>
                                 <w:noProof/>
@@ -38874,6 +38470,7 @@
                               </w:rPr>
                               <w:fldChar w:fldCharType="end"/>
                             </w:r>
+                            <w:bookmarkStart w:id="158" w:name="_Toc8734115"/>
                             <w:r>
                               <w:t>. Matriz de correlación</w:t>
                             </w:r>
@@ -38923,7 +38520,6 @@
                         </w:rPr>
                         <w:fldChar w:fldCharType="separate"/>
                       </w:r>
-                      <w:bookmarkStart w:id="159" w:name="_Toc8734115"/>
                       <w:r>
                         <w:rPr>
                           <w:noProof/>
@@ -38972,6 +38568,7 @@
                         </w:rPr>
                         <w:fldChar w:fldCharType="end"/>
                       </w:r>
+                      <w:bookmarkStart w:id="159" w:name="_Toc8734115"/>
                       <w:r>
                         <w:t>. Matriz de correlación</w:t>
                       </w:r>
@@ -39149,15 +38746,7 @@
         <w:t xml:space="preserve"> las conclusiones arbitrarias y la generalización excesiva. </w:t>
       </w:r>
       <w:r>
-        <w:t xml:space="preserve">Esta relación tiene mucho sentido debido a </w:t>
-      </w:r>
-      <w:proofErr w:type="gramStart"/>
-      <w:r>
-        <w:t>que</w:t>
-      </w:r>
-      <w:proofErr w:type="gramEnd"/>
-      <w:r>
-        <w:t xml:space="preserve"> si una persona saca conclusiones arbitrarias, tiene sentido que también generalice y saque conclusiones que de cosas que le han ocurrido en el pasado, aunque sea solo una vez, le vuelvan a ocurrir. Como se puede apreciar, en ambas distorsiones cognitivas se tiene poca o nula prueba de lo que puede pasar, y aun así se dicta lo que se cree que va a pasar con total seguridad.</w:t>
+        <w:t>Esta relación tiene mucho sentido debido a que si una persona saca conclusiones arbitrarias, tiene sentido que también generalice y saque conclusiones que de cosas que le han ocurrido en el pasado, aunque sea solo una vez, le vuelvan a ocurrir. Como se puede apreciar, en ambas distorsiones cognitivas se tiene poca o nula prueba de lo que puede pasar, y aun así se dicta lo que se cree que va a pasar con total seguridad.</w:t>
       </w:r>
     </w:p>
     <w:p/>
@@ -39170,12 +38759,17 @@
       </w:r>
       <w:proofErr w:type="spellStart"/>
       <w:r>
-        <w:t>Vigil</w:t>
+        <w:t>Vigil-Colet</w:t>
       </w:r>
       <w:proofErr w:type="spellEnd"/>
       <w:r>
-        <w:t>-Colet, Morales-Vives y Tous</w:t>
-      </w:r>
+        <w:t xml:space="preserve">, Morales-Vives y </w:t>
+      </w:r>
+      <w:proofErr w:type="spellStart"/>
+      <w:r>
+        <w:t>Tous</w:t>
+      </w:r>
+      <w:proofErr w:type="spellEnd"/>
       <w:r>
         <w:t xml:space="preserve"> en </w:t>
       </w:r>
@@ -39183,15 +38777,7 @@
         <w:t>2008</w:t>
       </w:r>
       <w:r>
-        <w:t xml:space="preserve">, afirman que una gran cantidad de jóvenes agresivos son impulsivos, pero </w:t>
-      </w:r>
-      <w:proofErr w:type="gramStart"/>
-      <w:r>
-        <w:t>que</w:t>
-      </w:r>
-      <w:proofErr w:type="gramEnd"/>
-      <w:r>
-        <w:t xml:space="preserve"> con el paso del tiempo, a la llegada de la edad adulta esto cambia, ya que los comportamientos son más controlados. Si se vuelve a mirar la figura 4-2, se puede observar como la gran mayoría de los pacientes que se tienen en el dataset son pacientes jóvenes, por lo que esta correlación está llena de sentido.</w:t>
+        <w:t>, afirman que una gran cantidad de jóvenes agresivos son impulsivos, pero que con el paso del tiempo, a la llegada de la edad adulta esto cambia, ya que los comportamientos son más controlados. Si se vuelve a mirar la figura 4-2, se puede observar como la gran mayoría de los pacientes que se tienen en el dataset son pacientes jóvenes, por lo que esta correlación está llena de sentido.</w:t>
       </w:r>
     </w:p>
     <w:p/>
@@ -39199,6 +38785,7 @@
       <w:r>
         <w:rPr>
           <w:noProof/>
+          <w:lang w:eastAsia="es-ES"/>
         </w:rPr>
         <w:lastRenderedPageBreak/>
         <mc:AlternateContent>
@@ -39263,7 +38850,6 @@
                               </w:rPr>
                               <w:fldChar w:fldCharType="separate"/>
                             </w:r>
-                            <w:bookmarkStart w:id="160" w:name="_Toc8734116"/>
                             <w:r>
                               <w:rPr>
                                 <w:noProof/>
@@ -39312,6 +38898,7 @@
                               </w:rPr>
                               <w:fldChar w:fldCharType="end"/>
                             </w:r>
+                            <w:bookmarkStart w:id="160" w:name="_Toc8734116"/>
                             <w:r>
                               <w:t>. Estadísticos principales del Dataset</w:t>
                             </w:r>
@@ -39361,7 +38948,6 @@
                         </w:rPr>
                         <w:fldChar w:fldCharType="separate"/>
                       </w:r>
-                      <w:bookmarkStart w:id="161" w:name="_Toc8734116"/>
                       <w:r>
                         <w:rPr>
                           <w:noProof/>
@@ -39410,6 +38996,7 @@
                         </w:rPr>
                         <w:fldChar w:fldCharType="end"/>
                       </w:r>
+                      <w:bookmarkStart w:id="161" w:name="_Toc8734116"/>
                       <w:r>
                         <w:t>. Estadísticos principales del Dataset</w:t>
                       </w:r>
@@ -39618,15 +39205,7 @@
         <w:t>Habilidades sociales: Observando la media y la mediana, la mayoría de personas son inhibidas, siguiendo por la agresividad</w:t>
       </w:r>
       <w:r>
-        <w:t xml:space="preserve"> y acabando por </w:t>
-      </w:r>
-      <w:proofErr w:type="gramStart"/>
-      <w:r>
-        <w:t>la asertividad</w:t>
-      </w:r>
-      <w:proofErr w:type="gramEnd"/>
-      <w:r>
-        <w:t>.</w:t>
+        <w:t xml:space="preserve"> y acabando por la asertividad.</w:t>
       </w:r>
     </w:p>
     <w:p>
@@ -39796,7 +39375,6 @@
                               <w:pStyle w:val="Descripcin"/>
                             </w:pPr>
                             <w:fldSimple w:instr=" STYLEREF 1 \s ">
-                              <w:bookmarkStart w:id="162" w:name="_Toc8734117"/>
                               <w:r>
                                 <w:rPr>
                                   <w:noProof/>
@@ -39815,6 +39393,7 @@
                                 <w:t>6</w:t>
                               </w:r>
                             </w:fldSimple>
+                            <w:bookmarkStart w:id="162" w:name="_Toc8734117"/>
                             <w:r>
                               <w:t>. Distribución Pacientes Componentes Principales</w:t>
                             </w:r>
@@ -39844,7 +39423,6 @@
                         <w:pStyle w:val="Descripcin"/>
                       </w:pPr>
                       <w:fldSimple w:instr=" STYLEREF 1 \s ">
-                        <w:bookmarkStart w:id="163" w:name="_Toc8734117"/>
                         <w:r>
                           <w:rPr>
                             <w:noProof/>
@@ -39863,6 +39441,7 @@
                           <w:t>6</w:t>
                         </w:r>
                       </w:fldSimple>
+                      <w:bookmarkStart w:id="163" w:name="_Toc8734117"/>
                       <w:r>
                         <w:t>. Distribución Pacientes Componentes Principales</w:t>
                       </w:r>
@@ -43885,15 +43464,273 @@
         <w:t>Deep Learning</w:t>
       </w:r>
     </w:p>
+    <w:p>
+      <w:r>
+        <w:t xml:space="preserve">El modelo de deep learning ha sido entrenado de una manera supervisada, ya que se poseen las etiquetas del mismo. Además, ya que se conoce que los modelos pueden aprender mejor con clases balanceadas, se ha entrenado con estos datos obteniendo un resultado del </w:t>
+      </w:r>
+      <w:r>
+        <w:rPr>
+          <w:b/>
+        </w:rPr>
+        <w:t>93,</w:t>
+      </w:r>
+      <w:r>
+        <w:rPr>
+          <w:b/>
+        </w:rPr>
+        <w:t>5%</w:t>
+      </w:r>
+      <w:r>
+        <w:t xml:space="preserve"> de a</w:t>
+      </w:r>
+      <w:r>
+        <w:t>cierto máximo en test, con un 96,4</w:t>
+      </w:r>
+      <w:r>
+        <w:t xml:space="preserve">% de acierto en </w:t>
+      </w:r>
+      <w:proofErr w:type="spellStart"/>
+      <w:r>
+        <w:t>train</w:t>
+      </w:r>
+      <w:proofErr w:type="spellEnd"/>
+      <w:r>
+        <w:t>.</w:t>
+      </w:r>
+    </w:p>
+    <w:p>
+      <w:r>
+        <w:t>Para mejorar el modelo de deep learning, la estrategia ha sido la creación de 3 capas ocultas con pocas neuronas cada una (6, 5, 5), de tal manera que cada capa pueda “especializarse” en una extracción de características determinada y puedan funcionar mejor de manera conjunta.</w:t>
+      </w:r>
+    </w:p>
+    <w:p>
+      <w:r>
+        <w:t xml:space="preserve">Además, para hacer deep learning se ha tenido que codificar como variables </w:t>
+      </w:r>
+      <w:proofErr w:type="spellStart"/>
+      <w:r>
+        <w:t>dummies</w:t>
+      </w:r>
+      <w:proofErr w:type="spellEnd"/>
+      <w:r>
+        <w:t xml:space="preserve"> los grupos, y así tener 4 neuronas de salida, una por grupo. Junto con ello, hay una capa de entrada de 24 neuronas, con un tamaño de input de 24 dimensiones.</w:t>
+      </w:r>
+    </w:p>
+    <w:p>
+      <w:r>
+        <w:rPr>
+          <w:noProof/>
+        </w:rPr>
+        <mc:AlternateContent>
+          <mc:Choice Requires="wps">
+            <w:drawing>
+              <wp:anchor distT="0" distB="0" distL="114300" distR="114300" simplePos="0" relativeHeight="251778048" behindDoc="0" locked="0" layoutInCell="1" allowOverlap="1" wp14:anchorId="34615CB5" wp14:editId="162E5017">
+                <wp:simplePos x="0" y="0"/>
+                <wp:positionH relativeFrom="margin">
+                  <wp:align>center</wp:align>
+                </wp:positionH>
+                <wp:positionV relativeFrom="paragraph">
+                  <wp:posOffset>2941667</wp:posOffset>
+                </wp:positionV>
+                <wp:extent cx="3588385" cy="635"/>
+                <wp:effectExtent l="0" t="0" r="0" b="0"/>
+                <wp:wrapTopAndBottom/>
+                <wp:docPr id="75" name="Cuadro de texto 75"/>
+                <wp:cNvGraphicFramePr/>
+                <a:graphic xmlns:a="http://schemas.openxmlformats.org/drawingml/2006/main">
+                  <a:graphicData uri="http://schemas.microsoft.com/office/word/2010/wordprocessingShape">
+                    <wps:wsp>
+                      <wps:cNvSpPr txBox="1"/>
+                      <wps:spPr>
+                        <a:xfrm>
+                          <a:off x="0" y="0"/>
+                          <a:ext cx="3588385" cy="635"/>
+                        </a:xfrm>
+                        <a:prstGeom prst="rect">
+                          <a:avLst/>
+                        </a:prstGeom>
+                        <a:solidFill>
+                          <a:prstClr val="white"/>
+                        </a:solidFill>
+                        <a:ln>
+                          <a:noFill/>
+                        </a:ln>
+                        <a:effectLst/>
+                      </wps:spPr>
+                      <wps:txbx>
+                        <w:txbxContent>
+                          <w:p>
+                            <w:pPr>
+                              <w:pStyle w:val="Descripcin"/>
+                            </w:pPr>
+                            <w:fldSimple w:instr=" STYLEREF 1 \s ">
+                              <w:r>
+                                <w:rPr>
+                                  <w:noProof/>
+                                </w:rPr>
+                                <w:t>4</w:t>
+                              </w:r>
+                            </w:fldSimple>
+                            <w:r>
+                              <w:noBreakHyphen/>
+                            </w:r>
+                            <w:fldSimple w:instr=" SEQ Ilustración \* ARABIC \s 1 ">
+                              <w:r>
+                                <w:rPr>
+                                  <w:noProof/>
+                                </w:rPr>
+                                <w:t>7</w:t>
+                              </w:r>
+                            </w:fldSimple>
+                            <w:r>
+                              <w:t>. Precisión de Entrenamiento Deep Learning</w:t>
+                            </w:r>
+                          </w:p>
+                        </w:txbxContent>
+                      </wps:txbx>
+                      <wps:bodyPr rot="0" spcFirstLastPara="0" vertOverflow="overflow" horzOverflow="overflow" vert="horz" wrap="square" lIns="0" tIns="0" rIns="0" bIns="0" numCol="1" spcCol="0" rtlCol="0" fromWordArt="0" anchor="t" anchorCtr="0" forceAA="0" compatLnSpc="1">
+                        <a:prstTxWarp prst="textNoShape">
+                          <a:avLst/>
+                        </a:prstTxWarp>
+                        <a:spAutoFit/>
+                      </wps:bodyPr>
+                    </wps:wsp>
+                  </a:graphicData>
+                </a:graphic>
+              </wp:anchor>
+            </w:drawing>
+          </mc:Choice>
+          <mc:Fallback>
+            <w:pict>
+              <v:shape w14:anchorId="34615CB5" id="Cuadro de texto 75" o:spid="_x0000_s1061" type="#_x0000_t202" style="position:absolute;left:0;text-align:left;margin-left:0;margin-top:231.65pt;width:282.55pt;height:.05pt;z-index:251778048;visibility:visible;mso-wrap-style:square;mso-wrap-distance-left:9pt;mso-wrap-distance-top:0;mso-wrap-distance-right:9pt;mso-wrap-distance-bottom:0;mso-position-horizontal:center;mso-position-horizontal-relative:margin;mso-position-vertical:absolute;mso-position-vertical-relative:text;v-text-anchor:top" o:gfxdata="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" stroked="f">
+                <v:textbox style="mso-fit-shape-to-text:t" inset="0,0,0,0">
+                  <w:txbxContent>
+                    <w:p>
+                      <w:pPr>
+                        <w:pStyle w:val="Descripcin"/>
+                      </w:pPr>
+                      <w:fldSimple w:instr=" STYLEREF 1 \s ">
+                        <w:r>
+                          <w:rPr>
+                            <w:noProof/>
+                          </w:rPr>
+                          <w:t>4</w:t>
+                        </w:r>
+                      </w:fldSimple>
+                      <w:r>
+                        <w:noBreakHyphen/>
+                      </w:r>
+                      <w:fldSimple w:instr=" SEQ Ilustración \* ARABIC \s 1 ">
+                        <w:r>
+                          <w:rPr>
+                            <w:noProof/>
+                          </w:rPr>
+                          <w:t>7</w:t>
+                        </w:r>
+                      </w:fldSimple>
+                      <w:r>
+                        <w:t>. Precisión de Entrenamiento Deep Learning</w:t>
+                      </w:r>
+                    </w:p>
+                  </w:txbxContent>
+                </v:textbox>
+                <w10:wrap type="topAndBottom" anchorx="margin"/>
+              </v:shape>
+            </w:pict>
+          </mc:Fallback>
+        </mc:AlternateContent>
+      </w:r>
+      <w:r>
+        <w:rPr>
+          <w:noProof/>
+          <w:lang w:eastAsia="es-ES"/>
+        </w:rPr>
+        <w:drawing>
+          <wp:anchor distT="0" distB="0" distL="114300" distR="114300" simplePos="0" relativeHeight="251779072" behindDoc="0" locked="0" layoutInCell="1" allowOverlap="1" wp14:anchorId="787E6A58" wp14:editId="24C2A8E2">
+            <wp:simplePos x="0" y="0"/>
+            <wp:positionH relativeFrom="margin">
+              <wp:align>center</wp:align>
+            </wp:positionH>
+            <wp:positionV relativeFrom="paragraph">
+              <wp:posOffset>407670</wp:posOffset>
+            </wp:positionV>
+            <wp:extent cx="3769360" cy="2512695"/>
+            <wp:effectExtent l="0" t="0" r="2540" b="1905"/>
+            <wp:wrapTopAndBottom/>
+            <wp:docPr id="76" name="Imagen 76" descr="D:\Desktop\TFG\Proyecto\Código\Imágenes Obtenidas\Precisión Entrenamiento Deep Learning.png"/>
+            <wp:cNvGraphicFramePr>
+              <a:graphicFrameLocks xmlns:a="http://schemas.openxmlformats.org/drawingml/2006/main" noChangeAspect="1"/>
+            </wp:cNvGraphicFramePr>
+            <a:graphic xmlns:a="http://schemas.openxmlformats.org/drawingml/2006/main">
+              <a:graphicData uri="http://schemas.openxmlformats.org/drawingml/2006/picture">
+                <pic:pic xmlns:pic="http://schemas.openxmlformats.org/drawingml/2006/picture">
+                  <pic:nvPicPr>
+                    <pic:cNvPr id="0" name="Picture 1" descr="D:\Desktop\TFG\Proyecto\Código\Imágenes Obtenidas\Precisión Entrenamiento Deep Learning.png"/>
+                    <pic:cNvPicPr>
+                      <a:picLocks noChangeAspect="1" noChangeArrowheads="1"/>
+                    </pic:cNvPicPr>
+                  </pic:nvPicPr>
+                  <pic:blipFill>
+                    <a:blip r:embed="rId94">
+                      <a:extLst>
+                        <a:ext uri="{28A0092B-C50C-407E-A947-70E740481C1C}">
+                          <a14:useLocalDpi xmlns:a14="http://schemas.microsoft.com/office/drawing/2010/main" val="0"/>
+                        </a:ext>
+                      </a:extLst>
+                    </a:blip>
+                    <a:srcRect/>
+                    <a:stretch>
+                      <a:fillRect/>
+                    </a:stretch>
+                  </pic:blipFill>
+                  <pic:spPr bwMode="auto">
+                    <a:xfrm>
+                      <a:off x="0" y="0"/>
+                      <a:ext cx="3769360" cy="2512695"/>
+                    </a:xfrm>
+                    <a:prstGeom prst="rect">
+                      <a:avLst/>
+                    </a:prstGeom>
+                    <a:noFill/>
+                    <a:ln>
+                      <a:noFill/>
+                    </a:ln>
+                  </pic:spPr>
+                </pic:pic>
+              </a:graphicData>
+            </a:graphic>
+            <wp14:sizeRelH relativeFrom="page">
+              <wp14:pctWidth>0</wp14:pctWidth>
+            </wp14:sizeRelH>
+            <wp14:sizeRelV relativeFrom="page">
+              <wp14:pctHeight>0</wp14:pctHeight>
+            </wp14:sizeRelV>
+          </wp:anchor>
+        </w:drawing>
+      </w:r>
+      <w:r>
+        <w:t>A continuación se expone una imagen del aumento del acierto de entrenamiento en el modelo de deep learning</w:t>
+      </w:r>
+      <w:r>
+        <w:t xml:space="preserve"> con el paso de las iteraciones</w:t>
+      </w:r>
+      <w:r>
+        <w:t>:</w:t>
+      </w:r>
+    </w:p>
     <w:p/>
     <w:p/>
-    <w:p/>
-    <w:p>
-      <w:r>
+    <w:p>
+      <w:r>
+        <w:lastRenderedPageBreak/>
         <w:t>Ante los resultados obtenidos, la siguiente tabla muestra la comparación de los resultados de test para su visualización final:</w:t>
       </w:r>
     </w:p>
-    <w:p/>
+    <w:p>
+      <w:pPr>
+        <w:ind w:firstLine="0"/>
+      </w:pPr>
+    </w:p>
     <w:p>
       <w:pPr>
         <w:pStyle w:val="TtuloResumen-ndice-Bibliografa"/>
@@ -43917,7 +43754,13 @@
         </w:r>
       </w:fldSimple>
       <w:r>
-        <w:t>. Resultados Finales Supervisados</w:t>
+        <w:t xml:space="preserve">. </w:t>
+      </w:r>
+      <w:r>
+        <w:t xml:space="preserve">Mejores </w:t>
+      </w:r>
+      <w:r>
+        <w:t xml:space="preserve">Resultados Finales </w:t>
       </w:r>
       <w:bookmarkEnd w:id="171"/>
     </w:p>
@@ -43936,6 +43779,7 @@
         <w:tc>
           <w:tcPr>
             <w:tcW w:w="2831" w:type="dxa"/>
+            <w:shd w:val="clear" w:color="auto" w:fill="EAF1DD" w:themeFill="accent3" w:themeFillTint="33"/>
           </w:tcPr>
           <w:p>
             <w:pPr>
@@ -43947,6 +43791,7 @@
         <w:tc>
           <w:tcPr>
             <w:tcW w:w="2831" w:type="dxa"/>
+            <w:shd w:val="clear" w:color="auto" w:fill="EAF1DD" w:themeFill="accent3" w:themeFillTint="33"/>
           </w:tcPr>
           <w:p>
             <w:pPr>
@@ -43964,6 +43809,7 @@
         <w:tc>
           <w:tcPr>
             <w:tcW w:w="2831" w:type="dxa"/>
+            <w:shd w:val="clear" w:color="auto" w:fill="EAF1DD" w:themeFill="accent3" w:themeFillTint="33"/>
           </w:tcPr>
           <w:p>
             <w:pPr>
@@ -44118,6 +43964,50 @@
         <w:tc>
           <w:tcPr>
             <w:tcW w:w="2831" w:type="dxa"/>
+            <w:shd w:val="clear" w:color="auto" w:fill="EAF1DD" w:themeFill="accent3" w:themeFillTint="33"/>
+          </w:tcPr>
+          <w:p>
+            <w:pPr>
+              <w:ind w:firstLine="0"/>
+              <w:jc w:val="center"/>
+            </w:pPr>
+          </w:p>
+        </w:tc>
+        <w:tc>
+          <w:tcPr>
+            <w:tcW w:w="2831" w:type="dxa"/>
+            <w:shd w:val="clear" w:color="auto" w:fill="EAF1DD" w:themeFill="accent3" w:themeFillTint="33"/>
+          </w:tcPr>
+          <w:p>
+            <w:pPr>
+              <w:ind w:firstLine="0"/>
+              <w:jc w:val="center"/>
+            </w:pPr>
+            <w:r>
+              <w:t>No Balanceado</w:t>
+            </w:r>
+          </w:p>
+        </w:tc>
+        <w:tc>
+          <w:tcPr>
+            <w:tcW w:w="2831" w:type="dxa"/>
+            <w:shd w:val="clear" w:color="auto" w:fill="EAF1DD" w:themeFill="accent3" w:themeFillTint="33"/>
+          </w:tcPr>
+          <w:p>
+            <w:pPr>
+              <w:ind w:firstLine="0"/>
+              <w:jc w:val="center"/>
+            </w:pPr>
+            <w:r>
+              <w:t>Balanceado</w:t>
+            </w:r>
+          </w:p>
+        </w:tc>
+      </w:tr>
+      <w:tr>
+        <w:tc>
+          <w:tcPr>
+            <w:tcW w:w="2831" w:type="dxa"/>
           </w:tcPr>
           <w:p>
             <w:pPr>
@@ -44131,8 +44021,7 @@
         </w:tc>
         <w:tc>
           <w:tcPr>
-            <w:tcW w:w="5662" w:type="dxa"/>
-            <w:gridSpan w:val="2"/>
+            <w:tcW w:w="2831" w:type="dxa"/>
           </w:tcPr>
           <w:p>
             <w:pPr>
@@ -44144,6 +44033,67 @@
             </w:r>
           </w:p>
         </w:tc>
+        <w:tc>
+          <w:tcPr>
+            <w:tcW w:w="2831" w:type="dxa"/>
+          </w:tcPr>
+          <w:p>
+            <w:pPr>
+              <w:ind w:firstLine="0"/>
+              <w:jc w:val="center"/>
+            </w:pPr>
+            <w:r>
+              <w:t>-</w:t>
+            </w:r>
+          </w:p>
+        </w:tc>
+      </w:tr>
+      <w:tr>
+        <w:tc>
+          <w:tcPr>
+            <w:tcW w:w="2831" w:type="dxa"/>
+          </w:tcPr>
+          <w:p>
+            <w:pPr>
+              <w:ind w:firstLine="0"/>
+              <w:jc w:val="center"/>
+            </w:pPr>
+            <w:r>
+              <w:t>Deep Learning</w:t>
+            </w:r>
+          </w:p>
+        </w:tc>
+        <w:tc>
+          <w:tcPr>
+            <w:tcW w:w="2831" w:type="dxa"/>
+          </w:tcPr>
+          <w:p>
+            <w:pPr>
+              <w:ind w:firstLine="0"/>
+              <w:jc w:val="center"/>
+            </w:pPr>
+            <w:r>
+              <w:t>-</w:t>
+            </w:r>
+          </w:p>
+        </w:tc>
+        <w:tc>
+          <w:tcPr>
+            <w:tcW w:w="2831" w:type="dxa"/>
+          </w:tcPr>
+          <w:p>
+            <w:pPr>
+              <w:ind w:firstLine="0"/>
+              <w:jc w:val="center"/>
+            </w:pPr>
+            <w:r>
+              <w:t>93,</w:t>
+            </w:r>
+            <w:r>
+              <w:t>5%</w:t>
+            </w:r>
+          </w:p>
+        </w:tc>
       </w:tr>
     </w:tbl>
     <w:p>
@@ -44183,39 +44133,31 @@
     </w:p>
     <w:p>
       <w:pPr>
-        <w:jc w:val="left"/>
-      </w:pPr>
-    </w:p>
-    <w:p>
-      <w:pPr>
-        <w:jc w:val="left"/>
-      </w:pPr>
-    </w:p>
-    <w:p>
-      <w:pPr>
-        <w:jc w:val="left"/>
-      </w:pPr>
-    </w:p>
-    <w:p>
-      <w:pPr>
-        <w:jc w:val="left"/>
-      </w:pPr>
-    </w:p>
-    <w:p>
-      <w:pPr>
-        <w:jc w:val="left"/>
-      </w:pPr>
-    </w:p>
-    <w:p>
-      <w:pPr>
         <w:ind w:firstLine="0"/>
         <w:jc w:val="left"/>
       </w:pPr>
     </w:p>
     <w:p>
       <w:r>
-        <w:lastRenderedPageBreak/>
-        <w:t>Respecto a los algoritmos no supervisados, no se puede obtener una valoración objetiva sobre ellos ya que funcionan sin la etiqueta “grupo”, de tal manera que los resultados obtenidos no son comparables con la realidad. Teniendo esto en cuenta, sus resultados se publicarán a continuación:</w:t>
+        <w:t xml:space="preserve">Respecto </w:t>
+      </w:r>
+      <w:r>
+        <w:t>al algoritmo no supervisado</w:t>
+      </w:r>
+      <w:r>
+        <w:t xml:space="preserve">, no se puede obtener una valoración objetiva sobre </w:t>
+      </w:r>
+      <w:r>
+        <w:t>él</w:t>
+      </w:r>
+      <w:r>
+        <w:t xml:space="preserve"> ya que funcionan sin la etiqueta “grupo”, de tal manera que los resultados obtenidos no son compar</w:t>
+      </w:r>
+      <w:r>
+        <w:t xml:space="preserve">ables con la realidad. Teniéndolo </w:t>
+      </w:r>
+      <w:r>
+        <w:t>en cuenta, sus resultados se publicarán a continuación:</w:t>
       </w:r>
     </w:p>
     <w:p>
@@ -44234,11 +44176,8 @@
       <w:pPr>
         <w:pStyle w:val="Prrafodelista"/>
       </w:pPr>
-    </w:p>
-    <w:p>
-      <w:pPr>
-        <w:pStyle w:val="Prrafodelista"/>
-      </w:pPr>
+      <w:bookmarkStart w:id="172" w:name="_GoBack"/>
+      <w:bookmarkEnd w:id="172"/>
       <w:r>
         <w:rPr>
           <w:noProof/>
@@ -44247,22 +44186,23 @@
         <mc:AlternateContent>
           <mc:Choice Requires="wps">
             <w:drawing>
-              <wp:anchor distT="0" distB="0" distL="114300" distR="114300" simplePos="0" relativeHeight="251771904" behindDoc="1" locked="0" layoutInCell="1" allowOverlap="1" wp14:anchorId="3B03C0F5" wp14:editId="1A0E4754">
+              <wp:anchor distT="0" distB="0" distL="114300" distR="114300" simplePos="0" relativeHeight="251771904" behindDoc="1" locked="0" layoutInCell="1" allowOverlap="1" wp14:anchorId="31C9C067" wp14:editId="23E6ED50">
                 <wp:simplePos x="0" y="0"/>
-                <wp:positionH relativeFrom="column">
-                  <wp:posOffset>179705</wp:posOffset>
+                <wp:positionH relativeFrom="page">
+                  <wp:align>center</wp:align>
                 </wp:positionH>
                 <wp:positionV relativeFrom="paragraph">
-                  <wp:posOffset>5122545</wp:posOffset>
+                  <wp:posOffset>3299460</wp:posOffset>
                 </wp:positionV>
-                <wp:extent cx="5399405" cy="635"/>
+                <wp:extent cx="5399405" cy="249555"/>
                 <wp:effectExtent l="0" t="0" r="0" b="0"/>
                 <wp:wrapTight wrapText="bothSides">
                   <wp:wrapPolygon edited="0">
                     <wp:start x="0" y="0"/>
-                    <wp:lineTo x="0" y="21600"/>
-                    <wp:lineTo x="21600" y="21600"/>
-                    <wp:lineTo x="21600" y="0"/>
+                    <wp:lineTo x="0" y="19786"/>
+                    <wp:lineTo x="21491" y="19786"/>
+                    <wp:lineTo x="21491" y="0"/>
+                    <wp:lineTo x="0" y="0"/>
                   </wp:wrapPolygon>
                 </wp:wrapTight>
                 <wp:docPr id="72" name="Cuadro de texto 72"/>
@@ -44274,7 +44214,7 @@
                       <wps:spPr>
                         <a:xfrm>
                           <a:off x="0" y="0"/>
-                          <a:ext cx="5399405" cy="635"/>
+                          <a:ext cx="5399405" cy="249555"/>
                         </a:xfrm>
                         <a:prstGeom prst="rect">
                           <a:avLst/>
@@ -44294,7 +44234,6 @@
                               <w:pStyle w:val="Descripcin"/>
                             </w:pPr>
                             <w:fldSimple w:instr=" STYLEREF 1 \s ">
-                              <w:bookmarkStart w:id="172" w:name="_Toc8734118"/>
                               <w:r>
                                 <w:rPr>
                                   <w:noProof/>
@@ -44310,13 +44249,14 @@
                                 <w:rPr>
                                   <w:noProof/>
                                 </w:rPr>
-                                <w:t>7</w:t>
+                                <w:t>8</w:t>
                               </w:r>
                             </w:fldSimple>
+                            <w:bookmarkStart w:id="173" w:name="_Toc8734118"/>
                             <w:r>
                               <w:t>. Dendrograma Final</w:t>
                             </w:r>
-                            <w:bookmarkEnd w:id="172"/>
+                            <w:bookmarkEnd w:id="173"/>
                           </w:p>
                         </w:txbxContent>
                       </wps:txbx>
@@ -44324,25 +44264,27 @@
                         <a:prstTxWarp prst="textNoShape">
                           <a:avLst/>
                         </a:prstTxWarp>
-                        <a:spAutoFit/>
+                        <a:noAutofit/>
                       </wps:bodyPr>
                     </wps:wsp>
                   </a:graphicData>
                 </a:graphic>
+                <wp14:sizeRelV relativeFrom="margin">
+                  <wp14:pctHeight>0</wp14:pctHeight>
+                </wp14:sizeRelV>
               </wp:anchor>
             </w:drawing>
           </mc:Choice>
           <mc:Fallback>
             <w:pict>
-              <v:shape w14:anchorId="3B03C0F5" id="Cuadro de texto 72" o:spid="_x0000_s1061" type="#_x0000_t202" style="position:absolute;left:0;text-align:left;margin-left:14.15pt;margin-top:403.35pt;width:425.15pt;height:.05pt;z-index:-251544576;visibility:visible;mso-wrap-style:square;mso-wrap-distance-left:9pt;mso-wrap-distance-top:0;mso-wrap-distance-right:9pt;mso-wrap-distance-bottom:0;mso-position-horizontal:absolute;mso-position-horizontal-relative:text;mso-position-vertical:absolute;mso-position-vertical-relative:text;v-text-anchor:top" o:gfxdata="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" stroked="f">
-                <v:textbox style="mso-fit-shape-to-text:t" inset="0,0,0,0">
+              <v:shape w14:anchorId="31C9C067" id="Cuadro de texto 72" o:spid="_x0000_s1062" type="#_x0000_t202" style="position:absolute;left:0;text-align:left;margin-left:0;margin-top:259.8pt;width:425.15pt;height:19.65pt;z-index:-251544576;visibility:visible;mso-wrap-style:square;mso-height-percent:0;mso-wrap-distance-left:9pt;mso-wrap-distance-top:0;mso-wrap-distance-right:9pt;mso-wrap-distance-bottom:0;mso-position-horizontal:center;mso-position-horizontal-relative:page;mso-position-vertical:absolute;mso-position-vertical-relative:text;mso-height-percent:0;mso-height-relative:margin;v-text-anchor:top" o:gfxdata="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" stroked="f">
+                <v:textbox inset="0,0,0,0">
                   <w:txbxContent>
                     <w:p>
                       <w:pPr>
                         <w:pStyle w:val="Descripcin"/>
                       </w:pPr>
                       <w:fldSimple w:instr=" STYLEREF 1 \s ">
-                        <w:bookmarkStart w:id="173" w:name="_Toc8734118"/>
                         <w:r>
                           <w:rPr>
                             <w:noProof/>
@@ -44358,17 +44300,18 @@
                           <w:rPr>
                             <w:noProof/>
                           </w:rPr>
-                          <w:t>7</w:t>
+                          <w:t>8</w:t>
                         </w:r>
                       </w:fldSimple>
+                      <w:bookmarkStart w:id="174" w:name="_Toc8734118"/>
                       <w:r>
                         <w:t>. Dendrograma Final</w:t>
                       </w:r>
-                      <w:bookmarkEnd w:id="173"/>
+                      <w:bookmarkEnd w:id="174"/>
                     </w:p>
                   </w:txbxContent>
                 </v:textbox>
-                <w10:wrap type="tight"/>
+                <w10:wrap type="tight" anchorx="page"/>
               </v:shape>
             </w:pict>
           </mc:Fallback>
@@ -44380,22 +44323,22 @@
           <w:lang w:eastAsia="es-ES"/>
         </w:rPr>
         <w:drawing>
-          <wp:anchor distT="0" distB="0" distL="114300" distR="114300" simplePos="0" relativeHeight="251769856" behindDoc="1" locked="0" layoutInCell="1" allowOverlap="1" wp14:anchorId="6364E695" wp14:editId="30EED824">
+          <wp:anchor distT="0" distB="0" distL="114300" distR="114300" simplePos="0" relativeHeight="251769856" behindDoc="1" locked="0" layoutInCell="1" allowOverlap="1" wp14:anchorId="1FC5A72E" wp14:editId="7CAB5FA8">
             <wp:simplePos x="0" y="0"/>
             <wp:positionH relativeFrom="page">
               <wp:align>center</wp:align>
             </wp:positionH>
             <wp:positionV relativeFrom="paragraph">
-              <wp:posOffset>179070</wp:posOffset>
+              <wp:posOffset>5080</wp:posOffset>
             </wp:positionV>
-            <wp:extent cx="5399405" cy="4886325"/>
-            <wp:effectExtent l="0" t="0" r="0" b="9525"/>
+            <wp:extent cx="3498215" cy="3165475"/>
+            <wp:effectExtent l="0" t="0" r="6985" b="0"/>
             <wp:wrapTight wrapText="bothSides">
               <wp:wrapPolygon edited="0">
                 <wp:start x="0" y="0"/>
-                <wp:lineTo x="0" y="21558"/>
-                <wp:lineTo x="21491" y="21558"/>
-                <wp:lineTo x="21491" y="0"/>
+                <wp:lineTo x="0" y="21448"/>
+                <wp:lineTo x="21526" y="21448"/>
+                <wp:lineTo x="21526" y="0"/>
                 <wp:lineTo x="0" y="0"/>
               </wp:wrapPolygon>
             </wp:wrapTight>
@@ -44411,8 +44354,17 @@
                     <pic:cNvPicPr/>
                   </pic:nvPicPr>
                   <pic:blipFill>
-                    <a:blip r:embed="rId94">
+                    <a:blip r:embed="rId95" cstate="print">
                       <a:extLst>
+                        <a:ext uri="{BEBA8EAE-BF5A-486C-A8C5-ECC9F3942E4B}">
+                          <a14:imgProps xmlns:a14="http://schemas.microsoft.com/office/drawing/2010/main">
+                            <a14:imgLayer r:embed="rId96">
+                              <a14:imgEffect>
+                                <a14:sharpenSoften amount="25000"/>
+                              </a14:imgEffect>
+                            </a14:imgLayer>
+                          </a14:imgProps>
+                        </a:ext>
                         <a:ext uri="{28A0092B-C50C-407E-A947-70E740481C1C}">
                           <a14:useLocalDpi xmlns:a14="http://schemas.microsoft.com/office/drawing/2010/main" val="0"/>
                         </a:ext>
@@ -44425,7 +44377,7 @@
                   <pic:spPr>
                     <a:xfrm>
                       <a:off x="0" y="0"/>
-                      <a:ext cx="5399405" cy="4886325"/>
+                      <a:ext cx="3498215" cy="3165475"/>
                     </a:xfrm>
                     <a:prstGeom prst="rect">
                       <a:avLst/>
@@ -44443,7 +44395,13 @@
           </wp:anchor>
         </w:drawing>
       </w:r>
-      <w:r>
+    </w:p>
+    <w:p>
+      <w:pPr>
+        <w:pStyle w:val="Prrafodelista"/>
+      </w:pPr>
+      <w:r>
+        <w:lastRenderedPageBreak/>
         <w:t>Con el dendrograma se ha obtenido el siguiente resultado:</w:t>
       </w:r>
     </w:p>
@@ -44451,6 +44409,11 @@
       <w:pPr>
         <w:pStyle w:val="Prrafodelista"/>
       </w:pPr>
+    </w:p>
+    <w:p>
+      <w:pPr>
+        <w:pStyle w:val="Prrafodelista"/>
+      </w:pPr>
       <w:r>
         <w:t xml:space="preserve">Como se puede </w:t>
       </w:r>
@@ -44470,7 +44433,6 @@
       </w:pPr>
     </w:p>
     <w:p/>
-    <w:p/>
     <w:p>
       <w:pPr>
         <w:ind w:firstLine="0"/>
@@ -44480,14 +44442,13 @@
       <w:pPr>
         <w:pStyle w:val="Ttulo2"/>
       </w:pPr>
-      <w:bookmarkStart w:id="174" w:name="_Toc201764"/>
-      <w:bookmarkStart w:id="175" w:name="_Toc8734079"/>
-      <w:r>
-        <w:lastRenderedPageBreak/>
+      <w:bookmarkStart w:id="175" w:name="_Toc201764"/>
+      <w:bookmarkStart w:id="176" w:name="_Toc8734079"/>
+      <w:r>
         <w:t>Conclusiones</w:t>
       </w:r>
-      <w:bookmarkEnd w:id="174"/>
       <w:bookmarkEnd w:id="175"/>
+      <w:bookmarkEnd w:id="176"/>
       <w:r>
         <w:t xml:space="preserve"> </w:t>
       </w:r>
@@ -44665,10 +44626,18 @@
       </w:r>
       <w:proofErr w:type="spellEnd"/>
       <w:r>
-        <w:t>, Support Vector Machines y Random Forest (</w:t>
+        <w:t xml:space="preserve">, Support Vector Machines y Random </w:t>
       </w:r>
       <w:proofErr w:type="spellStart"/>
       <w:r>
+        <w:t>Forest</w:t>
+      </w:r>
+      <w:proofErr w:type="spellEnd"/>
+      <w:r>
+        <w:t xml:space="preserve"> (</w:t>
+      </w:r>
+      <w:proofErr w:type="spellStart"/>
+      <w:r>
         <w:t>Tree</w:t>
       </w:r>
       <w:proofErr w:type="spellEnd"/>
@@ -44708,7 +44677,15 @@
       </w:r>
       <w:proofErr w:type="spellEnd"/>
       <w:r>
-        <w:t xml:space="preserve"> Random Forest consigue resultados bastante buenos en base a la diferenciación con preguntas.</w:t>
+        <w:t xml:space="preserve"> Random </w:t>
+      </w:r>
+      <w:proofErr w:type="spellStart"/>
+      <w:r>
+        <w:t>Forest</w:t>
+      </w:r>
+      <w:proofErr w:type="spellEnd"/>
+      <w:r>
+        <w:t xml:space="preserve"> consigue resultados bastante buenos en base a la diferenciación con preguntas.</w:t>
       </w:r>
     </w:p>
     <w:p>
@@ -44725,15 +44702,14 @@
       <w:pPr>
         <w:pStyle w:val="Ttulo2"/>
       </w:pPr>
-      <w:bookmarkStart w:id="176" w:name="_Toc8734080"/>
-      <w:bookmarkStart w:id="177" w:name="_Toc201765"/>
-      <w:r>
-        <w:lastRenderedPageBreak/>
+      <w:bookmarkStart w:id="177" w:name="_Toc8734080"/>
+      <w:bookmarkStart w:id="178" w:name="_Toc201765"/>
+      <w:r>
         <w:t>Líneas Futuras, Ampliaciones y Entornos de Aplicación</w:t>
       </w:r>
-      <w:bookmarkEnd w:id="176"/>
-    </w:p>
-    <w:bookmarkEnd w:id="177"/>
+      <w:bookmarkEnd w:id="177"/>
+    </w:p>
+    <w:bookmarkEnd w:id="178"/>
     <w:p>
       <w:r>
         <w:t xml:space="preserve">El actual trabajo está hecho con una intencionalidad puramente investigadora y académica, no teniendo una finalidad de despliegue comercial. Debido a ello, una línea futura podría ser el despliegue de este sistema aplicando alguno de los algoritmos más exitosos sobre una plataforma web, </w:t>
@@ -44826,12 +44802,7 @@
         <w:t>Finalmente, una línea de ampliación muy interesante</w:t>
       </w:r>
       <w:r>
-        <w:t xml:space="preserve">, para hacer más útil la primera </w:t>
-      </w:r>
-      <w:bookmarkStart w:id="178" w:name="_GoBack"/>
-      <w:bookmarkEnd w:id="178"/>
-      <w:r>
-        <w:t>ampliación, sería la creación de un sistema de envío de datos de pacientes totalmente anonimizado, de tal manera que la base de datos de pacientes aumentara de los 67 actuales a numerosos pacientes más, de tal forma que los algoritmos puedan ir mejorando con el paso de los mismos.</w:t>
+        <w:t>, para hacer más útil la primera ampliación, sería la creación de un sistema de envío de datos de pacientes totalmente anonimizado, de tal manera que la base de datos de pacientes aumentara de los 67 actuales a numerosos pacientes más, de tal forma que los algoritmos puedan ir mejorando con el paso de los mismos.</w:t>
       </w:r>
     </w:p>
     <w:p/>
@@ -45137,7 +45108,15 @@
       </w:r>
       <w:proofErr w:type="spellEnd"/>
       <w:r>
-        <w:t xml:space="preserve"> Discovery in </w:t>
+        <w:t xml:space="preserve"> </w:t>
+      </w:r>
+      <w:proofErr w:type="spellStart"/>
+      <w:r>
+        <w:t>Discovery</w:t>
+      </w:r>
+      <w:proofErr w:type="spellEnd"/>
+      <w:r>
+        <w:t xml:space="preserve"> in </w:t>
       </w:r>
       <w:proofErr w:type="spellStart"/>
       <w:r>
@@ -45340,11 +45319,11 @@
         <w:ind w:left="284" w:firstLine="0"/>
         <w:jc w:val="left"/>
         <w:sectPr>
-          <w:headerReference w:type="even" r:id="rId95"/>
-          <w:headerReference w:type="default" r:id="rId96"/>
-          <w:footerReference w:type="even" r:id="rId97"/>
-          <w:footerReference w:type="default" r:id="rId98"/>
-          <w:footerReference w:type="first" r:id="rId99"/>
+          <w:headerReference w:type="even" r:id="rId97"/>
+          <w:headerReference w:type="default" r:id="rId98"/>
+          <w:footerReference w:type="even" r:id="rId99"/>
+          <w:footerReference w:type="default" r:id="rId100"/>
+          <w:footerReference w:type="first" r:id="rId101"/>
           <w:type w:val="oddPage"/>
           <w:pgSz w:w="11906" w:h="16838"/>
           <w:pgMar w:top="1701" w:right="1418" w:bottom="1701" w:left="1985" w:header="709" w:footer="709" w:gutter="0"/>
@@ -45400,7 +45379,6 @@
             <w:id w:val="111145805"/>
             <w:bibliography/>
           </w:sdtPr>
-          <w:sdtEndPr/>
           <w:sdtContent>
             <w:p>
               <w:pPr>
@@ -46275,7 +46253,7 @@
 </file>
 
 <file path=word/endnotes.xml><?xml version="1.0" encoding="utf-8"?>
-<w:endnotes xmlns:wpc="http://schemas.microsoft.com/office/word/2010/wordprocessingCanvas" xmlns:cx="http://schemas.microsoft.com/office/drawing/2014/chartex" xmlns:cx1="http://schemas.microsoft.com/office/drawing/2015/9/8/chartex" xmlns:cx2="http://schemas.microsoft.com/office/drawing/2015/10/21/chartex" xmlns:cx3="http://schemas.microsoft.com/office/drawing/2016/5/9/chartex" xmlns:cx4="http://schemas.microsoft.com/office/drawing/2016/5/10/chartex" xmlns:cx5="http://schemas.microsoft.com/office/drawing/2016/5/11/chartex" xmlns:cx6="http://schemas.microsoft.com/office/drawing/2016/5/12/chartex" xmlns:cx7="http://schemas.microsoft.com/office/drawing/2016/5/13/chartex" xmlns:cx8="http://schemas.microsoft.com/office/drawing/2016/5/14/chartex" xmlns:mc="http://schemas.openxmlformats.org/markup-compatibility/2006" xmlns:aink="http://schemas.microsoft.com/office/drawing/2016/ink" xmlns:am3d="http://schemas.microsoft.com/office/drawing/2017/model3d" xmlns:o="urn:schemas-microsoft-com:office:office" xmlns:r="http://schemas.openxmlformats.org/officeDocument/2006/relationships" xmlns:m="http://schemas.openxmlformats.org/officeDocument/2006/math" xmlns:v="urn:schemas-microsoft-com:vml" xmlns:wp14="http://schemas.microsoft.com/office/word/2010/wordprocessingDrawing" xmlns:wp="http://schemas.openxmlformats.org/drawingml/2006/wordprocessingDrawing" xmlns:w10="urn:schemas-microsoft-com:office:word" xmlns:w="http://schemas.openxmlformats.org/wordprocessingml/2006/main" xmlns:w14="http://schemas.microsoft.com/office/word/2010/wordml" xmlns:w15="http://schemas.microsoft.com/office/word/2012/wordml" xmlns:w16cid="http://schemas.microsoft.com/office/word/2016/wordml/cid" xmlns:w16se="http://schemas.microsoft.com/office/word/2015/wordml/symex" xmlns:wpg="http://schemas.microsoft.com/office/word/2010/wordprocessingGroup" xmlns:wpi="http://schemas.microsoft.com/office/word/2010/wordprocessingInk" xmlns:wne="http://schemas.microsoft.com/office/word/2006/wordml" xmlns:wps="http://schemas.microsoft.com/office/word/2010/wordprocessingShape" mc:Ignorable="w14 w15 w16se w16cid wp14">
+<w:endnotes xmlns:wpc="http://schemas.microsoft.com/office/word/2010/wordprocessingCanvas" xmlns:mc="http://schemas.openxmlformats.org/markup-compatibility/2006" xmlns:o="urn:schemas-microsoft-com:office:office" xmlns:r="http://schemas.openxmlformats.org/officeDocument/2006/relationships" xmlns:m="http://schemas.openxmlformats.org/officeDocument/2006/math" xmlns:v="urn:schemas-microsoft-com:vml" xmlns:wp14="http://schemas.microsoft.com/office/word/2010/wordprocessingDrawing" xmlns:wp="http://schemas.openxmlformats.org/drawingml/2006/wordprocessingDrawing" xmlns:w10="urn:schemas-microsoft-com:office:word" xmlns:w="http://schemas.openxmlformats.org/wordprocessingml/2006/main" xmlns:w14="http://schemas.microsoft.com/office/word/2010/wordml" xmlns:w15="http://schemas.microsoft.com/office/word/2012/wordml" xmlns:wpg="http://schemas.microsoft.com/office/word/2010/wordprocessingGroup" xmlns:wpi="http://schemas.microsoft.com/office/word/2010/wordprocessingInk" xmlns:wne="http://schemas.microsoft.com/office/word/2006/wordml" xmlns:wps="http://schemas.microsoft.com/office/word/2010/wordprocessingShape" mc:Ignorable="w14 w15 wp14">
   <w:endnote w:type="separator" w:id="-1">
     <w:p>
       <w:pPr>
@@ -46300,7 +46278,7 @@
 </file>
 
 <file path=word/footer1.xml><?xml version="1.0" encoding="utf-8"?>
-<w:ftr xmlns:wpc="http://schemas.microsoft.com/office/word/2010/wordprocessingCanvas" xmlns:cx="http://schemas.microsoft.com/office/drawing/2014/chartex" xmlns:cx1="http://schemas.microsoft.com/office/drawing/2015/9/8/chartex" xmlns:cx2="http://schemas.microsoft.com/office/drawing/2015/10/21/chartex" xmlns:cx3="http://schemas.microsoft.com/office/drawing/2016/5/9/chartex" xmlns:cx4="http://schemas.microsoft.com/office/drawing/2016/5/10/chartex" xmlns:cx5="http://schemas.microsoft.com/office/drawing/2016/5/11/chartex" xmlns:cx6="http://schemas.microsoft.com/office/drawing/2016/5/12/chartex" xmlns:cx7="http://schemas.microsoft.com/office/drawing/2016/5/13/chartex" xmlns:cx8="http://schemas.microsoft.com/office/drawing/2016/5/14/chartex" xmlns:mc="http://schemas.openxmlformats.org/markup-compatibility/2006" xmlns:aink="http://schemas.microsoft.com/office/drawing/2016/ink" xmlns:am3d="http://schemas.microsoft.com/office/drawing/2017/model3d" xmlns:o="urn:schemas-microsoft-com:office:office" xmlns:r="http://schemas.openxmlformats.org/officeDocument/2006/relationships" xmlns:m="http://schemas.openxmlformats.org/officeDocument/2006/math" xmlns:v="urn:schemas-microsoft-com:vml" xmlns:wp14="http://schemas.microsoft.com/office/word/2010/wordprocessingDrawing" xmlns:wp="http://schemas.openxmlformats.org/drawingml/2006/wordprocessingDrawing" xmlns:w10="urn:schemas-microsoft-com:office:word" xmlns:w="http://schemas.openxmlformats.org/wordprocessingml/2006/main" xmlns:w14="http://schemas.microsoft.com/office/word/2010/wordml" xmlns:w15="http://schemas.microsoft.com/office/word/2012/wordml" xmlns:w16cid="http://schemas.microsoft.com/office/word/2016/wordml/cid" xmlns:w16se="http://schemas.microsoft.com/office/word/2015/wordml/symex" xmlns:wpg="http://schemas.microsoft.com/office/word/2010/wordprocessingGroup" xmlns:wpi="http://schemas.microsoft.com/office/word/2010/wordprocessingInk" xmlns:wne="http://schemas.microsoft.com/office/word/2006/wordml" xmlns:wps="http://schemas.microsoft.com/office/word/2010/wordprocessingShape" mc:Ignorable="w14 w15 w16se w16cid wp14">
+<w:ftr xmlns:wpc="http://schemas.microsoft.com/office/word/2010/wordprocessingCanvas" xmlns:mc="http://schemas.openxmlformats.org/markup-compatibility/2006" xmlns:o="urn:schemas-microsoft-com:office:office" xmlns:r="http://schemas.openxmlformats.org/officeDocument/2006/relationships" xmlns:m="http://schemas.openxmlformats.org/officeDocument/2006/math" xmlns:v="urn:schemas-microsoft-com:vml" xmlns:wp14="http://schemas.microsoft.com/office/word/2010/wordprocessingDrawing" xmlns:wp="http://schemas.openxmlformats.org/drawingml/2006/wordprocessingDrawing" xmlns:w10="urn:schemas-microsoft-com:office:word" xmlns:w="http://schemas.openxmlformats.org/wordprocessingml/2006/main" xmlns:w14="http://schemas.microsoft.com/office/word/2010/wordml" xmlns:w15="http://schemas.microsoft.com/office/word/2012/wordml" xmlns:wpg="http://schemas.microsoft.com/office/word/2010/wordprocessingGroup" xmlns:wpi="http://schemas.microsoft.com/office/word/2010/wordprocessingInk" xmlns:wne="http://schemas.microsoft.com/office/word/2006/wordml" xmlns:wps="http://schemas.microsoft.com/office/word/2010/wordprocessingShape" mc:Ignorable="w14 w15 wp14">
   <w:p>
     <w:pPr>
       <w:pStyle w:val="Piedepgina"/>
@@ -46311,7 +46289,7 @@
 </file>
 
 <file path=word/footer2.xml><?xml version="1.0" encoding="utf-8"?>
-<w:ftr xmlns:wpc="http://schemas.microsoft.com/office/word/2010/wordprocessingCanvas" xmlns:cx="http://schemas.microsoft.com/office/drawing/2014/chartex" xmlns:cx1="http://schemas.microsoft.com/office/drawing/2015/9/8/chartex" xmlns:cx2="http://schemas.microsoft.com/office/drawing/2015/10/21/chartex" xmlns:cx3="http://schemas.microsoft.com/office/drawing/2016/5/9/chartex" xmlns:cx4="http://schemas.microsoft.com/office/drawing/2016/5/10/chartex" xmlns:cx5="http://schemas.microsoft.com/office/drawing/2016/5/11/chartex" xmlns:cx6="http://schemas.microsoft.com/office/drawing/2016/5/12/chartex" xmlns:cx7="http://schemas.microsoft.com/office/drawing/2016/5/13/chartex" xmlns:cx8="http://schemas.microsoft.com/office/drawing/2016/5/14/chartex" xmlns:mc="http://schemas.openxmlformats.org/markup-compatibility/2006" xmlns:aink="http://schemas.microsoft.com/office/drawing/2016/ink" xmlns:am3d="http://schemas.microsoft.com/office/drawing/2017/model3d" xmlns:o="urn:schemas-microsoft-com:office:office" xmlns:r="http://schemas.openxmlformats.org/officeDocument/2006/relationships" xmlns:m="http://schemas.openxmlformats.org/officeDocument/2006/math" xmlns:v="urn:schemas-microsoft-com:vml" xmlns:wp14="http://schemas.microsoft.com/office/word/2010/wordprocessingDrawing" xmlns:wp="http://schemas.openxmlformats.org/drawingml/2006/wordprocessingDrawing" xmlns:w10="urn:schemas-microsoft-com:office:word" xmlns:w="http://schemas.openxmlformats.org/wordprocessingml/2006/main" xmlns:w14="http://schemas.microsoft.com/office/word/2010/wordml" xmlns:w15="http://schemas.microsoft.com/office/word/2012/wordml" xmlns:w16cid="http://schemas.microsoft.com/office/word/2016/wordml/cid" xmlns:w16se="http://schemas.microsoft.com/office/word/2015/wordml/symex" xmlns:wpg="http://schemas.microsoft.com/office/word/2010/wordprocessingGroup" xmlns:wpi="http://schemas.microsoft.com/office/word/2010/wordprocessingInk" xmlns:wne="http://schemas.microsoft.com/office/word/2006/wordml" xmlns:wps="http://schemas.microsoft.com/office/word/2010/wordprocessingShape" mc:Ignorable="w14 w15 w16se w16cid wp14">
+<w:ftr xmlns:wpc="http://schemas.microsoft.com/office/word/2010/wordprocessingCanvas" xmlns:mc="http://schemas.openxmlformats.org/markup-compatibility/2006" xmlns:o="urn:schemas-microsoft-com:office:office" xmlns:r="http://schemas.openxmlformats.org/officeDocument/2006/relationships" xmlns:m="http://schemas.openxmlformats.org/officeDocument/2006/math" xmlns:v="urn:schemas-microsoft-com:vml" xmlns:wp14="http://schemas.microsoft.com/office/word/2010/wordprocessingDrawing" xmlns:wp="http://schemas.openxmlformats.org/drawingml/2006/wordprocessingDrawing" xmlns:w10="urn:schemas-microsoft-com:office:word" xmlns:w="http://schemas.openxmlformats.org/wordprocessingml/2006/main" xmlns:w14="http://schemas.microsoft.com/office/word/2010/wordml" xmlns:w15="http://schemas.microsoft.com/office/word/2012/wordml" xmlns:wpg="http://schemas.microsoft.com/office/word/2010/wordprocessingGroup" xmlns:wpi="http://schemas.microsoft.com/office/word/2010/wordprocessingInk" xmlns:wne="http://schemas.microsoft.com/office/word/2006/wordml" xmlns:wps="http://schemas.microsoft.com/office/word/2010/wordprocessingShape" mc:Ignorable="w14 w15 wp14">
   <w:sdt>
     <w:sdtPr>
       <w:id w:val="879517506"/>
@@ -46320,7 +46298,6 @@
         <w:docPartUnique/>
       </w:docPartObj>
     </w:sdtPr>
-    <w:sdtEndPr/>
     <w:sdtContent>
       <w:p>
         <w:pPr>
@@ -46357,7 +46334,7 @@
 </file>
 
 <file path=word/footer3.xml><?xml version="1.0" encoding="utf-8"?>
-<w:ftr xmlns:wpc="http://schemas.microsoft.com/office/word/2010/wordprocessingCanvas" xmlns:cx="http://schemas.microsoft.com/office/drawing/2014/chartex" xmlns:cx1="http://schemas.microsoft.com/office/drawing/2015/9/8/chartex" xmlns:cx2="http://schemas.microsoft.com/office/drawing/2015/10/21/chartex" xmlns:cx3="http://schemas.microsoft.com/office/drawing/2016/5/9/chartex" xmlns:cx4="http://schemas.microsoft.com/office/drawing/2016/5/10/chartex" xmlns:cx5="http://schemas.microsoft.com/office/drawing/2016/5/11/chartex" xmlns:cx6="http://schemas.microsoft.com/office/drawing/2016/5/12/chartex" xmlns:cx7="http://schemas.microsoft.com/office/drawing/2016/5/13/chartex" xmlns:cx8="http://schemas.microsoft.com/office/drawing/2016/5/14/chartex" xmlns:mc="http://schemas.openxmlformats.org/markup-compatibility/2006" xmlns:aink="http://schemas.microsoft.com/office/drawing/2016/ink" xmlns:am3d="http://schemas.microsoft.com/office/drawing/2017/model3d" xmlns:o="urn:schemas-microsoft-com:office:office" xmlns:r="http://schemas.openxmlformats.org/officeDocument/2006/relationships" xmlns:m="http://schemas.openxmlformats.org/officeDocument/2006/math" xmlns:v="urn:schemas-microsoft-com:vml" xmlns:wp14="http://schemas.microsoft.com/office/word/2010/wordprocessingDrawing" xmlns:wp="http://schemas.openxmlformats.org/drawingml/2006/wordprocessingDrawing" xmlns:w10="urn:schemas-microsoft-com:office:word" xmlns:w="http://schemas.openxmlformats.org/wordprocessingml/2006/main" xmlns:w14="http://schemas.microsoft.com/office/word/2010/wordml" xmlns:w15="http://schemas.microsoft.com/office/word/2012/wordml" xmlns:w16cid="http://schemas.microsoft.com/office/word/2016/wordml/cid" xmlns:w16se="http://schemas.microsoft.com/office/word/2015/wordml/symex" xmlns:wpg="http://schemas.microsoft.com/office/word/2010/wordprocessingGroup" xmlns:wpi="http://schemas.microsoft.com/office/word/2010/wordprocessingInk" xmlns:wne="http://schemas.microsoft.com/office/word/2006/wordml" xmlns:wps="http://schemas.microsoft.com/office/word/2010/wordprocessingShape" mc:Ignorable="w14 w15 w16se w16cid wp14">
+<w:ftr xmlns:wpc="http://schemas.microsoft.com/office/word/2010/wordprocessingCanvas" xmlns:mc="http://schemas.openxmlformats.org/markup-compatibility/2006" xmlns:o="urn:schemas-microsoft-com:office:office" xmlns:r="http://schemas.openxmlformats.org/officeDocument/2006/relationships" xmlns:m="http://schemas.openxmlformats.org/officeDocument/2006/math" xmlns:v="urn:schemas-microsoft-com:vml" xmlns:wp14="http://schemas.microsoft.com/office/word/2010/wordprocessingDrawing" xmlns:wp="http://schemas.openxmlformats.org/drawingml/2006/wordprocessingDrawing" xmlns:w10="urn:schemas-microsoft-com:office:word" xmlns:w="http://schemas.openxmlformats.org/wordprocessingml/2006/main" xmlns:w14="http://schemas.microsoft.com/office/word/2010/wordml" xmlns:w15="http://schemas.microsoft.com/office/word/2012/wordml" xmlns:wpg="http://schemas.microsoft.com/office/word/2010/wordprocessingGroup" xmlns:wpi="http://schemas.microsoft.com/office/word/2010/wordprocessingInk" xmlns:wne="http://schemas.microsoft.com/office/word/2006/wordml" xmlns:wps="http://schemas.microsoft.com/office/word/2010/wordprocessingShape" mc:Ignorable="w14 w15 wp14">
   <w:p>
     <w:pPr>
       <w:pStyle w:val="Piedepgina"/>
@@ -46372,7 +46349,7 @@
 </file>
 
 <file path=word/footer4.xml><?xml version="1.0" encoding="utf-8"?>
-<w:ftr xmlns:wpc="http://schemas.microsoft.com/office/word/2010/wordprocessingCanvas" xmlns:cx="http://schemas.microsoft.com/office/drawing/2014/chartex" xmlns:cx1="http://schemas.microsoft.com/office/drawing/2015/9/8/chartex" xmlns:cx2="http://schemas.microsoft.com/office/drawing/2015/10/21/chartex" xmlns:cx3="http://schemas.microsoft.com/office/drawing/2016/5/9/chartex" xmlns:cx4="http://schemas.microsoft.com/office/drawing/2016/5/10/chartex" xmlns:cx5="http://schemas.microsoft.com/office/drawing/2016/5/11/chartex" xmlns:cx6="http://schemas.microsoft.com/office/drawing/2016/5/12/chartex" xmlns:cx7="http://schemas.microsoft.com/office/drawing/2016/5/13/chartex" xmlns:cx8="http://schemas.microsoft.com/office/drawing/2016/5/14/chartex" xmlns:mc="http://schemas.openxmlformats.org/markup-compatibility/2006" xmlns:aink="http://schemas.microsoft.com/office/drawing/2016/ink" xmlns:am3d="http://schemas.microsoft.com/office/drawing/2017/model3d" xmlns:o="urn:schemas-microsoft-com:office:office" xmlns:r="http://schemas.openxmlformats.org/officeDocument/2006/relationships" xmlns:m="http://schemas.openxmlformats.org/officeDocument/2006/math" xmlns:v="urn:schemas-microsoft-com:vml" xmlns:wp14="http://schemas.microsoft.com/office/word/2010/wordprocessingDrawing" xmlns:wp="http://schemas.openxmlformats.org/drawingml/2006/wordprocessingDrawing" xmlns:w10="urn:schemas-microsoft-com:office:word" xmlns:w="http://schemas.openxmlformats.org/wordprocessingml/2006/main" xmlns:w14="http://schemas.microsoft.com/office/word/2010/wordml" xmlns:w15="http://schemas.microsoft.com/office/word/2012/wordml" xmlns:w16cid="http://schemas.microsoft.com/office/word/2016/wordml/cid" xmlns:w16se="http://schemas.microsoft.com/office/word/2015/wordml/symex" xmlns:wpg="http://schemas.microsoft.com/office/word/2010/wordprocessingGroup" xmlns:wpi="http://schemas.microsoft.com/office/word/2010/wordprocessingInk" xmlns:wne="http://schemas.microsoft.com/office/word/2006/wordml" xmlns:wps="http://schemas.microsoft.com/office/word/2010/wordprocessingShape" mc:Ignorable="w14 w15 w16se w16cid wp14">
+<w:ftr xmlns:wpc="http://schemas.microsoft.com/office/word/2010/wordprocessingCanvas" xmlns:mc="http://schemas.openxmlformats.org/markup-compatibility/2006" xmlns:o="urn:schemas-microsoft-com:office:office" xmlns:r="http://schemas.openxmlformats.org/officeDocument/2006/relationships" xmlns:m="http://schemas.openxmlformats.org/officeDocument/2006/math" xmlns:v="urn:schemas-microsoft-com:vml" xmlns:wp14="http://schemas.microsoft.com/office/word/2010/wordprocessingDrawing" xmlns:wp="http://schemas.openxmlformats.org/drawingml/2006/wordprocessingDrawing" xmlns:w10="urn:schemas-microsoft-com:office:word" xmlns:w="http://schemas.openxmlformats.org/wordprocessingml/2006/main" xmlns:w14="http://schemas.microsoft.com/office/word/2010/wordml" xmlns:w15="http://schemas.microsoft.com/office/word/2012/wordml" xmlns:wpg="http://schemas.microsoft.com/office/word/2010/wordprocessingGroup" xmlns:wpi="http://schemas.microsoft.com/office/word/2010/wordprocessingInk" xmlns:wne="http://schemas.microsoft.com/office/word/2006/wordml" xmlns:wps="http://schemas.microsoft.com/office/word/2010/wordprocessingShape" mc:Ignorable="w14 w15 wp14">
   <w:sdt>
     <w:sdtPr>
       <w:id w:val="-1333128024"/>
@@ -46381,7 +46358,6 @@
         <w:docPartUnique/>
       </w:docPartObj>
     </w:sdtPr>
-    <w:sdtEndPr/>
     <w:sdtContent>
       <w:p>
         <w:pPr>
@@ -46400,7 +46376,7 @@
           <w:rPr>
             <w:noProof/>
           </w:rPr>
-          <w:t>78</w:t>
+          <w:t>106</w:t>
         </w:r>
         <w:r>
           <w:fldChar w:fldCharType="end"/>
@@ -46417,7 +46393,7 @@
 </file>
 
 <file path=word/footer5.xml><?xml version="1.0" encoding="utf-8"?>
-<w:ftr xmlns:wpc="http://schemas.microsoft.com/office/word/2010/wordprocessingCanvas" xmlns:cx="http://schemas.microsoft.com/office/drawing/2014/chartex" xmlns:cx1="http://schemas.microsoft.com/office/drawing/2015/9/8/chartex" xmlns:cx2="http://schemas.microsoft.com/office/drawing/2015/10/21/chartex" xmlns:cx3="http://schemas.microsoft.com/office/drawing/2016/5/9/chartex" xmlns:cx4="http://schemas.microsoft.com/office/drawing/2016/5/10/chartex" xmlns:cx5="http://schemas.microsoft.com/office/drawing/2016/5/11/chartex" xmlns:cx6="http://schemas.microsoft.com/office/drawing/2016/5/12/chartex" xmlns:cx7="http://schemas.microsoft.com/office/drawing/2016/5/13/chartex" xmlns:cx8="http://schemas.microsoft.com/office/drawing/2016/5/14/chartex" xmlns:mc="http://schemas.openxmlformats.org/markup-compatibility/2006" xmlns:aink="http://schemas.microsoft.com/office/drawing/2016/ink" xmlns:am3d="http://schemas.microsoft.com/office/drawing/2017/model3d" xmlns:o="urn:schemas-microsoft-com:office:office" xmlns:r="http://schemas.openxmlformats.org/officeDocument/2006/relationships" xmlns:m="http://schemas.openxmlformats.org/officeDocument/2006/math" xmlns:v="urn:schemas-microsoft-com:vml" xmlns:wp14="http://schemas.microsoft.com/office/word/2010/wordprocessingDrawing" xmlns:wp="http://schemas.openxmlformats.org/drawingml/2006/wordprocessingDrawing" xmlns:w10="urn:schemas-microsoft-com:office:word" xmlns:w="http://schemas.openxmlformats.org/wordprocessingml/2006/main" xmlns:w14="http://schemas.microsoft.com/office/word/2010/wordml" xmlns:w15="http://schemas.microsoft.com/office/word/2012/wordml" xmlns:w16cid="http://schemas.microsoft.com/office/word/2016/wordml/cid" xmlns:w16se="http://schemas.microsoft.com/office/word/2015/wordml/symex" xmlns:wpg="http://schemas.microsoft.com/office/word/2010/wordprocessingGroup" xmlns:wpi="http://schemas.microsoft.com/office/word/2010/wordprocessingInk" xmlns:wne="http://schemas.microsoft.com/office/word/2006/wordml" xmlns:wps="http://schemas.microsoft.com/office/word/2010/wordprocessingShape" mc:Ignorable="w14 w15 w16se w16cid wp14">
+<w:ftr xmlns:wpc="http://schemas.microsoft.com/office/word/2010/wordprocessingCanvas" xmlns:mc="http://schemas.openxmlformats.org/markup-compatibility/2006" xmlns:o="urn:schemas-microsoft-com:office:office" xmlns:r="http://schemas.openxmlformats.org/officeDocument/2006/relationships" xmlns:m="http://schemas.openxmlformats.org/officeDocument/2006/math" xmlns:v="urn:schemas-microsoft-com:vml" xmlns:wp14="http://schemas.microsoft.com/office/word/2010/wordprocessingDrawing" xmlns:wp="http://schemas.openxmlformats.org/drawingml/2006/wordprocessingDrawing" xmlns:w10="urn:schemas-microsoft-com:office:word" xmlns:w="http://schemas.openxmlformats.org/wordprocessingml/2006/main" xmlns:w14="http://schemas.microsoft.com/office/word/2010/wordml" xmlns:w15="http://schemas.microsoft.com/office/word/2012/wordml" xmlns:wpg="http://schemas.microsoft.com/office/word/2010/wordprocessingGroup" xmlns:wpi="http://schemas.microsoft.com/office/word/2010/wordprocessingInk" xmlns:wne="http://schemas.microsoft.com/office/word/2006/wordml" xmlns:wps="http://schemas.microsoft.com/office/word/2010/wordprocessingShape" mc:Ignorable="w14 w15 wp14">
   <w:sdt>
     <w:sdtPr>
       <w:id w:val="-1415932535"/>
@@ -46426,7 +46402,6 @@
         <w:docPartUnique/>
       </w:docPartObj>
     </w:sdtPr>
-    <w:sdtEndPr/>
     <w:sdtContent>
       <w:p>
         <w:pPr>
@@ -46449,7 +46424,7 @@
           <w:rPr>
             <w:noProof/>
           </w:rPr>
-          <w:t>77</w:t>
+          <w:t>103</w:t>
         </w:r>
         <w:r>
           <w:fldChar w:fldCharType="end"/>
@@ -46466,7 +46441,7 @@
 </file>
 
 <file path=word/footer6.xml><?xml version="1.0" encoding="utf-8"?>
-<w:ftr xmlns:wpc="http://schemas.microsoft.com/office/word/2010/wordprocessingCanvas" xmlns:cx="http://schemas.microsoft.com/office/drawing/2014/chartex" xmlns:cx1="http://schemas.microsoft.com/office/drawing/2015/9/8/chartex" xmlns:cx2="http://schemas.microsoft.com/office/drawing/2015/10/21/chartex" xmlns:cx3="http://schemas.microsoft.com/office/drawing/2016/5/9/chartex" xmlns:cx4="http://schemas.microsoft.com/office/drawing/2016/5/10/chartex" xmlns:cx5="http://schemas.microsoft.com/office/drawing/2016/5/11/chartex" xmlns:cx6="http://schemas.microsoft.com/office/drawing/2016/5/12/chartex" xmlns:cx7="http://schemas.microsoft.com/office/drawing/2016/5/13/chartex" xmlns:cx8="http://schemas.microsoft.com/office/drawing/2016/5/14/chartex" xmlns:mc="http://schemas.openxmlformats.org/markup-compatibility/2006" xmlns:aink="http://schemas.microsoft.com/office/drawing/2016/ink" xmlns:am3d="http://schemas.microsoft.com/office/drawing/2017/model3d" xmlns:o="urn:schemas-microsoft-com:office:office" xmlns:r="http://schemas.openxmlformats.org/officeDocument/2006/relationships" xmlns:m="http://schemas.openxmlformats.org/officeDocument/2006/math" xmlns:v="urn:schemas-microsoft-com:vml" xmlns:wp14="http://schemas.microsoft.com/office/word/2010/wordprocessingDrawing" xmlns:wp="http://schemas.openxmlformats.org/drawingml/2006/wordprocessingDrawing" xmlns:w10="urn:schemas-microsoft-com:office:word" xmlns:w="http://schemas.openxmlformats.org/wordprocessingml/2006/main" xmlns:w14="http://schemas.microsoft.com/office/word/2010/wordml" xmlns:w15="http://schemas.microsoft.com/office/word/2012/wordml" xmlns:w16cid="http://schemas.microsoft.com/office/word/2016/wordml/cid" xmlns:w16se="http://schemas.microsoft.com/office/word/2015/wordml/symex" xmlns:wpg="http://schemas.microsoft.com/office/word/2010/wordprocessingGroup" xmlns:wpi="http://schemas.microsoft.com/office/word/2010/wordprocessingInk" xmlns:wne="http://schemas.microsoft.com/office/word/2006/wordml" xmlns:wps="http://schemas.microsoft.com/office/word/2010/wordprocessingShape" mc:Ignorable="w14 w15 w16se w16cid wp14">
+<w:ftr xmlns:wpc="http://schemas.microsoft.com/office/word/2010/wordprocessingCanvas" xmlns:mc="http://schemas.openxmlformats.org/markup-compatibility/2006" xmlns:o="urn:schemas-microsoft-com:office:office" xmlns:r="http://schemas.openxmlformats.org/officeDocument/2006/relationships" xmlns:m="http://schemas.openxmlformats.org/officeDocument/2006/math" xmlns:v="urn:schemas-microsoft-com:vml" xmlns:wp14="http://schemas.microsoft.com/office/word/2010/wordprocessingDrawing" xmlns:wp="http://schemas.openxmlformats.org/drawingml/2006/wordprocessingDrawing" xmlns:w10="urn:schemas-microsoft-com:office:word" xmlns:w="http://schemas.openxmlformats.org/wordprocessingml/2006/main" xmlns:w14="http://schemas.microsoft.com/office/word/2010/wordml" xmlns:w15="http://schemas.microsoft.com/office/word/2012/wordml" xmlns:wpg="http://schemas.microsoft.com/office/word/2010/wordprocessingGroup" xmlns:wpi="http://schemas.microsoft.com/office/word/2010/wordprocessingInk" xmlns:wne="http://schemas.microsoft.com/office/word/2006/wordml" xmlns:wps="http://schemas.microsoft.com/office/word/2010/wordprocessingShape" mc:Ignorable="w14 w15 wp14">
   <w:sdt>
     <w:sdtPr>
       <w:id w:val="207149031"/>
@@ -46475,7 +46450,6 @@
         <w:docPartUnique/>
       </w:docPartObj>
     </w:sdtPr>
-    <w:sdtEndPr/>
     <w:sdtContent>
       <w:p>
         <w:pPr>
@@ -46513,7 +46487,7 @@
 </file>
 
 <file path=word/footnotes.xml><?xml version="1.0" encoding="utf-8"?>
-<w:footnotes xmlns:wpc="http://schemas.microsoft.com/office/word/2010/wordprocessingCanvas" xmlns:cx="http://schemas.microsoft.com/office/drawing/2014/chartex" xmlns:cx1="http://schemas.microsoft.com/office/drawing/2015/9/8/chartex" xmlns:cx2="http://schemas.microsoft.com/office/drawing/2015/10/21/chartex" xmlns:cx3="http://schemas.microsoft.com/office/drawing/2016/5/9/chartex" xmlns:cx4="http://schemas.microsoft.com/office/drawing/2016/5/10/chartex" xmlns:cx5="http://schemas.microsoft.com/office/drawing/2016/5/11/chartex" xmlns:cx6="http://schemas.microsoft.com/office/drawing/2016/5/12/chartex" xmlns:cx7="http://schemas.microsoft.com/office/drawing/2016/5/13/chartex" xmlns:cx8="http://schemas.microsoft.com/office/drawing/2016/5/14/chartex" xmlns:mc="http://schemas.openxmlformats.org/markup-compatibility/2006" xmlns:aink="http://schemas.microsoft.com/office/drawing/2016/ink" xmlns:am3d="http://schemas.microsoft.com/office/drawing/2017/model3d" xmlns:o="urn:schemas-microsoft-com:office:office" xmlns:r="http://schemas.openxmlformats.org/officeDocument/2006/relationships" xmlns:m="http://schemas.openxmlformats.org/officeDocument/2006/math" xmlns:v="urn:schemas-microsoft-com:vml" xmlns:wp14="http://schemas.microsoft.com/office/word/2010/wordprocessingDrawing" xmlns:wp="http://schemas.openxmlformats.org/drawingml/2006/wordprocessingDrawing" xmlns:w10="urn:schemas-microsoft-com:office:word" xmlns:w="http://schemas.openxmlformats.org/wordprocessingml/2006/main" xmlns:w14="http://schemas.microsoft.com/office/word/2010/wordml" xmlns:w15="http://schemas.microsoft.com/office/word/2012/wordml" xmlns:w16cid="http://schemas.microsoft.com/office/word/2016/wordml/cid" xmlns:w16se="http://schemas.microsoft.com/office/word/2015/wordml/symex" xmlns:wpg="http://schemas.microsoft.com/office/word/2010/wordprocessingGroup" xmlns:wpi="http://schemas.microsoft.com/office/word/2010/wordprocessingInk" xmlns:wne="http://schemas.microsoft.com/office/word/2006/wordml" xmlns:wps="http://schemas.microsoft.com/office/word/2010/wordprocessingShape" mc:Ignorable="w14 w15 w16se w16cid wp14">
+<w:footnotes xmlns:wpc="http://schemas.microsoft.com/office/word/2010/wordprocessingCanvas" xmlns:mc="http://schemas.openxmlformats.org/markup-compatibility/2006" xmlns:o="urn:schemas-microsoft-com:office:office" xmlns:r="http://schemas.openxmlformats.org/officeDocument/2006/relationships" xmlns:m="http://schemas.openxmlformats.org/officeDocument/2006/math" xmlns:v="urn:schemas-microsoft-com:vml" xmlns:wp14="http://schemas.microsoft.com/office/word/2010/wordprocessingDrawing" xmlns:wp="http://schemas.openxmlformats.org/drawingml/2006/wordprocessingDrawing" xmlns:w10="urn:schemas-microsoft-com:office:word" xmlns:w="http://schemas.openxmlformats.org/wordprocessingml/2006/main" xmlns:w14="http://schemas.microsoft.com/office/word/2010/wordml" xmlns:w15="http://schemas.microsoft.com/office/word/2012/wordml" xmlns:wpg="http://schemas.microsoft.com/office/word/2010/wordprocessingGroup" xmlns:wpi="http://schemas.microsoft.com/office/word/2010/wordprocessingInk" xmlns:wne="http://schemas.microsoft.com/office/word/2006/wordml" xmlns:wps="http://schemas.microsoft.com/office/word/2010/wordprocessingShape" mc:Ignorable="w14 w15 wp14">
   <w:footnote w:type="separator" w:id="-1">
     <w:p>
       <w:pPr>
@@ -46538,7 +46512,7 @@
 </file>
 
 <file path=word/header1.xml><?xml version="1.0" encoding="utf-8"?>
-<w:hdr xmlns:wpc="http://schemas.microsoft.com/office/word/2010/wordprocessingCanvas" xmlns:cx="http://schemas.microsoft.com/office/drawing/2014/chartex" xmlns:cx1="http://schemas.microsoft.com/office/drawing/2015/9/8/chartex" xmlns:cx2="http://schemas.microsoft.com/office/drawing/2015/10/21/chartex" xmlns:cx3="http://schemas.microsoft.com/office/drawing/2016/5/9/chartex" xmlns:cx4="http://schemas.microsoft.com/office/drawing/2016/5/10/chartex" xmlns:cx5="http://schemas.microsoft.com/office/drawing/2016/5/11/chartex" xmlns:cx6="http://schemas.microsoft.com/office/drawing/2016/5/12/chartex" xmlns:cx7="http://schemas.microsoft.com/office/drawing/2016/5/13/chartex" xmlns:cx8="http://schemas.microsoft.com/office/drawing/2016/5/14/chartex" xmlns:mc="http://schemas.openxmlformats.org/markup-compatibility/2006" xmlns:aink="http://schemas.microsoft.com/office/drawing/2016/ink" xmlns:am3d="http://schemas.microsoft.com/office/drawing/2017/model3d" xmlns:o="urn:schemas-microsoft-com:office:office" xmlns:r="http://schemas.openxmlformats.org/officeDocument/2006/relationships" xmlns:m="http://schemas.openxmlformats.org/officeDocument/2006/math" xmlns:v="urn:schemas-microsoft-com:vml" xmlns:wp14="http://schemas.microsoft.com/office/word/2010/wordprocessingDrawing" xmlns:wp="http://schemas.openxmlformats.org/drawingml/2006/wordprocessingDrawing" xmlns:w10="urn:schemas-microsoft-com:office:word" xmlns:w="http://schemas.openxmlformats.org/wordprocessingml/2006/main" xmlns:w14="http://schemas.microsoft.com/office/word/2010/wordml" xmlns:w15="http://schemas.microsoft.com/office/word/2012/wordml" xmlns:w16cid="http://schemas.microsoft.com/office/word/2016/wordml/cid" xmlns:w16se="http://schemas.microsoft.com/office/word/2015/wordml/symex" xmlns:wpg="http://schemas.microsoft.com/office/word/2010/wordprocessingGroup" xmlns:wpi="http://schemas.microsoft.com/office/word/2010/wordprocessingInk" xmlns:wne="http://schemas.microsoft.com/office/word/2006/wordml" xmlns:wps="http://schemas.microsoft.com/office/word/2010/wordprocessingShape" mc:Ignorable="w14 w15 w16se w16cid wp14">
+<w:hdr xmlns:wpc="http://schemas.microsoft.com/office/word/2010/wordprocessingCanvas" xmlns:mc="http://schemas.openxmlformats.org/markup-compatibility/2006" xmlns:o="urn:schemas-microsoft-com:office:office" xmlns:r="http://schemas.openxmlformats.org/officeDocument/2006/relationships" xmlns:m="http://schemas.openxmlformats.org/officeDocument/2006/math" xmlns:v="urn:schemas-microsoft-com:vml" xmlns:wp14="http://schemas.microsoft.com/office/word/2010/wordprocessingDrawing" xmlns:wp="http://schemas.openxmlformats.org/drawingml/2006/wordprocessingDrawing" xmlns:w10="urn:schemas-microsoft-com:office:word" xmlns:w="http://schemas.openxmlformats.org/wordprocessingml/2006/main" xmlns:w14="http://schemas.microsoft.com/office/word/2010/wordml" xmlns:w15="http://schemas.microsoft.com/office/word/2012/wordml" xmlns:wpg="http://schemas.microsoft.com/office/word/2010/wordprocessingGroup" xmlns:wpi="http://schemas.microsoft.com/office/word/2010/wordprocessingInk" xmlns:wne="http://schemas.microsoft.com/office/word/2006/wordml" xmlns:wps="http://schemas.microsoft.com/office/word/2010/wordprocessingShape" mc:Ignorable="w14 w15 wp14">
   <w:p>
     <w:pPr>
       <w:pStyle w:val="Encabezado"/>
@@ -46565,7 +46539,7 @@
 </file>
 
 <file path=word/header2.xml><?xml version="1.0" encoding="utf-8"?>
-<w:hdr xmlns:wpc="http://schemas.microsoft.com/office/word/2010/wordprocessingCanvas" xmlns:cx="http://schemas.microsoft.com/office/drawing/2014/chartex" xmlns:cx1="http://schemas.microsoft.com/office/drawing/2015/9/8/chartex" xmlns:cx2="http://schemas.microsoft.com/office/drawing/2015/10/21/chartex" xmlns:cx3="http://schemas.microsoft.com/office/drawing/2016/5/9/chartex" xmlns:cx4="http://schemas.microsoft.com/office/drawing/2016/5/10/chartex" xmlns:cx5="http://schemas.microsoft.com/office/drawing/2016/5/11/chartex" xmlns:cx6="http://schemas.microsoft.com/office/drawing/2016/5/12/chartex" xmlns:cx7="http://schemas.microsoft.com/office/drawing/2016/5/13/chartex" xmlns:cx8="http://schemas.microsoft.com/office/drawing/2016/5/14/chartex" xmlns:mc="http://schemas.openxmlformats.org/markup-compatibility/2006" xmlns:aink="http://schemas.microsoft.com/office/drawing/2016/ink" xmlns:am3d="http://schemas.microsoft.com/office/drawing/2017/model3d" xmlns:o="urn:schemas-microsoft-com:office:office" xmlns:r="http://schemas.openxmlformats.org/officeDocument/2006/relationships" xmlns:m="http://schemas.openxmlformats.org/officeDocument/2006/math" xmlns:v="urn:schemas-microsoft-com:vml" xmlns:wp14="http://schemas.microsoft.com/office/word/2010/wordprocessingDrawing" xmlns:wp="http://schemas.openxmlformats.org/drawingml/2006/wordprocessingDrawing" xmlns:w10="urn:schemas-microsoft-com:office:word" xmlns:w="http://schemas.openxmlformats.org/wordprocessingml/2006/main" xmlns:w14="http://schemas.microsoft.com/office/word/2010/wordml" xmlns:w15="http://schemas.microsoft.com/office/word/2012/wordml" xmlns:w16cid="http://schemas.microsoft.com/office/word/2016/wordml/cid" xmlns:w16se="http://schemas.microsoft.com/office/word/2015/wordml/symex" xmlns:wpg="http://schemas.microsoft.com/office/word/2010/wordprocessingGroup" xmlns:wpi="http://schemas.microsoft.com/office/word/2010/wordprocessingInk" xmlns:wne="http://schemas.microsoft.com/office/word/2006/wordml" xmlns:wps="http://schemas.microsoft.com/office/word/2010/wordprocessingShape" mc:Ignorable="w14 w15 w16se w16cid wp14">
+<w:hdr xmlns:wpc="http://schemas.microsoft.com/office/word/2010/wordprocessingCanvas" xmlns:mc="http://schemas.openxmlformats.org/markup-compatibility/2006" xmlns:o="urn:schemas-microsoft-com:office:office" xmlns:r="http://schemas.openxmlformats.org/officeDocument/2006/relationships" xmlns:m="http://schemas.openxmlformats.org/officeDocument/2006/math" xmlns:v="urn:schemas-microsoft-com:vml" xmlns:wp14="http://schemas.microsoft.com/office/word/2010/wordprocessingDrawing" xmlns:wp="http://schemas.openxmlformats.org/drawingml/2006/wordprocessingDrawing" xmlns:w10="urn:schemas-microsoft-com:office:word" xmlns:w="http://schemas.openxmlformats.org/wordprocessingml/2006/main" xmlns:w14="http://schemas.microsoft.com/office/word/2010/wordml" xmlns:w15="http://schemas.microsoft.com/office/word/2012/wordml" xmlns:wpg="http://schemas.microsoft.com/office/word/2010/wordprocessingGroup" xmlns:wpi="http://schemas.microsoft.com/office/word/2010/wordprocessingInk" xmlns:wne="http://schemas.microsoft.com/office/word/2006/wordml" xmlns:wps="http://schemas.microsoft.com/office/word/2010/wordprocessingShape" mc:Ignorable="w14 w15 wp14">
   <w:p>
     <w:pPr>
       <w:pStyle w:val="Encabezado"/>
@@ -46576,7 +46550,7 @@
 </file>
 
 <file path=word/header3.xml><?xml version="1.0" encoding="utf-8"?>
-<w:hdr xmlns:wpc="http://schemas.microsoft.com/office/word/2010/wordprocessingCanvas" xmlns:cx="http://schemas.microsoft.com/office/drawing/2014/chartex" xmlns:cx1="http://schemas.microsoft.com/office/drawing/2015/9/8/chartex" xmlns:cx2="http://schemas.microsoft.com/office/drawing/2015/10/21/chartex" xmlns:cx3="http://schemas.microsoft.com/office/drawing/2016/5/9/chartex" xmlns:cx4="http://schemas.microsoft.com/office/drawing/2016/5/10/chartex" xmlns:cx5="http://schemas.microsoft.com/office/drawing/2016/5/11/chartex" xmlns:cx6="http://schemas.microsoft.com/office/drawing/2016/5/12/chartex" xmlns:cx7="http://schemas.microsoft.com/office/drawing/2016/5/13/chartex" xmlns:cx8="http://schemas.microsoft.com/office/drawing/2016/5/14/chartex" xmlns:mc="http://schemas.openxmlformats.org/markup-compatibility/2006" xmlns:aink="http://schemas.microsoft.com/office/drawing/2016/ink" xmlns:am3d="http://schemas.microsoft.com/office/drawing/2017/model3d" xmlns:o="urn:schemas-microsoft-com:office:office" xmlns:r="http://schemas.openxmlformats.org/officeDocument/2006/relationships" xmlns:m="http://schemas.openxmlformats.org/officeDocument/2006/math" xmlns:v="urn:schemas-microsoft-com:vml" xmlns:wp14="http://schemas.microsoft.com/office/word/2010/wordprocessingDrawing" xmlns:wp="http://schemas.openxmlformats.org/drawingml/2006/wordprocessingDrawing" xmlns:w10="urn:schemas-microsoft-com:office:word" xmlns:w="http://schemas.openxmlformats.org/wordprocessingml/2006/main" xmlns:w14="http://schemas.microsoft.com/office/word/2010/wordml" xmlns:w15="http://schemas.microsoft.com/office/word/2012/wordml" xmlns:w16cid="http://schemas.microsoft.com/office/word/2016/wordml/cid" xmlns:w16se="http://schemas.microsoft.com/office/word/2015/wordml/symex" xmlns:wpg="http://schemas.microsoft.com/office/word/2010/wordprocessingGroup" xmlns:wpi="http://schemas.microsoft.com/office/word/2010/wordprocessingInk" xmlns:wne="http://schemas.microsoft.com/office/word/2006/wordml" xmlns:wps="http://schemas.microsoft.com/office/word/2010/wordprocessingShape" mc:Ignorable="w14 w15 w16se w16cid wp14">
+<w:hdr xmlns:wpc="http://schemas.microsoft.com/office/word/2010/wordprocessingCanvas" xmlns:mc="http://schemas.openxmlformats.org/markup-compatibility/2006" xmlns:o="urn:schemas-microsoft-com:office:office" xmlns:r="http://schemas.openxmlformats.org/officeDocument/2006/relationships" xmlns:m="http://schemas.openxmlformats.org/officeDocument/2006/math" xmlns:v="urn:schemas-microsoft-com:vml" xmlns:wp14="http://schemas.microsoft.com/office/word/2010/wordprocessingDrawing" xmlns:wp="http://schemas.openxmlformats.org/drawingml/2006/wordprocessingDrawing" xmlns:w10="urn:schemas-microsoft-com:office:word" xmlns:w="http://schemas.openxmlformats.org/wordprocessingml/2006/main" xmlns:w14="http://schemas.microsoft.com/office/word/2010/wordml" xmlns:w15="http://schemas.microsoft.com/office/word/2012/wordml" xmlns:wpg="http://schemas.microsoft.com/office/word/2010/wordprocessingGroup" xmlns:wpi="http://schemas.microsoft.com/office/word/2010/wordprocessingInk" xmlns:wne="http://schemas.microsoft.com/office/word/2006/wordml" xmlns:wps="http://schemas.microsoft.com/office/word/2010/wordprocessingShape" mc:Ignorable="w14 w15 wp14">
   <w:p>
     <w:pPr>
       <w:pStyle w:val="Encabezado"/>
@@ -46604,7 +46578,7 @@
 </file>
 
 <file path=word/header4.xml><?xml version="1.0" encoding="utf-8"?>
-<w:hdr xmlns:wpc="http://schemas.microsoft.com/office/word/2010/wordprocessingCanvas" xmlns:cx="http://schemas.microsoft.com/office/drawing/2014/chartex" xmlns:cx1="http://schemas.microsoft.com/office/drawing/2015/9/8/chartex" xmlns:cx2="http://schemas.microsoft.com/office/drawing/2015/10/21/chartex" xmlns:cx3="http://schemas.microsoft.com/office/drawing/2016/5/9/chartex" xmlns:cx4="http://schemas.microsoft.com/office/drawing/2016/5/10/chartex" xmlns:cx5="http://schemas.microsoft.com/office/drawing/2016/5/11/chartex" xmlns:cx6="http://schemas.microsoft.com/office/drawing/2016/5/12/chartex" xmlns:cx7="http://schemas.microsoft.com/office/drawing/2016/5/13/chartex" xmlns:cx8="http://schemas.microsoft.com/office/drawing/2016/5/14/chartex" xmlns:mc="http://schemas.openxmlformats.org/markup-compatibility/2006" xmlns:aink="http://schemas.microsoft.com/office/drawing/2016/ink" xmlns:am3d="http://schemas.microsoft.com/office/drawing/2017/model3d" xmlns:o="urn:schemas-microsoft-com:office:office" xmlns:r="http://schemas.openxmlformats.org/officeDocument/2006/relationships" xmlns:m="http://schemas.openxmlformats.org/officeDocument/2006/math" xmlns:v="urn:schemas-microsoft-com:vml" xmlns:wp14="http://schemas.microsoft.com/office/word/2010/wordprocessingDrawing" xmlns:wp="http://schemas.openxmlformats.org/drawingml/2006/wordprocessingDrawing" xmlns:w10="urn:schemas-microsoft-com:office:word" xmlns:w="http://schemas.openxmlformats.org/wordprocessingml/2006/main" xmlns:w14="http://schemas.microsoft.com/office/word/2010/wordml" xmlns:w15="http://schemas.microsoft.com/office/word/2012/wordml" xmlns:w16cid="http://schemas.microsoft.com/office/word/2016/wordml/cid" xmlns:w16se="http://schemas.microsoft.com/office/word/2015/wordml/symex" xmlns:wpg="http://schemas.microsoft.com/office/word/2010/wordprocessingGroup" xmlns:wpi="http://schemas.microsoft.com/office/word/2010/wordprocessingInk" xmlns:wne="http://schemas.microsoft.com/office/word/2006/wordml" xmlns:wps="http://schemas.microsoft.com/office/word/2010/wordprocessingShape" mc:Ignorable="w14 w15 w16se w16cid wp14">
+<w:hdr xmlns:wpc="http://schemas.microsoft.com/office/word/2010/wordprocessingCanvas" xmlns:mc="http://schemas.openxmlformats.org/markup-compatibility/2006" xmlns:o="urn:schemas-microsoft-com:office:office" xmlns:r="http://schemas.openxmlformats.org/officeDocument/2006/relationships" xmlns:m="http://schemas.openxmlformats.org/officeDocument/2006/math" xmlns:v="urn:schemas-microsoft-com:vml" xmlns:wp14="http://schemas.microsoft.com/office/word/2010/wordprocessingDrawing" xmlns:wp="http://schemas.openxmlformats.org/drawingml/2006/wordprocessingDrawing" xmlns:w10="urn:schemas-microsoft-com:office:word" xmlns:w="http://schemas.openxmlformats.org/wordprocessingml/2006/main" xmlns:w14="http://schemas.microsoft.com/office/word/2010/wordml" xmlns:w15="http://schemas.microsoft.com/office/word/2012/wordml" xmlns:wpg="http://schemas.microsoft.com/office/word/2010/wordprocessingGroup" xmlns:wpi="http://schemas.microsoft.com/office/word/2010/wordprocessingInk" xmlns:wne="http://schemas.microsoft.com/office/word/2006/wordml" xmlns:wps="http://schemas.microsoft.com/office/word/2010/wordprocessingShape" mc:Ignorable="w14 w15 wp14">
   <w:p>
     <w:pPr>
       <w:pStyle w:val="Encabezado"/>
@@ -46647,18 +46621,6 @@
       <w:rPr>
         <w:noProof/>
       </w:rPr>
-      <w:fldChar w:fldCharType="separate"/>
-    </w:r>
-    <w:r>
-      <w:rPr>
-        <w:noProof/>
-      </w:rPr>
-      <w:t>Capítulo 4: Resultados Obtenidos y Conclusiones Finales</w:t>
-    </w:r>
-    <w:r>
-      <w:rPr>
-        <w:noProof/>
-      </w:rPr>
       <w:fldChar w:fldCharType="end"/>
     </w:r>
   </w:p>
@@ -46666,8 +46628,8 @@
 </file>
 
 <file path=word/numbering.xml><?xml version="1.0" encoding="utf-8"?>
-<w:numbering xmlns:wpc="http://schemas.microsoft.com/office/word/2010/wordprocessingCanvas" xmlns:cx="http://schemas.microsoft.com/office/drawing/2014/chartex" xmlns:cx1="http://schemas.microsoft.com/office/drawing/2015/9/8/chartex" xmlns:cx2="http://schemas.microsoft.com/office/drawing/2015/10/21/chartex" xmlns:cx3="http://schemas.microsoft.com/office/drawing/2016/5/9/chartex" xmlns:cx4="http://schemas.microsoft.com/office/drawing/2016/5/10/chartex" xmlns:cx5="http://schemas.microsoft.com/office/drawing/2016/5/11/chartex" xmlns:cx6="http://schemas.microsoft.com/office/drawing/2016/5/12/chartex" xmlns:cx7="http://schemas.microsoft.com/office/drawing/2016/5/13/chartex" xmlns:cx8="http://schemas.microsoft.com/office/drawing/2016/5/14/chartex" xmlns:mc="http://schemas.openxmlformats.org/markup-compatibility/2006" xmlns:aink="http://schemas.microsoft.com/office/drawing/2016/ink" xmlns:am3d="http://schemas.microsoft.com/office/drawing/2017/model3d" xmlns:o="urn:schemas-microsoft-com:office:office" xmlns:r="http://schemas.openxmlformats.org/officeDocument/2006/relationships" xmlns:m="http://schemas.openxmlformats.org/officeDocument/2006/math" xmlns:v="urn:schemas-microsoft-com:vml" xmlns:wp14="http://schemas.microsoft.com/office/word/2010/wordprocessingDrawing" xmlns:wp="http://schemas.openxmlformats.org/drawingml/2006/wordprocessingDrawing" xmlns:w10="urn:schemas-microsoft-com:office:word" xmlns:w="http://schemas.openxmlformats.org/wordprocessingml/2006/main" xmlns:w14="http://schemas.microsoft.com/office/word/2010/wordml" xmlns:w15="http://schemas.microsoft.com/office/word/2012/wordml" xmlns:w16cid="http://schemas.microsoft.com/office/word/2016/wordml/cid" xmlns:w16se="http://schemas.microsoft.com/office/word/2015/wordml/symex" xmlns:wpg="http://schemas.microsoft.com/office/word/2010/wordprocessingGroup" xmlns:wpi="http://schemas.microsoft.com/office/word/2010/wordprocessingInk" xmlns:wne="http://schemas.microsoft.com/office/word/2006/wordml" xmlns:wps="http://schemas.microsoft.com/office/word/2010/wordprocessingShape" mc:Ignorable="w14 w15 w16se w16cid wp14">
-  <w:abstractNum w:abstractNumId="0" w15:restartNumberingAfterBreak="0">
+<w:numbering xmlns:wpc="http://schemas.microsoft.com/office/word/2010/wordprocessingCanvas" xmlns:mc="http://schemas.openxmlformats.org/markup-compatibility/2006" xmlns:o="urn:schemas-microsoft-com:office:office" xmlns:r="http://schemas.openxmlformats.org/officeDocument/2006/relationships" xmlns:m="http://schemas.openxmlformats.org/officeDocument/2006/math" xmlns:v="urn:schemas-microsoft-com:vml" xmlns:wp14="http://schemas.microsoft.com/office/word/2010/wordprocessingDrawing" xmlns:wp="http://schemas.openxmlformats.org/drawingml/2006/wordprocessingDrawing" xmlns:w10="urn:schemas-microsoft-com:office:word" xmlns:w="http://schemas.openxmlformats.org/wordprocessingml/2006/main" xmlns:w14="http://schemas.microsoft.com/office/word/2010/wordml" xmlns:w15="http://schemas.microsoft.com/office/word/2012/wordml" xmlns:wpg="http://schemas.microsoft.com/office/word/2010/wordprocessingGroup" xmlns:wpi="http://schemas.microsoft.com/office/word/2010/wordprocessingInk" xmlns:wne="http://schemas.microsoft.com/office/word/2006/wordml" xmlns:wps="http://schemas.microsoft.com/office/word/2010/wordprocessingShape" mc:Ignorable="w14 w15 wp14">
+  <w:abstractNum w:abstractNumId="0">
     <w:nsid w:val="03337BEF"/>
     <w:multiLevelType w:val="hybridMultilevel"/>
     <w:tmpl w:val="5C2A26D6"/>
@@ -46756,7 +46718,7 @@
       </w:pPr>
     </w:lvl>
   </w:abstractNum>
-  <w:abstractNum w:abstractNumId="1" w15:restartNumberingAfterBreak="0">
+  <w:abstractNum w:abstractNumId="1">
     <w:nsid w:val="034A6DE9"/>
     <w:multiLevelType w:val="hybridMultilevel"/>
     <w:tmpl w:val="AD484022"/>
@@ -46845,7 +46807,7 @@
       </w:pPr>
     </w:lvl>
   </w:abstractNum>
-  <w:abstractNum w:abstractNumId="2" w15:restartNumberingAfterBreak="0">
+  <w:abstractNum w:abstractNumId="2">
     <w:nsid w:val="065A567E"/>
     <w:multiLevelType w:val="hybridMultilevel"/>
     <w:tmpl w:val="DB363614"/>
@@ -46934,7 +46896,7 @@
       </w:pPr>
     </w:lvl>
   </w:abstractNum>
-  <w:abstractNum w:abstractNumId="3" w15:restartNumberingAfterBreak="0">
+  <w:abstractNum w:abstractNumId="3">
     <w:nsid w:val="07382969"/>
     <w:multiLevelType w:val="hybridMultilevel"/>
     <w:tmpl w:val="C7AEE264"/>
@@ -47023,7 +46985,7 @@
       </w:pPr>
     </w:lvl>
   </w:abstractNum>
-  <w:abstractNum w:abstractNumId="4" w15:restartNumberingAfterBreak="0">
+  <w:abstractNum w:abstractNumId="4">
     <w:nsid w:val="0A953968"/>
     <w:multiLevelType w:val="hybridMultilevel"/>
     <w:tmpl w:val="DA8826AA"/>
@@ -47112,7 +47074,7 @@
       </w:pPr>
     </w:lvl>
   </w:abstractNum>
-  <w:abstractNum w:abstractNumId="5" w15:restartNumberingAfterBreak="0">
+  <w:abstractNum w:abstractNumId="5">
     <w:nsid w:val="0E255AEB"/>
     <w:multiLevelType w:val="hybridMultilevel"/>
     <w:tmpl w:val="C5F4A3BC"/>
@@ -47201,7 +47163,7 @@
       </w:pPr>
     </w:lvl>
   </w:abstractNum>
-  <w:abstractNum w:abstractNumId="6" w15:restartNumberingAfterBreak="0">
+  <w:abstractNum w:abstractNumId="6">
     <w:nsid w:val="0EA341A9"/>
     <w:multiLevelType w:val="hybridMultilevel"/>
     <w:tmpl w:val="E1620C20"/>
@@ -47290,7 +47252,7 @@
       </w:pPr>
     </w:lvl>
   </w:abstractNum>
-  <w:abstractNum w:abstractNumId="7" w15:restartNumberingAfterBreak="0">
+  <w:abstractNum w:abstractNumId="7">
     <w:nsid w:val="0F8F0A99"/>
     <w:multiLevelType w:val="hybridMultilevel"/>
     <w:tmpl w:val="0C30D05E"/>
@@ -47379,7 +47341,7 @@
       </w:pPr>
     </w:lvl>
   </w:abstractNum>
-  <w:abstractNum w:abstractNumId="8" w15:restartNumberingAfterBreak="0">
+  <w:abstractNum w:abstractNumId="8">
     <w:nsid w:val="0FB07E47"/>
     <w:multiLevelType w:val="hybridMultilevel"/>
     <w:tmpl w:val="673E4D76"/>
@@ -47468,7 +47430,7 @@
       </w:pPr>
     </w:lvl>
   </w:abstractNum>
-  <w:abstractNum w:abstractNumId="9" w15:restartNumberingAfterBreak="0">
+  <w:abstractNum w:abstractNumId="9">
     <w:nsid w:val="11B329BE"/>
     <w:multiLevelType w:val="hybridMultilevel"/>
     <w:tmpl w:val="80549D40"/>
@@ -47557,7 +47519,7 @@
       </w:pPr>
     </w:lvl>
   </w:abstractNum>
-  <w:abstractNum w:abstractNumId="10" w15:restartNumberingAfterBreak="0">
+  <w:abstractNum w:abstractNumId="10">
     <w:nsid w:val="11DB3A16"/>
     <w:multiLevelType w:val="hybridMultilevel"/>
     <w:tmpl w:val="51BE656A"/>
@@ -47646,7 +47608,7 @@
       </w:pPr>
     </w:lvl>
   </w:abstractNum>
-  <w:abstractNum w:abstractNumId="11" w15:restartNumberingAfterBreak="0">
+  <w:abstractNum w:abstractNumId="11">
     <w:nsid w:val="128D6970"/>
     <w:multiLevelType w:val="hybridMultilevel"/>
     <w:tmpl w:val="6E424526"/>
@@ -47735,7 +47697,7 @@
       </w:pPr>
     </w:lvl>
   </w:abstractNum>
-  <w:abstractNum w:abstractNumId="12" w15:restartNumberingAfterBreak="0">
+  <w:abstractNum w:abstractNumId="12">
     <w:nsid w:val="12E22ECD"/>
     <w:multiLevelType w:val="hybridMultilevel"/>
     <w:tmpl w:val="ECA61B70"/>
@@ -47824,7 +47786,7 @@
       </w:pPr>
     </w:lvl>
   </w:abstractNum>
-  <w:abstractNum w:abstractNumId="13" w15:restartNumberingAfterBreak="0">
+  <w:abstractNum w:abstractNumId="13">
     <w:nsid w:val="17461C16"/>
     <w:multiLevelType w:val="hybridMultilevel"/>
     <w:tmpl w:val="C2BC5A56"/>
@@ -47913,7 +47875,7 @@
       </w:pPr>
     </w:lvl>
   </w:abstractNum>
-  <w:abstractNum w:abstractNumId="14" w15:restartNumberingAfterBreak="0">
+  <w:abstractNum w:abstractNumId="14">
     <w:nsid w:val="18F63F0E"/>
     <w:multiLevelType w:val="hybridMultilevel"/>
     <w:tmpl w:val="A356A082"/>
@@ -48002,7 +47964,7 @@
       </w:pPr>
     </w:lvl>
   </w:abstractNum>
-  <w:abstractNum w:abstractNumId="15" w15:restartNumberingAfterBreak="0">
+  <w:abstractNum w:abstractNumId="15">
     <w:nsid w:val="1954723C"/>
     <w:multiLevelType w:val="hybridMultilevel"/>
     <w:tmpl w:val="4FBE9FC4"/>
@@ -48091,7 +48053,7 @@
       </w:pPr>
     </w:lvl>
   </w:abstractNum>
-  <w:abstractNum w:abstractNumId="16" w15:restartNumberingAfterBreak="0">
+  <w:abstractNum w:abstractNumId="16">
     <w:nsid w:val="1B66616B"/>
     <w:multiLevelType w:val="hybridMultilevel"/>
     <w:tmpl w:val="C916CB3E"/>
@@ -48180,7 +48142,7 @@
       </w:pPr>
     </w:lvl>
   </w:abstractNum>
-  <w:abstractNum w:abstractNumId="17" w15:restartNumberingAfterBreak="0">
+  <w:abstractNum w:abstractNumId="17">
     <w:nsid w:val="1EDD4AA9"/>
     <w:multiLevelType w:val="hybridMultilevel"/>
     <w:tmpl w:val="83A85696"/>
@@ -48269,7 +48231,7 @@
       </w:pPr>
     </w:lvl>
   </w:abstractNum>
-  <w:abstractNum w:abstractNumId="18" w15:restartNumberingAfterBreak="0">
+  <w:abstractNum w:abstractNumId="18">
     <w:nsid w:val="1FD743E0"/>
     <w:multiLevelType w:val="hybridMultilevel"/>
     <w:tmpl w:val="DCD099A6"/>
@@ -48358,7 +48320,7 @@
       </w:pPr>
     </w:lvl>
   </w:abstractNum>
-  <w:abstractNum w:abstractNumId="19" w15:restartNumberingAfterBreak="0">
+  <w:abstractNum w:abstractNumId="19">
     <w:nsid w:val="231C3130"/>
     <w:multiLevelType w:val="hybridMultilevel"/>
     <w:tmpl w:val="098C90AC"/>
@@ -48447,7 +48409,7 @@
       </w:pPr>
     </w:lvl>
   </w:abstractNum>
-  <w:abstractNum w:abstractNumId="20" w15:restartNumberingAfterBreak="0">
+  <w:abstractNum w:abstractNumId="20">
     <w:nsid w:val="231F13BF"/>
     <w:multiLevelType w:val="hybridMultilevel"/>
     <w:tmpl w:val="B8A28D90"/>
@@ -48536,7 +48498,7 @@
       </w:pPr>
     </w:lvl>
   </w:abstractNum>
-  <w:abstractNum w:abstractNumId="21" w15:restartNumberingAfterBreak="0">
+  <w:abstractNum w:abstractNumId="21">
     <w:nsid w:val="23C623B4"/>
     <w:multiLevelType w:val="hybridMultilevel"/>
     <w:tmpl w:val="A5DC9542"/>
@@ -48625,7 +48587,7 @@
       </w:pPr>
     </w:lvl>
   </w:abstractNum>
-  <w:abstractNum w:abstractNumId="22" w15:restartNumberingAfterBreak="0">
+  <w:abstractNum w:abstractNumId="22">
     <w:nsid w:val="25724641"/>
     <w:multiLevelType w:val="hybridMultilevel"/>
     <w:tmpl w:val="2C9A7E74"/>
@@ -48714,7 +48676,7 @@
       </w:pPr>
     </w:lvl>
   </w:abstractNum>
-  <w:abstractNum w:abstractNumId="23" w15:restartNumberingAfterBreak="0">
+  <w:abstractNum w:abstractNumId="23">
     <w:nsid w:val="25D76676"/>
     <w:multiLevelType w:val="hybridMultilevel"/>
     <w:tmpl w:val="976A2274"/>
@@ -48803,7 +48765,7 @@
       </w:pPr>
     </w:lvl>
   </w:abstractNum>
-  <w:abstractNum w:abstractNumId="24" w15:restartNumberingAfterBreak="0">
+  <w:abstractNum w:abstractNumId="24">
     <w:nsid w:val="27646C08"/>
     <w:multiLevelType w:val="hybridMultilevel"/>
     <w:tmpl w:val="807C9BD0"/>
@@ -48892,7 +48854,7 @@
       </w:pPr>
     </w:lvl>
   </w:abstractNum>
-  <w:abstractNum w:abstractNumId="25" w15:restartNumberingAfterBreak="0">
+  <w:abstractNum w:abstractNumId="25">
     <w:nsid w:val="2D415C50"/>
     <w:multiLevelType w:val="hybridMultilevel"/>
     <w:tmpl w:val="44B0A8C0"/>
@@ -48981,7 +48943,7 @@
       </w:pPr>
     </w:lvl>
   </w:abstractNum>
-  <w:abstractNum w:abstractNumId="26" w15:restartNumberingAfterBreak="0">
+  <w:abstractNum w:abstractNumId="26">
     <w:nsid w:val="2DD20CC7"/>
     <w:multiLevelType w:val="hybridMultilevel"/>
     <w:tmpl w:val="D880354C"/>
@@ -49070,7 +49032,7 @@
       </w:pPr>
     </w:lvl>
   </w:abstractNum>
-  <w:abstractNum w:abstractNumId="27" w15:restartNumberingAfterBreak="0">
+  <w:abstractNum w:abstractNumId="27">
     <w:nsid w:val="2E5C2F92"/>
     <w:multiLevelType w:val="hybridMultilevel"/>
     <w:tmpl w:val="CC521890"/>
@@ -49159,7 +49121,7 @@
       </w:pPr>
     </w:lvl>
   </w:abstractNum>
-  <w:abstractNum w:abstractNumId="28" w15:restartNumberingAfterBreak="0">
+  <w:abstractNum w:abstractNumId="28">
     <w:nsid w:val="2FB97694"/>
     <w:multiLevelType w:val="hybridMultilevel"/>
     <w:tmpl w:val="53AA2126"/>
@@ -49248,7 +49210,7 @@
       </w:pPr>
     </w:lvl>
   </w:abstractNum>
-  <w:abstractNum w:abstractNumId="29" w15:restartNumberingAfterBreak="0">
+  <w:abstractNum w:abstractNumId="29">
     <w:nsid w:val="30C836B4"/>
     <w:multiLevelType w:val="hybridMultilevel"/>
     <w:tmpl w:val="C3E8343C"/>
@@ -49337,7 +49299,7 @@
       </w:pPr>
     </w:lvl>
   </w:abstractNum>
-  <w:abstractNum w:abstractNumId="30" w15:restartNumberingAfterBreak="0">
+  <w:abstractNum w:abstractNumId="30">
     <w:nsid w:val="313A2C53"/>
     <w:multiLevelType w:val="hybridMultilevel"/>
     <w:tmpl w:val="3DD23170"/>
@@ -49426,7 +49388,7 @@
       </w:pPr>
     </w:lvl>
   </w:abstractNum>
-  <w:abstractNum w:abstractNumId="31" w15:restartNumberingAfterBreak="0">
+  <w:abstractNum w:abstractNumId="31">
     <w:nsid w:val="352F0600"/>
     <w:multiLevelType w:val="hybridMultilevel"/>
     <w:tmpl w:val="EC0882E4"/>
@@ -49515,7 +49477,7 @@
       </w:pPr>
     </w:lvl>
   </w:abstractNum>
-  <w:abstractNum w:abstractNumId="32" w15:restartNumberingAfterBreak="0">
+  <w:abstractNum w:abstractNumId="32">
     <w:nsid w:val="369075B5"/>
     <w:multiLevelType w:val="hybridMultilevel"/>
     <w:tmpl w:val="9F4EF5F8"/>
@@ -49604,7 +49566,7 @@
       </w:pPr>
     </w:lvl>
   </w:abstractNum>
-  <w:abstractNum w:abstractNumId="33" w15:restartNumberingAfterBreak="0">
+  <w:abstractNum w:abstractNumId="33">
     <w:nsid w:val="3AFB7949"/>
     <w:multiLevelType w:val="hybridMultilevel"/>
     <w:tmpl w:val="098C90AC"/>
@@ -49693,7 +49655,7 @@
       </w:pPr>
     </w:lvl>
   </w:abstractNum>
-  <w:abstractNum w:abstractNumId="34" w15:restartNumberingAfterBreak="0">
+  <w:abstractNum w:abstractNumId="34">
     <w:nsid w:val="413678A2"/>
     <w:multiLevelType w:val="hybridMultilevel"/>
     <w:tmpl w:val="72024514"/>
@@ -49782,7 +49744,7 @@
       </w:pPr>
     </w:lvl>
   </w:abstractNum>
-  <w:abstractNum w:abstractNumId="35" w15:restartNumberingAfterBreak="0">
+  <w:abstractNum w:abstractNumId="35">
     <w:nsid w:val="46493460"/>
     <w:multiLevelType w:val="hybridMultilevel"/>
     <w:tmpl w:val="C93A38B6"/>
@@ -49871,7 +49833,7 @@
       </w:pPr>
     </w:lvl>
   </w:abstractNum>
-  <w:abstractNum w:abstractNumId="36" w15:restartNumberingAfterBreak="0">
+  <w:abstractNum w:abstractNumId="36">
     <w:nsid w:val="47623517"/>
     <w:multiLevelType w:val="hybridMultilevel"/>
     <w:tmpl w:val="27F68A30"/>
@@ -49960,7 +49922,7 @@
       </w:pPr>
     </w:lvl>
   </w:abstractNum>
-  <w:abstractNum w:abstractNumId="37" w15:restartNumberingAfterBreak="0">
+  <w:abstractNum w:abstractNumId="37">
     <w:nsid w:val="47A8396B"/>
     <w:multiLevelType w:val="hybridMultilevel"/>
     <w:tmpl w:val="D08E5342"/>
@@ -50049,7 +50011,7 @@
       </w:pPr>
     </w:lvl>
   </w:abstractNum>
-  <w:abstractNum w:abstractNumId="38" w15:restartNumberingAfterBreak="0">
+  <w:abstractNum w:abstractNumId="38">
     <w:nsid w:val="48D271DA"/>
     <w:multiLevelType w:val="hybridMultilevel"/>
     <w:tmpl w:val="F9FE1C90"/>
@@ -50138,7 +50100,7 @@
       </w:pPr>
     </w:lvl>
   </w:abstractNum>
-  <w:abstractNum w:abstractNumId="39" w15:restartNumberingAfterBreak="0">
+  <w:abstractNum w:abstractNumId="39">
     <w:nsid w:val="49811F2E"/>
     <w:multiLevelType w:val="hybridMultilevel"/>
     <w:tmpl w:val="A7D63024"/>
@@ -50227,7 +50189,7 @@
       </w:pPr>
     </w:lvl>
   </w:abstractNum>
-  <w:abstractNum w:abstractNumId="40" w15:restartNumberingAfterBreak="0">
+  <w:abstractNum w:abstractNumId="40">
     <w:nsid w:val="49E34D49"/>
     <w:multiLevelType w:val="hybridMultilevel"/>
     <w:tmpl w:val="FF504886"/>
@@ -50316,7 +50278,7 @@
       </w:pPr>
     </w:lvl>
   </w:abstractNum>
-  <w:abstractNum w:abstractNumId="41" w15:restartNumberingAfterBreak="0">
+  <w:abstractNum w:abstractNumId="41">
     <w:nsid w:val="4AF1453D"/>
     <w:multiLevelType w:val="hybridMultilevel"/>
     <w:tmpl w:val="2DF6B364"/>
@@ -50405,7 +50367,7 @@
       </w:pPr>
     </w:lvl>
   </w:abstractNum>
-  <w:abstractNum w:abstractNumId="42" w15:restartNumberingAfterBreak="0">
+  <w:abstractNum w:abstractNumId="42">
     <w:nsid w:val="4D7D7E4D"/>
     <w:multiLevelType w:val="hybridMultilevel"/>
     <w:tmpl w:val="F2646EBE"/>
@@ -50494,7 +50456,7 @@
       </w:pPr>
     </w:lvl>
   </w:abstractNum>
-  <w:abstractNum w:abstractNumId="43" w15:restartNumberingAfterBreak="0">
+  <w:abstractNum w:abstractNumId="43">
     <w:nsid w:val="50533B66"/>
     <w:multiLevelType w:val="hybridMultilevel"/>
     <w:tmpl w:val="5636C2DC"/>
@@ -50583,7 +50545,7 @@
       </w:pPr>
     </w:lvl>
   </w:abstractNum>
-  <w:abstractNum w:abstractNumId="44" w15:restartNumberingAfterBreak="0">
+  <w:abstractNum w:abstractNumId="44">
     <w:nsid w:val="56233EF5"/>
     <w:multiLevelType w:val="hybridMultilevel"/>
     <w:tmpl w:val="E676E642"/>
@@ -50672,7 +50634,7 @@
       </w:pPr>
     </w:lvl>
   </w:abstractNum>
-  <w:abstractNum w:abstractNumId="45" w15:restartNumberingAfterBreak="0">
+  <w:abstractNum w:abstractNumId="45">
     <w:nsid w:val="57231364"/>
     <w:multiLevelType w:val="multilevel"/>
     <w:tmpl w:val="1F5C620E"/>
@@ -50770,7 +50732,7 @@
       </w:pPr>
     </w:lvl>
   </w:abstractNum>
-  <w:abstractNum w:abstractNumId="46" w15:restartNumberingAfterBreak="0">
+  <w:abstractNum w:abstractNumId="46">
     <w:nsid w:val="583E1374"/>
     <w:multiLevelType w:val="hybridMultilevel"/>
     <w:tmpl w:val="D1B20FDC"/>
@@ -50859,7 +50821,7 @@
       </w:pPr>
     </w:lvl>
   </w:abstractNum>
-  <w:abstractNum w:abstractNumId="47" w15:restartNumberingAfterBreak="0">
+  <w:abstractNum w:abstractNumId="47">
     <w:nsid w:val="59C815E7"/>
     <w:multiLevelType w:val="hybridMultilevel"/>
     <w:tmpl w:val="88A820DA"/>
@@ -50948,7 +50910,7 @@
       </w:pPr>
     </w:lvl>
   </w:abstractNum>
-  <w:abstractNum w:abstractNumId="48" w15:restartNumberingAfterBreak="0">
+  <w:abstractNum w:abstractNumId="48">
     <w:nsid w:val="63C71501"/>
     <w:multiLevelType w:val="hybridMultilevel"/>
     <w:tmpl w:val="990C0364"/>
@@ -51037,7 +50999,7 @@
       </w:pPr>
     </w:lvl>
   </w:abstractNum>
-  <w:abstractNum w:abstractNumId="49" w15:restartNumberingAfterBreak="0">
+  <w:abstractNum w:abstractNumId="49">
     <w:nsid w:val="64A902B5"/>
     <w:multiLevelType w:val="hybridMultilevel"/>
     <w:tmpl w:val="BDFAB3C6"/>
@@ -51126,7 +51088,7 @@
       </w:pPr>
     </w:lvl>
   </w:abstractNum>
-  <w:abstractNum w:abstractNumId="50" w15:restartNumberingAfterBreak="0">
+  <w:abstractNum w:abstractNumId="50">
     <w:nsid w:val="666F7537"/>
     <w:multiLevelType w:val="hybridMultilevel"/>
     <w:tmpl w:val="2AB6008C"/>
@@ -51239,7 +51201,7 @@
       </w:rPr>
     </w:lvl>
   </w:abstractNum>
-  <w:abstractNum w:abstractNumId="51" w15:restartNumberingAfterBreak="0">
+  <w:abstractNum w:abstractNumId="51">
     <w:nsid w:val="6A162D47"/>
     <w:multiLevelType w:val="hybridMultilevel"/>
     <w:tmpl w:val="9D02D4BE"/>
@@ -51328,7 +51290,7 @@
       </w:pPr>
     </w:lvl>
   </w:abstractNum>
-  <w:abstractNum w:abstractNumId="52" w15:restartNumberingAfterBreak="0">
+  <w:abstractNum w:abstractNumId="52">
     <w:nsid w:val="6A47734B"/>
     <w:multiLevelType w:val="hybridMultilevel"/>
     <w:tmpl w:val="4FDC1106"/>
@@ -51417,7 +51379,7 @@
       </w:pPr>
     </w:lvl>
   </w:abstractNum>
-  <w:abstractNum w:abstractNumId="53" w15:restartNumberingAfterBreak="0">
+  <w:abstractNum w:abstractNumId="53">
     <w:nsid w:val="723D520F"/>
     <w:multiLevelType w:val="hybridMultilevel"/>
     <w:tmpl w:val="14F43858"/>
@@ -51506,7 +51468,7 @@
       </w:pPr>
     </w:lvl>
   </w:abstractNum>
-  <w:abstractNum w:abstractNumId="54" w15:restartNumberingAfterBreak="0">
+  <w:abstractNum w:abstractNumId="54">
     <w:nsid w:val="75A87C4C"/>
     <w:multiLevelType w:val="hybridMultilevel"/>
     <w:tmpl w:val="DC4CDFAA"/>
@@ -51623,7 +51585,7 @@
       </w:pPr>
     </w:lvl>
   </w:abstractNum>
-  <w:abstractNum w:abstractNumId="55" w15:restartNumberingAfterBreak="0">
+  <w:abstractNum w:abstractNumId="55">
     <w:nsid w:val="7DA86425"/>
     <w:multiLevelType w:val="hybridMultilevel"/>
     <w:tmpl w:val="13FAD7C4"/>
@@ -51712,7 +51674,7 @@
       </w:pPr>
     </w:lvl>
   </w:abstractNum>
-  <w:abstractNum w:abstractNumId="56" w15:restartNumberingAfterBreak="0">
+  <w:abstractNum w:abstractNumId="56">
     <w:nsid w:val="7E0F59E0"/>
     <w:multiLevelType w:val="hybridMultilevel"/>
     <w:tmpl w:val="81E2372A"/>
@@ -51977,7 +51939,7 @@
 </file>
 
 <file path=word/styles.xml><?xml version="1.0" encoding="utf-8"?>
-<w:styles xmlns:mc="http://schemas.openxmlformats.org/markup-compatibility/2006" xmlns:r="http://schemas.openxmlformats.org/officeDocument/2006/relationships" xmlns:w="http://schemas.openxmlformats.org/wordprocessingml/2006/main" xmlns:w14="http://schemas.microsoft.com/office/word/2010/wordml" xmlns:w15="http://schemas.microsoft.com/office/word/2012/wordml" xmlns:w16cid="http://schemas.microsoft.com/office/word/2016/wordml/cid" xmlns:w16se="http://schemas.microsoft.com/office/word/2015/wordml/symex" mc:Ignorable="w14 w15 w16se w16cid">
+<w:styles xmlns:mc="http://schemas.openxmlformats.org/markup-compatibility/2006" xmlns:r="http://schemas.openxmlformats.org/officeDocument/2006/relationships" xmlns:w="http://schemas.openxmlformats.org/wordprocessingml/2006/main" xmlns:w14="http://schemas.microsoft.com/office/word/2010/wordml" xmlns:w15="http://schemas.microsoft.com/office/word/2012/wordml" mc:Ignorable="w14 w15">
   <w:docDefaults>
     <w:rPrDefault>
       <w:rPr>
@@ -51993,7 +51955,7 @@
       </w:pPr>
     </w:pPrDefault>
   </w:docDefaults>
-  <w:latentStyles w:defLockedState="0" w:defUIPriority="99" w:defSemiHidden="0" w:defUnhideWhenUsed="0" w:defQFormat="0" w:count="376">
+  <w:latentStyles w:defLockedState="0" w:defUIPriority="99" w:defSemiHidden="0" w:defUnhideWhenUsed="0" w:defQFormat="0" w:count="371">
     <w:lsdException w:name="Normal" w:uiPriority="0" w:qFormat="1"/>
     <w:lsdException w:name="heading 1" w:uiPriority="9" w:qFormat="1"/>
     <w:lsdException w:name="heading 2" w:semiHidden="1" w:uiPriority="9" w:unhideWhenUsed="1" w:qFormat="1"/>
@@ -52365,11 +52327,6 @@
     <w:lsdException w:name="List Table 5 Dark Accent 6" w:uiPriority="50"/>
     <w:lsdException w:name="List Table 6 Colorful Accent 6" w:uiPriority="51"/>
     <w:lsdException w:name="List Table 7 Colorful Accent 6" w:uiPriority="52"/>
-    <w:lsdException w:name="Mention" w:semiHidden="1" w:unhideWhenUsed="1"/>
-    <w:lsdException w:name="Smart Hyperlink" w:semiHidden="1" w:unhideWhenUsed="1"/>
-    <w:lsdException w:name="Hashtag" w:semiHidden="1" w:unhideWhenUsed="1"/>
-    <w:lsdException w:name="Unresolved Mention" w:semiHidden="1" w:unhideWhenUsed="1"/>
-    <w:lsdException w:name="Smart Link" w:semiHidden="1" w:unhideWhenUsed="1"/>
   </w:latentStyles>
   <w:style w:type="paragraph" w:default="1" w:styleId="Normal">
     <w:name w:val="Normal"/>
@@ -52694,11 +52651,11 @@
       <w:sz w:val="28"/>
     </w:rPr>
   </w:style>
-  <w:style w:type="paragraph" w:styleId="Ttulo">
+  <w:style w:type="paragraph" w:styleId="Puesto">
     <w:name w:val="Title"/>
     <w:basedOn w:val="Normal"/>
     <w:next w:val="Normal"/>
-    <w:link w:val="TtuloCar"/>
+    <w:link w:val="PuestoCar"/>
     <w:uiPriority w:val="10"/>
     <w:qFormat/>
     <w:rsid w:val="00A35CC0"/>
@@ -52719,10 +52676,10 @@
       <w:szCs w:val="52"/>
     </w:rPr>
   </w:style>
-  <w:style w:type="character" w:customStyle="1" w:styleId="TtuloCar">
-    <w:name w:val="Título Car"/>
+  <w:style w:type="character" w:customStyle="1" w:styleId="PuestoCar">
+    <w:name w:val="Puesto Car"/>
     <w:basedOn w:val="Fuentedeprrafopredeter"/>
-    <w:link w:val="Ttulo"/>
+    <w:link w:val="Puesto"/>
     <w:uiPriority w:val="10"/>
     <w:rsid w:val="00A35CC0"/>
     <w:rPr>
@@ -53034,6 +52991,7 @@
       <w:spacing w:after="0" w:line="240" w:lineRule="auto"/>
     </w:pPr>
     <w:tblPr>
+      <w:tblInd w:w="0" w:type="dxa"/>
       <w:tblBorders>
         <w:top w:val="single" w:sz="4" w:space="0" w:color="auto"/>
         <w:left w:val="single" w:sz="4" w:space="0" w:color="auto"/>
@@ -53042,6 +53000,12 @@
         <w:insideH w:val="single" w:sz="4" w:space="0" w:color="auto"/>
         <w:insideV w:val="single" w:sz="4" w:space="0" w:color="auto"/>
       </w:tblBorders>
+      <w:tblCellMar>
+        <w:top w:w="0" w:type="dxa"/>
+        <w:left w:w="108" w:type="dxa"/>
+        <w:bottom w:w="0" w:type="dxa"/>
+        <w:right w:w="108" w:type="dxa"/>
+      </w:tblCellMar>
     </w:tblPr>
   </w:style>
   <w:style w:type="paragraph" w:styleId="Bibliografa">
@@ -53074,6 +53038,7 @@
     <w:tblPr>
       <w:tblStyleRowBandSize w:val="1"/>
       <w:tblStyleColBandSize w:val="1"/>
+      <w:tblInd w:w="0" w:type="dxa"/>
       <w:tblBorders>
         <w:top w:val="single" w:sz="8" w:space="0" w:color="FFFFFF" w:themeColor="background1"/>
         <w:left w:val="single" w:sz="8" w:space="0" w:color="FFFFFF" w:themeColor="background1"/>
@@ -53082,6 +53047,12 @@
         <w:insideH w:val="single" w:sz="6" w:space="0" w:color="FFFFFF" w:themeColor="background1"/>
         <w:insideV w:val="single" w:sz="6" w:space="0" w:color="FFFFFF" w:themeColor="background1"/>
       </w:tblBorders>
+      <w:tblCellMar>
+        <w:top w:w="0" w:type="dxa"/>
+        <w:left w:w="108" w:type="dxa"/>
+        <w:bottom w:w="0" w:type="dxa"/>
+        <w:right w:w="108" w:type="dxa"/>
+      </w:tblCellMar>
     </w:tblPr>
     <w:tcPr>
       <w:shd w:val="clear" w:color="auto" w:fill="D3DFEE" w:themeFill="accent1" w:themeFillTint="3F"/>
@@ -53208,6 +53179,7 @@
     <w:tblPr>
       <w:tblStyleRowBandSize w:val="1"/>
       <w:tblStyleColBandSize w:val="1"/>
+      <w:tblInd w:w="0" w:type="dxa"/>
       <w:tblBorders>
         <w:top w:val="single" w:sz="8" w:space="0" w:color="4F81BD" w:themeColor="accent1"/>
         <w:left w:val="single" w:sz="8" w:space="0" w:color="4F81BD" w:themeColor="accent1"/>
@@ -53216,6 +53188,12 @@
         <w:insideH w:val="single" w:sz="8" w:space="0" w:color="4F81BD" w:themeColor="accent1"/>
         <w:insideV w:val="single" w:sz="8" w:space="0" w:color="4F81BD" w:themeColor="accent1"/>
       </w:tblBorders>
+      <w:tblCellMar>
+        <w:top w:w="0" w:type="dxa"/>
+        <w:left w:w="108" w:type="dxa"/>
+        <w:bottom w:w="0" w:type="dxa"/>
+        <w:right w:w="108" w:type="dxa"/>
+      </w:tblCellMar>
     </w:tblPr>
     <w:tblStylePr w:type="firstRow">
       <w:pPr>
@@ -53320,7 +53298,7 @@
       </w:tcPr>
     </w:tblStylePr>
   </w:style>
-  <w:style w:type="paragraph" w:styleId="TtuloTDC">
+  <w:style w:type="paragraph" w:styleId="TtulodeTDC">
     <w:name w:val="TOC Heading"/>
     <w:basedOn w:val="Ttulo1"/>
     <w:next w:val="Normal"/>
@@ -53406,7 +53384,7 @@
       <w:ind w:left="880"/>
     </w:pPr>
   </w:style>
-  <w:style w:type="table" w:styleId="Tablaconcuadrcula1clara-nfasis5">
+  <w:style w:type="table" w:styleId="Tabladecuadrcula1clara-nfasis5">
     <w:name w:val="Grid Table 1 Light Accent 5"/>
     <w:basedOn w:val="Tablanormal"/>
     <w:uiPriority w:val="46"/>
@@ -53417,6 +53395,7 @@
     <w:tblPr>
       <w:tblStyleRowBandSize w:val="1"/>
       <w:tblStyleColBandSize w:val="1"/>
+      <w:tblInd w:w="0" w:type="dxa"/>
       <w:tblBorders>
         <w:top w:val="single" w:sz="4" w:space="0" w:color="B6DDE8" w:themeColor="accent5" w:themeTint="66"/>
         <w:left w:val="single" w:sz="4" w:space="0" w:color="B6DDE8" w:themeColor="accent5" w:themeTint="66"/>
@@ -53425,6 +53404,12 @@
         <w:insideH w:val="single" w:sz="4" w:space="0" w:color="B6DDE8" w:themeColor="accent5" w:themeTint="66"/>
         <w:insideV w:val="single" w:sz="4" w:space="0" w:color="B6DDE8" w:themeColor="accent5" w:themeTint="66"/>
       </w:tblBorders>
+      <w:tblCellMar>
+        <w:top w:w="0" w:type="dxa"/>
+        <w:left w:w="108" w:type="dxa"/>
+        <w:bottom w:w="0" w:type="dxa"/>
+        <w:right w:w="108" w:type="dxa"/>
+      </w:tblCellMar>
     </w:tblPr>
     <w:tblStylePr w:type="firstRow">
       <w:rPr>
@@ -53463,7 +53448,7 @@
       </w:rPr>
     </w:tblStylePr>
   </w:style>
-  <w:style w:type="table" w:styleId="Tablaconcuadrcula1clara">
+  <w:style w:type="table" w:styleId="Tabladecuadrcula1clara">
     <w:name w:val="Grid Table 1 Light"/>
     <w:basedOn w:val="Tablanormal"/>
     <w:uiPriority w:val="46"/>
@@ -53474,6 +53459,7 @@
     <w:tblPr>
       <w:tblStyleRowBandSize w:val="1"/>
       <w:tblStyleColBandSize w:val="1"/>
+      <w:tblInd w:w="0" w:type="dxa"/>
       <w:tblBorders>
         <w:top w:val="single" w:sz="4" w:space="0" w:color="999999" w:themeColor="text1" w:themeTint="66"/>
         <w:left w:val="single" w:sz="4" w:space="0" w:color="999999" w:themeColor="text1" w:themeTint="66"/>
@@ -53482,6 +53468,12 @@
         <w:insideH w:val="single" w:sz="4" w:space="0" w:color="999999" w:themeColor="text1" w:themeTint="66"/>
         <w:insideV w:val="single" w:sz="4" w:space="0" w:color="999999" w:themeColor="text1" w:themeTint="66"/>
       </w:tblBorders>
+      <w:tblCellMar>
+        <w:top w:w="0" w:type="dxa"/>
+        <w:left w:w="108" w:type="dxa"/>
+        <w:bottom w:w="0" w:type="dxa"/>
+        <w:right w:w="108" w:type="dxa"/>
+      </w:tblCellMar>
     </w:tblPr>
     <w:tblStylePr w:type="firstRow">
       <w:rPr>
@@ -53956,7 +53948,7 @@
 </file>
 
 <file path=customXml/itemProps1.xml><?xml version="1.0" encoding="utf-8"?>
-<ds:datastoreItem xmlns:ds="http://schemas.openxmlformats.org/officeDocument/2006/customXml" ds:itemID="{99E7D2EF-6786-4C16-92DB-BB00F6CBA7A2}">
+<ds:datastoreItem xmlns:ds="http://schemas.openxmlformats.org/officeDocument/2006/customXml" ds:itemID="{90779744-A965-41B6-BFDA-FCD1BD6DA078}">
   <ds:schemaRefs>
     <ds:schemaRef ds:uri="http://schemas.openxmlformats.org/officeDocument/2006/bibliography"/>
   </ds:schemaRefs>

</xml_diff>